<commit_message>
Updated ClassProgress Overview and restructured Project
</commit_message>
<xml_diff>
--- a/01_ProjectPlanning/ClassProgress-Overview.docx
+++ b/01_ProjectPlanning/ClassProgress-Overview.docx
@@ -5,6 +5,7 @@
     <w:p>
       <w:pPr>
         <w:pStyle w:val="berschrift1"/>
+        <w:spacing w:before="0"/>
       </w:pPr>
       <w:r>
         <w:t>Finished Classes:</w:t>
@@ -62,6 +63,7 @@
                 <w:sz w:val="22"/>
               </w:rPr>
             </w:pPr>
+            <w:proofErr w:type="spellStart"/>
             <w:r>
               <w:rPr>
                 <w:spacing w:val="80"/>
@@ -69,6 +71,7 @@
               </w:rPr>
               <w:t>Classname</w:t>
             </w:r>
+            <w:proofErr w:type="spellEnd"/>
           </w:p>
         </w:tc>
       </w:tr>
@@ -90,18 +93,22 @@
                 <w:spacing w:val="10"/>
               </w:rPr>
             </w:pPr>
+            <w:proofErr w:type="gramStart"/>
             <w:r>
               <w:rPr>
                 <w:spacing w:val="10"/>
               </w:rPr>
               <w:t>.</w:t>
             </w:r>
-            <w:r>
-              <w:rPr>
-                <w:spacing w:val="10"/>
-              </w:rPr>
-              <w:t>PasswordProtectedFolder</w:t>
-            </w:r>
+            <w:proofErr w:type="spellStart"/>
+            <w:r>
+              <w:rPr>
+                <w:spacing w:val="10"/>
+              </w:rPr>
+              <w:t>ChangeFont</w:t>
+            </w:r>
+            <w:proofErr w:type="spellEnd"/>
+            <w:proofErr w:type="gramEnd"/>
           </w:p>
         </w:tc>
         <w:tc>
@@ -118,13 +125,22 @@
                 <w:spacing w:val="10"/>
               </w:rPr>
             </w:pPr>
-            <w:r>
-              <w:rPr>
-                <w:b/>
-                <w:spacing w:val="10"/>
-              </w:rPr>
-              <w:t>Encryption</w:t>
-            </w:r>
+            <w:proofErr w:type="spellStart"/>
+            <w:r>
+              <w:rPr>
+                <w:b/>
+                <w:spacing w:val="10"/>
+              </w:rPr>
+              <w:t>ChangeFont</w:t>
+            </w:r>
+            <w:r>
+              <w:rPr>
+                <w:b/>
+                <w:spacing w:val="10"/>
+              </w:rPr>
+              <w:t>.xaml</w:t>
+            </w:r>
+            <w:proofErr w:type="spellEnd"/>
           </w:p>
         </w:tc>
       </w:tr>
@@ -145,12 +161,22 @@
                 <w:spacing w:val="10"/>
               </w:rPr>
             </w:pPr>
-            <w:r>
-              <w:rPr>
-                <w:spacing w:val="10"/>
-              </w:rPr>
-              <w:t>.PasswordProtectedFolder</w:t>
-            </w:r>
+            <w:proofErr w:type="gramStart"/>
+            <w:r>
+              <w:rPr>
+                <w:spacing w:val="10"/>
+              </w:rPr>
+              <w:t>.</w:t>
+            </w:r>
+            <w:proofErr w:type="spellStart"/>
+            <w:r>
+              <w:rPr>
+                <w:spacing w:val="10"/>
+              </w:rPr>
+              <w:t>DeCompress</w:t>
+            </w:r>
+            <w:proofErr w:type="spellEnd"/>
+            <w:proofErr w:type="gramEnd"/>
           </w:p>
         </w:tc>
         <w:tc>
@@ -167,13 +193,15 @@
                 <w:spacing w:val="10"/>
               </w:rPr>
             </w:pPr>
-            <w:r>
-              <w:rPr>
-                <w:b/>
-                <w:spacing w:val="10"/>
-              </w:rPr>
-              <w:t>ByteFile</w:t>
-            </w:r>
+            <w:proofErr w:type="spellStart"/>
+            <w:r>
+              <w:rPr>
+                <w:b/>
+                <w:spacing w:val="10"/>
+              </w:rPr>
+              <w:t>CompressWindow</w:t>
+            </w:r>
+            <w:proofErr w:type="spellEnd"/>
           </w:p>
         </w:tc>
       </w:tr>
@@ -195,12 +223,22 @@
                 <w:spacing w:val="10"/>
               </w:rPr>
             </w:pPr>
-            <w:r>
-              <w:rPr>
-                <w:spacing w:val="10"/>
-              </w:rPr>
-              <w:t>.PasswordProtectedFolder</w:t>
-            </w:r>
+            <w:proofErr w:type="gramStart"/>
+            <w:r>
+              <w:rPr>
+                <w:spacing w:val="10"/>
+              </w:rPr>
+              <w:t>.</w:t>
+            </w:r>
+            <w:proofErr w:type="spellStart"/>
+            <w:r>
+              <w:rPr>
+                <w:spacing w:val="10"/>
+              </w:rPr>
+              <w:t>DeCompress</w:t>
+            </w:r>
+            <w:proofErr w:type="spellEnd"/>
+            <w:proofErr w:type="gramEnd"/>
           </w:p>
         </w:tc>
         <w:tc>
@@ -217,13 +255,15 @@
                 <w:spacing w:val="10"/>
               </w:rPr>
             </w:pPr>
-            <w:r>
-              <w:rPr>
-                <w:b/>
-                <w:spacing w:val="10"/>
-              </w:rPr>
-              <w:t>ProtectedFolder</w:t>
-            </w:r>
+            <w:proofErr w:type="spellStart"/>
+            <w:r>
+              <w:rPr>
+                <w:b/>
+                <w:spacing w:val="10"/>
+              </w:rPr>
+              <w:t>ListManagement</w:t>
+            </w:r>
+            <w:proofErr w:type="spellEnd"/>
           </w:p>
         </w:tc>
       </w:tr>
@@ -244,12 +284,22 @@
                 <w:spacing w:val="10"/>
               </w:rPr>
             </w:pPr>
+            <w:proofErr w:type="gramStart"/>
             <w:r>
               <w:rPr>
                 <w:spacing w:val="10"/>
               </w:rPr>
               <w:t>.</w:t>
             </w:r>
+            <w:proofErr w:type="spellStart"/>
+            <w:r>
+              <w:rPr>
+                <w:spacing w:val="10"/>
+              </w:rPr>
+              <w:t>IconSpacing</w:t>
+            </w:r>
+            <w:proofErr w:type="spellEnd"/>
+            <w:proofErr w:type="gramEnd"/>
           </w:p>
         </w:tc>
         <w:tc>
@@ -266,13 +316,15 @@
                 <w:spacing w:val="10"/>
               </w:rPr>
             </w:pPr>
-            <w:r>
-              <w:rPr>
-                <w:b/>
-                <w:spacing w:val="10"/>
-              </w:rPr>
-              <w:t>BlackTheme</w:t>
-            </w:r>
+            <w:proofErr w:type="spellStart"/>
+            <w:r>
+              <w:rPr>
+                <w:b/>
+                <w:spacing w:val="10"/>
+              </w:rPr>
+              <w:t>IconSpacing</w:t>
+            </w:r>
+            <w:proofErr w:type="spellEnd"/>
           </w:p>
         </w:tc>
       </w:tr>
@@ -294,12 +346,22 @@
                 <w:spacing w:val="10"/>
               </w:rPr>
             </w:pPr>
+            <w:proofErr w:type="gramStart"/>
             <w:r>
               <w:rPr>
                 <w:spacing w:val="10"/>
               </w:rPr>
               <w:t>.</w:t>
             </w:r>
+            <w:proofErr w:type="spellStart"/>
+            <w:r>
+              <w:rPr>
+                <w:spacing w:val="10"/>
+              </w:rPr>
+              <w:t>IconSpacing</w:t>
+            </w:r>
+            <w:proofErr w:type="spellEnd"/>
+            <w:proofErr w:type="gramEnd"/>
           </w:p>
         </w:tc>
         <w:tc>
@@ -316,13 +378,22 @@
                 <w:spacing w:val="10"/>
               </w:rPr>
             </w:pPr>
-            <w:r>
-              <w:rPr>
-                <w:b/>
-                <w:spacing w:val="10"/>
-              </w:rPr>
-              <w:t>FolderCheckboxes</w:t>
-            </w:r>
+            <w:proofErr w:type="spellStart"/>
+            <w:r>
+              <w:rPr>
+                <w:b/>
+                <w:spacing w:val="10"/>
+              </w:rPr>
+              <w:t>IconSpacingWindow</w:t>
+            </w:r>
+            <w:r>
+              <w:rPr>
+                <w:b/>
+                <w:spacing w:val="10"/>
+              </w:rPr>
+              <w:t>.xaml</w:t>
+            </w:r>
+            <w:proofErr w:type="spellEnd"/>
           </w:p>
         </w:tc>
       </w:tr>
@@ -343,12 +414,22 @@
                 <w:spacing w:val="10"/>
               </w:rPr>
             </w:pPr>
+            <w:proofErr w:type="gramStart"/>
             <w:r>
               <w:rPr>
                 <w:spacing w:val="10"/>
               </w:rPr>
               <w:t>.</w:t>
             </w:r>
+            <w:proofErr w:type="spellStart"/>
+            <w:r>
+              <w:rPr>
+                <w:spacing w:val="10"/>
+              </w:rPr>
+              <w:t>PasswordProtectedFolder</w:t>
+            </w:r>
+            <w:proofErr w:type="spellEnd"/>
+            <w:proofErr w:type="gramEnd"/>
           </w:p>
         </w:tc>
         <w:tc>
@@ -365,13 +446,15 @@
                 <w:spacing w:val="10"/>
               </w:rPr>
             </w:pPr>
-            <w:r>
-              <w:rPr>
-                <w:b/>
-                <w:spacing w:val="10"/>
-              </w:rPr>
-              <w:t>ShortcutExtension</w:t>
-            </w:r>
+            <w:proofErr w:type="spellStart"/>
+            <w:r>
+              <w:rPr>
+                <w:b/>
+                <w:spacing w:val="10"/>
+              </w:rPr>
+              <w:t>ByteFile</w:t>
+            </w:r>
+            <w:proofErr w:type="spellEnd"/>
           </w:p>
         </w:tc>
       </w:tr>
@@ -393,12 +476,22 @@
                 <w:spacing w:val="10"/>
               </w:rPr>
             </w:pPr>
+            <w:proofErr w:type="gramStart"/>
             <w:r>
               <w:rPr>
                 <w:spacing w:val="10"/>
               </w:rPr>
               <w:t>.</w:t>
             </w:r>
+            <w:proofErr w:type="spellStart"/>
+            <w:r>
+              <w:rPr>
+                <w:spacing w:val="10"/>
+              </w:rPr>
+              <w:t>PasswordProtectedFolder</w:t>
+            </w:r>
+            <w:proofErr w:type="spellEnd"/>
+            <w:proofErr w:type="gramEnd"/>
           </w:p>
         </w:tc>
         <w:tc>
@@ -420,7 +513,7 @@
                 <w:b/>
                 <w:spacing w:val="10"/>
               </w:rPr>
-              <w:t>TaskbarPreviewWindow</w:t>
+              <w:t>Encryption</w:t>
             </w:r>
           </w:p>
         </w:tc>
@@ -442,12 +535,22 @@
                 <w:spacing w:val="10"/>
               </w:rPr>
             </w:pPr>
+            <w:proofErr w:type="gramStart"/>
             <w:r>
               <w:rPr>
                 <w:spacing w:val="10"/>
               </w:rPr>
               <w:t>.</w:t>
             </w:r>
+            <w:proofErr w:type="spellStart"/>
+            <w:r>
+              <w:rPr>
+                <w:spacing w:val="10"/>
+              </w:rPr>
+              <w:t>PasswordProtectedFolder</w:t>
+            </w:r>
+            <w:proofErr w:type="spellEnd"/>
+            <w:proofErr w:type="gramEnd"/>
           </w:p>
         </w:tc>
         <w:tc>
@@ -464,13 +567,15 @@
                 <w:spacing w:val="10"/>
               </w:rPr>
             </w:pPr>
-            <w:r>
-              <w:rPr>
-                <w:b/>
-                <w:spacing w:val="10"/>
-              </w:rPr>
-              <w:t>ToggleAeroShake</w:t>
-            </w:r>
+            <w:proofErr w:type="spellStart"/>
+            <w:r>
+              <w:rPr>
+                <w:b/>
+                <w:spacing w:val="10"/>
+              </w:rPr>
+              <w:t>ProtectedFolder</w:t>
+            </w:r>
+            <w:proofErr w:type="spellEnd"/>
           </w:p>
         </w:tc>
       </w:tr>
@@ -492,12 +597,22 @@
                 <w:spacing w:val="10"/>
               </w:rPr>
             </w:pPr>
-            <w:r>
-              <w:rPr>
-                <w:spacing w:val="10"/>
-              </w:rPr>
-              <w:t>.Repository</w:t>
-            </w:r>
+            <w:proofErr w:type="gramStart"/>
+            <w:r>
+              <w:rPr>
+                <w:spacing w:val="10"/>
+              </w:rPr>
+              <w:t>.</w:t>
+            </w:r>
+            <w:proofErr w:type="spellStart"/>
+            <w:r>
+              <w:rPr>
+                <w:spacing w:val="10"/>
+              </w:rPr>
+              <w:t>RegistryHelper</w:t>
+            </w:r>
+            <w:proofErr w:type="spellEnd"/>
+            <w:proofErr w:type="gramEnd"/>
           </w:p>
         </w:tc>
         <w:tc>
@@ -514,13 +629,15 @@
                 <w:spacing w:val="10"/>
               </w:rPr>
             </w:pPr>
-            <w:r>
-              <w:rPr>
-                <w:b/>
-                <w:spacing w:val="10"/>
-              </w:rPr>
-              <w:t>AutoClosingMessageBox</w:t>
-            </w:r>
+            <w:proofErr w:type="spellStart"/>
+            <w:r>
+              <w:rPr>
+                <w:b/>
+                <w:spacing w:val="10"/>
+              </w:rPr>
+              <w:t>RegistryAPI</w:t>
+            </w:r>
+            <w:proofErr w:type="spellEnd"/>
           </w:p>
         </w:tc>
       </w:tr>
@@ -541,12 +658,22 @@
                 <w:spacing w:val="10"/>
               </w:rPr>
             </w:pPr>
-            <w:r>
-              <w:rPr>
-                <w:spacing w:val="10"/>
-              </w:rPr>
-              <w:t>.Repository</w:t>
-            </w:r>
+            <w:proofErr w:type="gramStart"/>
+            <w:r>
+              <w:rPr>
+                <w:spacing w:val="10"/>
+              </w:rPr>
+              <w:t>.</w:t>
+            </w:r>
+            <w:proofErr w:type="spellStart"/>
+            <w:r>
+              <w:rPr>
+                <w:spacing w:val="10"/>
+              </w:rPr>
+              <w:t>RegistryHelper</w:t>
+            </w:r>
+            <w:proofErr w:type="spellEnd"/>
+            <w:proofErr w:type="gramEnd"/>
           </w:p>
         </w:tc>
         <w:tc>
@@ -563,13 +690,15 @@
                 <w:spacing w:val="10"/>
               </w:rPr>
             </w:pPr>
-            <w:r>
-              <w:rPr>
-                <w:b/>
-                <w:spacing w:val="10"/>
-              </w:rPr>
-              <w:t>WindowManager</w:t>
-            </w:r>
+            <w:proofErr w:type="spellStart"/>
+            <w:r>
+              <w:rPr>
+                <w:b/>
+                <w:spacing w:val="10"/>
+              </w:rPr>
+              <w:t>ShellNotification</w:t>
+            </w:r>
+            <w:proofErr w:type="spellEnd"/>
           </w:p>
         </w:tc>
       </w:tr>
@@ -591,12 +720,14 @@
                 <w:spacing w:val="10"/>
               </w:rPr>
             </w:pPr>
-            <w:r>
-              <w:rPr>
-                <w:spacing w:val="10"/>
-              </w:rPr>
-              <w:t>.Repostiory</w:t>
-            </w:r>
+            <w:proofErr w:type="gramStart"/>
+            <w:r>
+              <w:rPr>
+                <w:spacing w:val="10"/>
+              </w:rPr>
+              <w:t>.Repository</w:t>
+            </w:r>
+            <w:proofErr w:type="gramEnd"/>
           </w:p>
         </w:tc>
         <w:tc>
@@ -613,13 +744,15 @@
                 <w:spacing w:val="10"/>
               </w:rPr>
             </w:pPr>
-            <w:r>
-              <w:rPr>
-                <w:b/>
-                <w:spacing w:val="10"/>
-              </w:rPr>
-              <w:t>PasswordWindow</w:t>
-            </w:r>
+            <w:proofErr w:type="spellStart"/>
+            <w:r>
+              <w:rPr>
+                <w:b/>
+                <w:spacing w:val="10"/>
+              </w:rPr>
+              <w:t>AutoClosingMessageBox</w:t>
+            </w:r>
+            <w:proofErr w:type="spellEnd"/>
           </w:p>
         </w:tc>
       </w:tr>
@@ -640,12 +773,14 @@
                 <w:spacing w:val="10"/>
               </w:rPr>
             </w:pPr>
-            <w:r>
-              <w:rPr>
-                <w:spacing w:val="10"/>
-              </w:rPr>
-              <w:t>.RegistryHelper</w:t>
-            </w:r>
+            <w:proofErr w:type="gramStart"/>
+            <w:r>
+              <w:rPr>
+                <w:spacing w:val="10"/>
+              </w:rPr>
+              <w:t>.Repository</w:t>
+            </w:r>
+            <w:proofErr w:type="gramEnd"/>
           </w:p>
         </w:tc>
         <w:tc>
@@ -662,13 +797,15 @@
                 <w:spacing w:val="10"/>
               </w:rPr>
             </w:pPr>
-            <w:r>
-              <w:rPr>
-                <w:b/>
-                <w:spacing w:val="10"/>
-              </w:rPr>
-              <w:t>ShellNotification</w:t>
-            </w:r>
+            <w:proofErr w:type="spellStart"/>
+            <w:r>
+              <w:rPr>
+                <w:b/>
+                <w:spacing w:val="10"/>
+              </w:rPr>
+              <w:t>WindowManager</w:t>
+            </w:r>
+            <w:proofErr w:type="spellEnd"/>
           </w:p>
         </w:tc>
       </w:tr>
@@ -690,12 +827,28 @@
                 <w:spacing w:val="10"/>
               </w:rPr>
             </w:pPr>
-            <w:r>
-              <w:rPr>
-                <w:spacing w:val="10"/>
-              </w:rPr>
-              <w:t>.IconSpacing</w:t>
-            </w:r>
+            <w:proofErr w:type="gramStart"/>
+            <w:r>
+              <w:rPr>
+                <w:spacing w:val="10"/>
+              </w:rPr>
+              <w:t>.Repository</w:t>
+            </w:r>
+            <w:proofErr w:type="gramEnd"/>
+            <w:r>
+              <w:rPr>
+                <w:spacing w:val="10"/>
+              </w:rPr>
+              <w:t>/</w:t>
+            </w:r>
+            <w:proofErr w:type="spellStart"/>
+            <w:r>
+              <w:rPr>
+                <w:spacing w:val="10"/>
+              </w:rPr>
+              <w:t>TreeViewWithCheckBoxes</w:t>
+            </w:r>
+            <w:proofErr w:type="spellEnd"/>
           </w:p>
         </w:tc>
         <w:tc>
@@ -712,13 +865,15 @@
                 <w:spacing w:val="10"/>
               </w:rPr>
             </w:pPr>
-            <w:r>
-              <w:rPr>
-                <w:b/>
-                <w:spacing w:val="10"/>
-              </w:rPr>
-              <w:t>IconSpacingWindow</w:t>
-            </w:r>
+            <w:proofErr w:type="spellStart"/>
+            <w:r>
+              <w:rPr>
+                <w:b/>
+                <w:spacing w:val="10"/>
+              </w:rPr>
+              <w:t>TreeViewModel</w:t>
+            </w:r>
+            <w:proofErr w:type="spellEnd"/>
           </w:p>
         </w:tc>
       </w:tr>
@@ -739,12 +894,28 @@
                 <w:spacing w:val="10"/>
               </w:rPr>
             </w:pPr>
-            <w:r>
-              <w:rPr>
-                <w:spacing w:val="10"/>
-              </w:rPr>
-              <w:t>.IconSpacing</w:t>
-            </w:r>
+            <w:proofErr w:type="gramStart"/>
+            <w:r>
+              <w:rPr>
+                <w:spacing w:val="10"/>
+              </w:rPr>
+              <w:t>.Repository</w:t>
+            </w:r>
+            <w:proofErr w:type="gramEnd"/>
+            <w:r>
+              <w:rPr>
+                <w:spacing w:val="10"/>
+              </w:rPr>
+              <w:t>/</w:t>
+            </w:r>
+            <w:proofErr w:type="spellStart"/>
+            <w:r>
+              <w:rPr>
+                <w:spacing w:val="10"/>
+              </w:rPr>
+              <w:t>TreeViewWithCheckBoxes</w:t>
+            </w:r>
+            <w:proofErr w:type="spellEnd"/>
           </w:p>
         </w:tc>
         <w:tc>
@@ -761,13 +932,15 @@
                 <w:spacing w:val="10"/>
               </w:rPr>
             </w:pPr>
-            <w:r>
-              <w:rPr>
-                <w:b/>
-                <w:spacing w:val="10"/>
-              </w:rPr>
-              <w:t>IconSpacing</w:t>
-            </w:r>
+            <w:proofErr w:type="spellStart"/>
+            <w:r>
+              <w:rPr>
+                <w:b/>
+                <w:spacing w:val="10"/>
+              </w:rPr>
+              <w:t>VirtualToggleButton</w:t>
+            </w:r>
+            <w:proofErr w:type="spellEnd"/>
           </w:p>
         </w:tc>
       </w:tr>
@@ -789,12 +962,22 @@
                 <w:spacing w:val="10"/>
               </w:rPr>
             </w:pPr>
-            <w:r>
-              <w:rPr>
-                <w:spacing w:val="10"/>
-              </w:rPr>
-              <w:t>.ChangeFont</w:t>
-            </w:r>
+            <w:proofErr w:type="gramStart"/>
+            <w:r>
+              <w:rPr>
+                <w:spacing w:val="10"/>
+              </w:rPr>
+              <w:t>.</w:t>
+            </w:r>
+            <w:proofErr w:type="spellStart"/>
+            <w:r>
+              <w:rPr>
+                <w:spacing w:val="10"/>
+              </w:rPr>
+              <w:t>Repostiory</w:t>
+            </w:r>
+            <w:proofErr w:type="spellEnd"/>
+            <w:proofErr w:type="gramEnd"/>
           </w:p>
         </w:tc>
         <w:tc>
@@ -811,15 +994,19 @@
                 <w:spacing w:val="10"/>
               </w:rPr>
             </w:pPr>
-            <w:r>
-              <w:rPr>
-                <w:b/>
-                <w:spacing w:val="10"/>
-              </w:rPr>
-              <w:t>ChangeFont</w:t>
-            </w:r>
-          </w:p>
-        </w:tc>
+            <w:proofErr w:type="spellStart"/>
+            <w:r>
+              <w:rPr>
+                <w:b/>
+                <w:spacing w:val="10"/>
+              </w:rPr>
+              <w:t>PasswordWindow.xaml</w:t>
+            </w:r>
+            <w:proofErr w:type="spellEnd"/>
+          </w:p>
+        </w:tc>
+        <w:bookmarkStart w:id="0" w:name="_GoBack"/>
+        <w:bookmarkEnd w:id="0"/>
       </w:tr>
       <w:tr>
         <w:trPr>
@@ -838,12 +1025,22 @@
                 <w:spacing w:val="10"/>
               </w:rPr>
             </w:pPr>
-            <w:r>
-              <w:rPr>
-                <w:spacing w:val="10"/>
-              </w:rPr>
-              <w:t>.DeCompress</w:t>
-            </w:r>
+            <w:proofErr w:type="gramStart"/>
+            <w:r>
+              <w:rPr>
+                <w:spacing w:val="10"/>
+              </w:rPr>
+              <w:t>.</w:t>
+            </w:r>
+            <w:proofErr w:type="spellStart"/>
+            <w:r>
+              <w:rPr>
+                <w:spacing w:val="10"/>
+              </w:rPr>
+              <w:t>WindowsTweaks</w:t>
+            </w:r>
+            <w:proofErr w:type="spellEnd"/>
+            <w:proofErr w:type="gramEnd"/>
           </w:p>
         </w:tc>
         <w:tc>
@@ -860,13 +1057,15 @@
                 <w:spacing w:val="10"/>
               </w:rPr>
             </w:pPr>
-            <w:r>
-              <w:rPr>
-                <w:b/>
-                <w:spacing w:val="10"/>
-              </w:rPr>
-              <w:t>ListManagement</w:t>
-            </w:r>
+            <w:proofErr w:type="spellStart"/>
+            <w:r>
+              <w:rPr>
+                <w:b/>
+                <w:spacing w:val="10"/>
+              </w:rPr>
+              <w:t>BlackTheme</w:t>
+            </w:r>
+            <w:proofErr w:type="spellEnd"/>
           </w:p>
         </w:tc>
       </w:tr>
@@ -888,12 +1087,22 @@
                 <w:spacing w:val="10"/>
               </w:rPr>
             </w:pPr>
-            <w:r>
-              <w:rPr>
-                <w:spacing w:val="10"/>
-              </w:rPr>
-              <w:t>.DeCompress</w:t>
-            </w:r>
+            <w:proofErr w:type="gramStart"/>
+            <w:r>
+              <w:rPr>
+                <w:spacing w:val="10"/>
+              </w:rPr>
+              <w:t>.</w:t>
+            </w:r>
+            <w:proofErr w:type="spellStart"/>
+            <w:r>
+              <w:rPr>
+                <w:spacing w:val="10"/>
+              </w:rPr>
+              <w:t>WindowsTweaks</w:t>
+            </w:r>
+            <w:proofErr w:type="spellEnd"/>
+            <w:proofErr w:type="gramEnd"/>
           </w:p>
         </w:tc>
         <w:tc>
@@ -910,13 +1119,378 @@
                 <w:spacing w:val="10"/>
               </w:rPr>
             </w:pPr>
-            <w:r>
-              <w:rPr>
-                <w:b/>
-                <w:spacing w:val="10"/>
-              </w:rPr>
-              <w:t>CompressWindow</w:t>
-            </w:r>
+            <w:proofErr w:type="spellStart"/>
+            <w:r>
+              <w:rPr>
+                <w:b/>
+                <w:spacing w:val="10"/>
+              </w:rPr>
+              <w:t>FolderCheckboxes</w:t>
+            </w:r>
+            <w:proofErr w:type="spellEnd"/>
+          </w:p>
+        </w:tc>
+      </w:tr>
+      <w:tr>
+        <w:trPr>
+          <w:trHeight w:val="340"/>
+        </w:trPr>
+        <w:tc>
+          <w:tcPr>
+            <w:cnfStyle w:val="001000000000" w:firstRow="0" w:lastRow="0" w:firstColumn="1" w:lastColumn="0" w:oddVBand="0" w:evenVBand="0" w:oddHBand="0" w:evenHBand="0" w:firstRowFirstColumn="0" w:firstRowLastColumn="0" w:lastRowFirstColumn="0" w:lastRowLastColumn="0"/>
+            <w:tcW w:w="4698" w:type="dxa"/>
+            <w:vAlign w:val="center"/>
+          </w:tcPr>
+          <w:p>
+            <w:pPr>
+              <w:jc w:val="left"/>
+              <w:rPr>
+                <w:spacing w:val="10"/>
+              </w:rPr>
+            </w:pPr>
+            <w:proofErr w:type="gramStart"/>
+            <w:r>
+              <w:rPr>
+                <w:spacing w:val="10"/>
+              </w:rPr>
+              <w:t>.</w:t>
+            </w:r>
+            <w:proofErr w:type="spellStart"/>
+            <w:r>
+              <w:rPr>
+                <w:spacing w:val="10"/>
+              </w:rPr>
+              <w:t>WindowsTweaks</w:t>
+            </w:r>
+            <w:proofErr w:type="spellEnd"/>
+            <w:proofErr w:type="gramEnd"/>
+          </w:p>
+        </w:tc>
+        <w:tc>
+          <w:tcPr>
+            <w:tcW w:w="4698" w:type="dxa"/>
+            <w:vAlign w:val="center"/>
+          </w:tcPr>
+          <w:p>
+            <w:pPr>
+              <w:jc w:val="left"/>
+              <w:cnfStyle w:val="000000000000" w:firstRow="0" w:lastRow="0" w:firstColumn="0" w:lastColumn="0" w:oddVBand="0" w:evenVBand="0" w:oddHBand="0" w:evenHBand="0" w:firstRowFirstColumn="0" w:firstRowLastColumn="0" w:lastRowFirstColumn="0" w:lastRowLastColumn="0"/>
+              <w:rPr>
+                <w:b/>
+                <w:spacing w:val="10"/>
+              </w:rPr>
+            </w:pPr>
+            <w:proofErr w:type="spellStart"/>
+            <w:r>
+              <w:rPr>
+                <w:b/>
+                <w:spacing w:val="10"/>
+              </w:rPr>
+              <w:t>ShortcutExtension</w:t>
+            </w:r>
+            <w:proofErr w:type="spellEnd"/>
+          </w:p>
+        </w:tc>
+      </w:tr>
+      <w:tr>
+        <w:trPr>
+          <w:cnfStyle w:val="000000100000" w:firstRow="0" w:lastRow="0" w:firstColumn="0" w:lastColumn="0" w:oddVBand="0" w:evenVBand="0" w:oddHBand="1" w:evenHBand="0" w:firstRowFirstColumn="0" w:firstRowLastColumn="0" w:lastRowFirstColumn="0" w:lastRowLastColumn="0"/>
+          <w:trHeight w:val="340"/>
+        </w:trPr>
+        <w:tc>
+          <w:tcPr>
+            <w:cnfStyle w:val="001000000000" w:firstRow="0" w:lastRow="0" w:firstColumn="1" w:lastColumn="0" w:oddVBand="0" w:evenVBand="0" w:oddHBand="0" w:evenHBand="0" w:firstRowFirstColumn="0" w:firstRowLastColumn="0" w:lastRowFirstColumn="0" w:lastRowLastColumn="0"/>
+            <w:tcW w:w="4698" w:type="dxa"/>
+            <w:vAlign w:val="center"/>
+          </w:tcPr>
+          <w:p>
+            <w:pPr>
+              <w:jc w:val="left"/>
+              <w:rPr>
+                <w:spacing w:val="10"/>
+              </w:rPr>
+            </w:pPr>
+            <w:proofErr w:type="gramStart"/>
+            <w:r>
+              <w:rPr>
+                <w:spacing w:val="10"/>
+              </w:rPr>
+              <w:t>.</w:t>
+            </w:r>
+            <w:proofErr w:type="spellStart"/>
+            <w:r>
+              <w:rPr>
+                <w:spacing w:val="10"/>
+              </w:rPr>
+              <w:t>WindowsTweaks</w:t>
+            </w:r>
+            <w:proofErr w:type="spellEnd"/>
+            <w:proofErr w:type="gramEnd"/>
+          </w:p>
+        </w:tc>
+        <w:tc>
+          <w:tcPr>
+            <w:tcW w:w="4698" w:type="dxa"/>
+            <w:vAlign w:val="center"/>
+          </w:tcPr>
+          <w:p>
+            <w:pPr>
+              <w:jc w:val="left"/>
+              <w:cnfStyle w:val="000000100000" w:firstRow="0" w:lastRow="0" w:firstColumn="0" w:lastColumn="0" w:oddVBand="0" w:evenVBand="0" w:oddHBand="1" w:evenHBand="0" w:firstRowFirstColumn="0" w:firstRowLastColumn="0" w:lastRowFirstColumn="0" w:lastRowLastColumn="0"/>
+              <w:rPr>
+                <w:b/>
+                <w:spacing w:val="10"/>
+              </w:rPr>
+            </w:pPr>
+            <w:proofErr w:type="spellStart"/>
+            <w:r>
+              <w:rPr>
+                <w:b/>
+                <w:spacing w:val="10"/>
+              </w:rPr>
+              <w:t>TaskbarPreviewWindow</w:t>
+            </w:r>
+            <w:proofErr w:type="spellEnd"/>
+          </w:p>
+        </w:tc>
+      </w:tr>
+      <w:tr>
+        <w:trPr>
+          <w:trHeight w:val="340"/>
+        </w:trPr>
+        <w:tc>
+          <w:tcPr>
+            <w:cnfStyle w:val="001000000000" w:firstRow="0" w:lastRow="0" w:firstColumn="1" w:lastColumn="0" w:oddVBand="0" w:evenVBand="0" w:oddHBand="0" w:evenHBand="0" w:firstRowFirstColumn="0" w:firstRowLastColumn="0" w:lastRowFirstColumn="0" w:lastRowLastColumn="0"/>
+            <w:tcW w:w="4698" w:type="dxa"/>
+            <w:vAlign w:val="center"/>
+          </w:tcPr>
+          <w:p>
+            <w:pPr>
+              <w:jc w:val="left"/>
+              <w:rPr>
+                <w:spacing w:val="10"/>
+              </w:rPr>
+            </w:pPr>
+            <w:proofErr w:type="gramStart"/>
+            <w:r>
+              <w:rPr>
+                <w:spacing w:val="10"/>
+              </w:rPr>
+              <w:t>.</w:t>
+            </w:r>
+            <w:proofErr w:type="spellStart"/>
+            <w:r>
+              <w:rPr>
+                <w:spacing w:val="10"/>
+              </w:rPr>
+              <w:t>WindowsTweaks</w:t>
+            </w:r>
+            <w:proofErr w:type="spellEnd"/>
+            <w:proofErr w:type="gramEnd"/>
+          </w:p>
+        </w:tc>
+        <w:tc>
+          <w:tcPr>
+            <w:tcW w:w="4698" w:type="dxa"/>
+            <w:vAlign w:val="center"/>
+          </w:tcPr>
+          <w:p>
+            <w:pPr>
+              <w:jc w:val="left"/>
+              <w:cnfStyle w:val="000000000000" w:firstRow="0" w:lastRow="0" w:firstColumn="0" w:lastColumn="0" w:oddVBand="0" w:evenVBand="0" w:oddHBand="0" w:evenHBand="0" w:firstRowFirstColumn="0" w:firstRowLastColumn="0" w:lastRowFirstColumn="0" w:lastRowLastColumn="0"/>
+              <w:rPr>
+                <w:b/>
+                <w:spacing w:val="10"/>
+              </w:rPr>
+            </w:pPr>
+            <w:proofErr w:type="spellStart"/>
+            <w:r>
+              <w:rPr>
+                <w:b/>
+                <w:spacing w:val="10"/>
+              </w:rPr>
+              <w:t>ToggleAeroShake</w:t>
+            </w:r>
+            <w:proofErr w:type="spellEnd"/>
+          </w:p>
+        </w:tc>
+      </w:tr>
+      <w:tr>
+        <w:trPr>
+          <w:cnfStyle w:val="000000100000" w:firstRow="0" w:lastRow="0" w:firstColumn="0" w:lastColumn="0" w:oddVBand="0" w:evenVBand="0" w:oddHBand="1" w:evenHBand="0" w:firstRowFirstColumn="0" w:firstRowLastColumn="0" w:lastRowFirstColumn="0" w:lastRowLastColumn="0"/>
+          <w:trHeight w:val="340"/>
+        </w:trPr>
+        <w:tc>
+          <w:tcPr>
+            <w:cnfStyle w:val="001000000000" w:firstRow="0" w:lastRow="0" w:firstColumn="1" w:lastColumn="0" w:oddVBand="0" w:evenVBand="0" w:oddHBand="0" w:evenHBand="0" w:firstRowFirstColumn="0" w:firstRowLastColumn="0" w:lastRowFirstColumn="0" w:lastRowLastColumn="0"/>
+            <w:tcW w:w="4698" w:type="dxa"/>
+            <w:vAlign w:val="center"/>
+          </w:tcPr>
+          <w:p>
+            <w:pPr>
+              <w:jc w:val="left"/>
+              <w:rPr>
+                <w:spacing w:val="10"/>
+              </w:rPr>
+            </w:pPr>
+            <w:r>
+              <w:rPr>
+                <w:spacing w:val="10"/>
+              </w:rPr>
+              <w:t>&gt;</w:t>
+            </w:r>
+            <w:proofErr w:type="spellStart"/>
+            <w:r>
+              <w:rPr>
+                <w:spacing w:val="10"/>
+              </w:rPr>
+              <w:t>WPFPageTransitions</w:t>
+            </w:r>
+            <w:proofErr w:type="spellEnd"/>
+          </w:p>
+        </w:tc>
+        <w:tc>
+          <w:tcPr>
+            <w:tcW w:w="4698" w:type="dxa"/>
+            <w:vAlign w:val="center"/>
+          </w:tcPr>
+          <w:p>
+            <w:pPr>
+              <w:jc w:val="left"/>
+              <w:cnfStyle w:val="000000100000" w:firstRow="0" w:lastRow="0" w:firstColumn="0" w:lastColumn="0" w:oddVBand="0" w:evenVBand="0" w:oddHBand="1" w:evenHBand="0" w:firstRowFirstColumn="0" w:firstRowLastColumn="0" w:lastRowFirstColumn="0" w:lastRowLastColumn="0"/>
+              <w:rPr>
+                <w:b/>
+                <w:spacing w:val="10"/>
+              </w:rPr>
+            </w:pPr>
+            <w:proofErr w:type="spellStart"/>
+            <w:r>
+              <w:rPr>
+                <w:b/>
+                <w:spacing w:val="10"/>
+              </w:rPr>
+              <w:t>CenterConverter</w:t>
+            </w:r>
+            <w:proofErr w:type="spellEnd"/>
+          </w:p>
+        </w:tc>
+      </w:tr>
+      <w:tr>
+        <w:trPr>
+          <w:trHeight w:val="340"/>
+        </w:trPr>
+        <w:tc>
+          <w:tcPr>
+            <w:cnfStyle w:val="001000000000" w:firstRow="0" w:lastRow="0" w:firstColumn="1" w:lastColumn="0" w:oddVBand="0" w:evenVBand="0" w:oddHBand="0" w:evenHBand="0" w:firstRowFirstColumn="0" w:firstRowLastColumn="0" w:lastRowFirstColumn="0" w:lastRowLastColumn="0"/>
+            <w:tcW w:w="4698" w:type="dxa"/>
+            <w:vAlign w:val="center"/>
+          </w:tcPr>
+          <w:p>
+            <w:pPr>
+              <w:jc w:val="left"/>
+              <w:rPr>
+                <w:spacing w:val="10"/>
+              </w:rPr>
+            </w:pPr>
+            <w:r>
+              <w:rPr>
+                <w:spacing w:val="10"/>
+              </w:rPr>
+              <w:t>&gt;</w:t>
+            </w:r>
+            <w:proofErr w:type="spellStart"/>
+            <w:r>
+              <w:rPr>
+                <w:spacing w:val="10"/>
+              </w:rPr>
+              <w:t>WPFPageTransitions</w:t>
+            </w:r>
+            <w:proofErr w:type="spellEnd"/>
+          </w:p>
+        </w:tc>
+        <w:tc>
+          <w:tcPr>
+            <w:tcW w:w="4698" w:type="dxa"/>
+            <w:vAlign w:val="center"/>
+          </w:tcPr>
+          <w:p>
+            <w:pPr>
+              <w:jc w:val="left"/>
+              <w:cnfStyle w:val="000000000000" w:firstRow="0" w:lastRow="0" w:firstColumn="0" w:lastColumn="0" w:oddVBand="0" w:evenVBand="0" w:oddHBand="0" w:evenHBand="0" w:firstRowFirstColumn="0" w:firstRowLastColumn="0" w:lastRowFirstColumn="0" w:lastRowLastColumn="0"/>
+              <w:rPr>
+                <w:b/>
+                <w:spacing w:val="10"/>
+              </w:rPr>
+            </w:pPr>
+            <w:proofErr w:type="spellStart"/>
+            <w:r>
+              <w:rPr>
+                <w:b/>
+                <w:spacing w:val="10"/>
+              </w:rPr>
+              <w:t>PageTransition.xaml</w:t>
+            </w:r>
+            <w:proofErr w:type="spellEnd"/>
+          </w:p>
+        </w:tc>
+      </w:tr>
+      <w:tr>
+        <w:trPr>
+          <w:cnfStyle w:val="000000100000" w:firstRow="0" w:lastRow="0" w:firstColumn="0" w:lastColumn="0" w:oddVBand="0" w:evenVBand="0" w:oddHBand="1" w:evenHBand="0" w:firstRowFirstColumn="0" w:firstRowLastColumn="0" w:lastRowFirstColumn="0" w:lastRowLastColumn="0"/>
+          <w:trHeight w:val="340"/>
+        </w:trPr>
+        <w:tc>
+          <w:tcPr>
+            <w:cnfStyle w:val="001000000000" w:firstRow="0" w:lastRow="0" w:firstColumn="1" w:lastColumn="0" w:oddVBand="0" w:evenVBand="0" w:oddHBand="0" w:evenHBand="0" w:firstRowFirstColumn="0" w:firstRowLastColumn="0" w:lastRowFirstColumn="0" w:lastRowLastColumn="0"/>
+            <w:tcW w:w="4698" w:type="dxa"/>
+            <w:vAlign w:val="center"/>
+          </w:tcPr>
+          <w:p>
+            <w:pPr>
+              <w:jc w:val="left"/>
+              <w:rPr>
+                <w:spacing w:val="10"/>
+              </w:rPr>
+            </w:pPr>
+            <w:r>
+              <w:rPr>
+                <w:spacing w:val="10"/>
+              </w:rPr>
+              <w:t>&gt;</w:t>
+            </w:r>
+            <w:proofErr w:type="spellStart"/>
+            <w:r>
+              <w:rPr>
+                <w:spacing w:val="10"/>
+              </w:rPr>
+              <w:t>WPFPageTransitions</w:t>
+            </w:r>
+            <w:proofErr w:type="spellEnd"/>
+          </w:p>
+        </w:tc>
+        <w:tc>
+          <w:tcPr>
+            <w:tcW w:w="4698" w:type="dxa"/>
+            <w:vAlign w:val="center"/>
+          </w:tcPr>
+          <w:p>
+            <w:pPr>
+              <w:jc w:val="left"/>
+              <w:cnfStyle w:val="000000100000" w:firstRow="0" w:lastRow="0" w:firstColumn="0" w:lastColumn="0" w:oddVBand="0" w:evenVBand="0" w:oddHBand="1" w:evenHBand="0" w:firstRowFirstColumn="0" w:firstRowLastColumn="0" w:lastRowFirstColumn="0" w:lastRowLastColumn="0"/>
+              <w:rPr>
+                <w:b/>
+                <w:spacing w:val="10"/>
+              </w:rPr>
+            </w:pPr>
+            <w:proofErr w:type="spellStart"/>
+            <w:r>
+              <w:rPr>
+                <w:b/>
+                <w:spacing w:val="10"/>
+              </w:rPr>
+              <w:t>PageTransitionType</w:t>
+            </w:r>
+            <w:proofErr w:type="spellEnd"/>
           </w:p>
         </w:tc>
       </w:tr>
@@ -982,6 +1556,7 @@
                 <w:sz w:val="22"/>
               </w:rPr>
             </w:pPr>
+            <w:proofErr w:type="spellStart"/>
             <w:r>
               <w:rPr>
                 <w:spacing w:val="80"/>
@@ -989,6 +1564,7 @@
               </w:rPr>
               <w:t>Classname</w:t>
             </w:r>
+            <w:proofErr w:type="spellEnd"/>
           </w:p>
         </w:tc>
       </w:tr>
@@ -1010,18 +1586,22 @@
                 <w:spacing w:val="10"/>
               </w:rPr>
             </w:pPr>
+            <w:proofErr w:type="gramStart"/>
             <w:r>
               <w:rPr>
                 <w:spacing w:val="10"/>
               </w:rPr>
               <w:t>.</w:t>
             </w:r>
+            <w:proofErr w:type="spellStart"/>
             <w:r>
               <w:rPr>
                 <w:spacing w:val="10"/>
               </w:rPr>
               <w:t>DeCompress</w:t>
             </w:r>
+            <w:proofErr w:type="spellEnd"/>
+            <w:proofErr w:type="gramEnd"/>
           </w:p>
         </w:tc>
         <w:tc>
@@ -1065,6 +1645,22 @@
                 <w:spacing w:val="10"/>
               </w:rPr>
             </w:pPr>
+            <w:proofErr w:type="gramStart"/>
+            <w:r>
+              <w:rPr>
+                <w:spacing w:val="10"/>
+              </w:rPr>
+              <w:t>.</w:t>
+            </w:r>
+            <w:proofErr w:type="spellStart"/>
+            <w:r>
+              <w:rPr>
+                <w:spacing w:val="10"/>
+              </w:rPr>
+              <w:t>NetworkSettings</w:t>
+            </w:r>
+            <w:proofErr w:type="spellEnd"/>
+            <w:proofErr w:type="gramEnd"/>
           </w:p>
         </w:tc>
         <w:tc>
@@ -1081,17 +1677,216 @@
                 <w:spacing w:val="10"/>
               </w:rPr>
             </w:pPr>
+            <w:proofErr w:type="spellStart"/>
+            <w:r>
+              <w:rPr>
+                <w:b/>
+                <w:spacing w:val="10"/>
+              </w:rPr>
+              <w:t>Network.xaml</w:t>
+            </w:r>
+            <w:proofErr w:type="spellEnd"/>
+          </w:p>
+        </w:tc>
+      </w:tr>
+      <w:tr>
+        <w:trPr>
+          <w:cnfStyle w:val="000000100000" w:firstRow="0" w:lastRow="0" w:firstColumn="0" w:lastColumn="0" w:oddVBand="0" w:evenVBand="0" w:oddHBand="1" w:evenHBand="0" w:firstRowFirstColumn="0" w:firstRowLastColumn="0" w:lastRowFirstColumn="0" w:lastRowLastColumn="0"/>
+          <w:trHeight w:val="340"/>
+        </w:trPr>
+        <w:tc>
+          <w:tcPr>
+            <w:cnfStyle w:val="001000000000" w:firstRow="0" w:lastRow="0" w:firstColumn="1" w:lastColumn="0" w:oddVBand="0" w:evenVBand="0" w:oddHBand="0" w:evenHBand="0" w:firstRowFirstColumn="0" w:firstRowLastColumn="0" w:lastRowFirstColumn="0" w:lastRowLastColumn="0"/>
+            <w:tcW w:w="4698" w:type="dxa"/>
+            <w:vAlign w:val="center"/>
+          </w:tcPr>
+          <w:p>
+            <w:pPr>
+              <w:jc w:val="left"/>
+              <w:rPr>
+                <w:spacing w:val="10"/>
+              </w:rPr>
+            </w:pPr>
+            <w:proofErr w:type="gramStart"/>
+            <w:r>
+              <w:rPr>
+                <w:spacing w:val="10"/>
+              </w:rPr>
+              <w:t>.</w:t>
+            </w:r>
+            <w:proofErr w:type="spellStart"/>
+            <w:r>
+              <w:rPr>
+                <w:spacing w:val="10"/>
+              </w:rPr>
+              <w:t>NetworkSettings</w:t>
+            </w:r>
+            <w:proofErr w:type="spellEnd"/>
+            <w:proofErr w:type="gramEnd"/>
+          </w:p>
+        </w:tc>
+        <w:tc>
+          <w:tcPr>
+            <w:tcW w:w="4698" w:type="dxa"/>
+            <w:vAlign w:val="center"/>
+          </w:tcPr>
+          <w:p>
+            <w:pPr>
+              <w:jc w:val="left"/>
+              <w:cnfStyle w:val="000000100000" w:firstRow="0" w:lastRow="0" w:firstColumn="0" w:lastColumn="0" w:oddVBand="0" w:evenVBand="0" w:oddHBand="1" w:evenHBand="0" w:firstRowFirstColumn="0" w:firstRowLastColumn="0" w:lastRowFirstColumn="0" w:lastRowLastColumn="0"/>
+              <w:rPr>
+                <w:b/>
+                <w:spacing w:val="10"/>
+              </w:rPr>
+            </w:pPr>
+            <w:proofErr w:type="spellStart"/>
+            <w:r>
+              <w:rPr>
+                <w:b/>
+                <w:spacing w:val="10"/>
+              </w:rPr>
+              <w:t>NetworkLogic.cs</w:t>
+            </w:r>
+            <w:proofErr w:type="spellEnd"/>
+          </w:p>
+        </w:tc>
+      </w:tr>
+      <w:tr>
+        <w:trPr>
+          <w:trHeight w:val="340"/>
+        </w:trPr>
+        <w:tc>
+          <w:tcPr>
+            <w:cnfStyle w:val="001000000000" w:firstRow="0" w:lastRow="0" w:firstColumn="1" w:lastColumn="0" w:oddVBand="0" w:evenVBand="0" w:oddHBand="0" w:evenHBand="0" w:firstRowFirstColumn="0" w:firstRowLastColumn="0" w:lastRowFirstColumn="0" w:lastRowLastColumn="0"/>
+            <w:tcW w:w="4698" w:type="dxa"/>
+            <w:vAlign w:val="center"/>
+          </w:tcPr>
+          <w:p>
+            <w:pPr>
+              <w:jc w:val="left"/>
+              <w:rPr>
+                <w:spacing w:val="10"/>
+              </w:rPr>
+            </w:pPr>
+            <w:proofErr w:type="gramStart"/>
+            <w:r>
+              <w:rPr>
+                <w:spacing w:val="10"/>
+              </w:rPr>
+              <w:t>.</w:t>
+            </w:r>
+            <w:proofErr w:type="spellStart"/>
+            <w:r>
+              <w:rPr>
+                <w:spacing w:val="10"/>
+              </w:rPr>
+              <w:t>ShortcutDialog</w:t>
+            </w:r>
+            <w:proofErr w:type="spellEnd"/>
+            <w:proofErr w:type="gramEnd"/>
+          </w:p>
+        </w:tc>
+        <w:tc>
+          <w:tcPr>
+            <w:tcW w:w="4698" w:type="dxa"/>
+            <w:vAlign w:val="center"/>
+          </w:tcPr>
+          <w:p>
+            <w:pPr>
+              <w:jc w:val="left"/>
+              <w:cnfStyle w:val="000000000000" w:firstRow="0" w:lastRow="0" w:firstColumn="0" w:lastColumn="0" w:oddVBand="0" w:evenVBand="0" w:oddHBand="0" w:evenHBand="0" w:firstRowFirstColumn="0" w:firstRowLastColumn="0" w:lastRowFirstColumn="0" w:lastRowLastColumn="0"/>
+              <w:rPr>
+                <w:b/>
+                <w:spacing w:val="10"/>
+              </w:rPr>
+            </w:pPr>
+            <w:proofErr w:type="spellStart"/>
+            <w:r>
+              <w:rPr>
+                <w:b/>
+                <w:spacing w:val="10"/>
+              </w:rPr>
+              <w:t>GlobalHotkeys</w:t>
+            </w:r>
+            <w:proofErr w:type="spellEnd"/>
+          </w:p>
+        </w:tc>
+      </w:tr>
+      <w:tr>
+        <w:trPr>
+          <w:cnfStyle w:val="000000100000" w:firstRow="0" w:lastRow="0" w:firstColumn="0" w:lastColumn="0" w:oddVBand="0" w:evenVBand="0" w:oddHBand="1" w:evenHBand="0" w:firstRowFirstColumn="0" w:firstRowLastColumn="0" w:lastRowFirstColumn="0" w:lastRowLastColumn="0"/>
+          <w:trHeight w:val="340"/>
+        </w:trPr>
+        <w:tc>
+          <w:tcPr>
+            <w:cnfStyle w:val="001000000000" w:firstRow="0" w:lastRow="0" w:firstColumn="1" w:lastColumn="0" w:oddVBand="0" w:evenVBand="0" w:oddHBand="0" w:evenHBand="0" w:firstRowFirstColumn="0" w:firstRowLastColumn="0" w:lastRowFirstColumn="0" w:lastRowLastColumn="0"/>
+            <w:tcW w:w="4698" w:type="dxa"/>
+            <w:vAlign w:val="center"/>
+          </w:tcPr>
+          <w:p>
+            <w:pPr>
+              <w:jc w:val="left"/>
+              <w:rPr>
+                <w:spacing w:val="10"/>
+              </w:rPr>
+            </w:pPr>
+            <w:proofErr w:type="gramStart"/>
+            <w:r>
+              <w:rPr>
+                <w:spacing w:val="10"/>
+              </w:rPr>
+              <w:t>.</w:t>
+            </w:r>
+            <w:proofErr w:type="spellStart"/>
+            <w:r>
+              <w:rPr>
+                <w:spacing w:val="10"/>
+              </w:rPr>
+              <w:t>ShortcutDialog</w:t>
+            </w:r>
+            <w:proofErr w:type="spellEnd"/>
+            <w:proofErr w:type="gramEnd"/>
+          </w:p>
+        </w:tc>
+        <w:tc>
+          <w:tcPr>
+            <w:tcW w:w="4698" w:type="dxa"/>
+            <w:vAlign w:val="center"/>
+          </w:tcPr>
+          <w:p>
+            <w:pPr>
+              <w:jc w:val="left"/>
+              <w:cnfStyle w:val="000000100000" w:firstRow="0" w:lastRow="0" w:firstColumn="0" w:lastColumn="0" w:oddVBand="0" w:evenVBand="0" w:oddHBand="1" w:evenHBand="0" w:firstRowFirstColumn="0" w:firstRowLastColumn="0" w:lastRowFirstColumn="0" w:lastRowLastColumn="0"/>
+              <w:rPr>
+                <w:b/>
+                <w:spacing w:val="10"/>
+              </w:rPr>
+            </w:pPr>
+            <w:proofErr w:type="spellStart"/>
+            <w:r>
+              <w:rPr>
+                <w:b/>
+                <w:spacing w:val="10"/>
+              </w:rPr>
+              <w:t>ShortcutDialog.xaml</w:t>
+            </w:r>
+            <w:proofErr w:type="spellEnd"/>
           </w:p>
         </w:tc>
       </w:tr>
     </w:tbl>
     <w:p/>
+    <w:p/>
     <w:p>
       <w:pPr>
         <w:pStyle w:val="berschrift1"/>
       </w:pPr>
       <w:r>
-        <w:t>TODO next:</w:t>
+        <w:lastRenderedPageBreak/>
+        <w:t>Currently Working On</w:t>
+      </w:r>
+      <w:r>
+        <w:t>:</w:t>
       </w:r>
     </w:p>
     <w:tbl>
@@ -1146,6 +1941,7 @@
                 <w:sz w:val="22"/>
               </w:rPr>
             </w:pPr>
+            <w:proofErr w:type="spellStart"/>
             <w:r>
               <w:rPr>
                 <w:spacing w:val="80"/>
@@ -1153,6 +1949,7 @@
               </w:rPr>
               <w:t>Classname</w:t>
             </w:r>
+            <w:proofErr w:type="spellEnd"/>
           </w:p>
         </w:tc>
       </w:tr>
@@ -1174,12 +1971,22 @@
                 <w:spacing w:val="10"/>
               </w:rPr>
             </w:pPr>
-            <w:r>
-              <w:rPr>
-                <w:spacing w:val="10"/>
-              </w:rPr>
-              <w:t>.PasswordProtectedFolder</w:t>
-            </w:r>
+            <w:proofErr w:type="gramStart"/>
+            <w:r>
+              <w:rPr>
+                <w:spacing w:val="10"/>
+              </w:rPr>
+              <w:t>.</w:t>
+            </w:r>
+            <w:proofErr w:type="spellStart"/>
+            <w:r>
+              <w:rPr>
+                <w:spacing w:val="10"/>
+              </w:rPr>
+              <w:t>FileSystem</w:t>
+            </w:r>
+            <w:proofErr w:type="spellEnd"/>
+            <w:proofErr w:type="gramEnd"/>
           </w:p>
         </w:tc>
         <w:tc>
@@ -1196,18 +2003,32 @@
                 <w:spacing w:val="10"/>
               </w:rPr>
             </w:pPr>
-            <w:r>
-              <w:rPr>
-                <w:b/>
-                <w:spacing w:val="10"/>
-              </w:rPr>
-              <w:t>FolderReader</w:t>
-            </w:r>
           </w:p>
         </w:tc>
       </w:tr>
+    </w:tbl>
+    <w:p/>
+    <w:p>
+      <w:pPr>
+        <w:pStyle w:val="berschrift1"/>
+      </w:pPr>
+      <w:r>
+        <w:t>TODO next:</w:t>
+      </w:r>
+    </w:p>
+    <w:tbl>
+      <w:tblPr>
+        <w:tblStyle w:val="Gitternetztabelle4Akzent3"/>
+        <w:tblW w:w="0" w:type="auto"/>
+        <w:tblLook w:val="04A0" w:firstRow="1" w:lastRow="0" w:firstColumn="1" w:lastColumn="0" w:noHBand="0" w:noVBand="1"/>
+      </w:tblPr>
+      <w:tblGrid>
+        <w:gridCol w:w="4698"/>
+        <w:gridCol w:w="4698"/>
+      </w:tblGrid>
       <w:tr>
         <w:trPr>
+          <w:cnfStyle w:val="100000000000" w:firstRow="1" w:lastRow="0" w:firstColumn="0" w:lastColumn="0" w:oddVBand="0" w:evenVBand="0" w:oddHBand="0" w:evenHBand="0" w:firstRowFirstColumn="0" w:firstRowLastColumn="0" w:lastRowFirstColumn="0" w:lastRowLastColumn="0"/>
           <w:trHeight w:val="340"/>
         </w:trPr>
         <w:tc>
@@ -1218,33 +2039,44 @@
           </w:tcPr>
           <w:p>
             <w:pPr>
-              <w:jc w:val="left"/>
-              <w:rPr>
-                <w:spacing w:val="10"/>
-              </w:rPr>
-            </w:pPr>
-            <w:r>
-              <w:rPr>
-                <w:spacing w:val="10"/>
-              </w:rPr>
-              <w:t>.FileSystem</w:t>
-            </w:r>
-          </w:p>
-        </w:tc>
-        <w:tc>
-          <w:tcPr>
-            <w:tcW w:w="4698" w:type="dxa"/>
-            <w:vAlign w:val="center"/>
-          </w:tcPr>
-          <w:p>
-            <w:pPr>
-              <w:jc w:val="left"/>
-              <w:cnfStyle w:val="000000000000" w:firstRow="0" w:lastRow="0" w:firstColumn="0" w:lastColumn="0" w:oddVBand="0" w:evenVBand="0" w:oddHBand="0" w:evenHBand="0" w:firstRowFirstColumn="0" w:firstRowLastColumn="0" w:lastRowFirstColumn="0" w:lastRowLastColumn="0"/>
-              <w:rPr>
-                <w:b/>
-                <w:spacing w:val="10"/>
-              </w:rPr>
-            </w:pPr>
+              <w:jc w:val="center"/>
+              <w:rPr>
+                <w:spacing w:val="80"/>
+                <w:sz w:val="22"/>
+              </w:rPr>
+            </w:pPr>
+            <w:r>
+              <w:rPr>
+                <w:spacing w:val="80"/>
+                <w:sz w:val="22"/>
+              </w:rPr>
+              <w:t>Namespace</w:t>
+            </w:r>
+          </w:p>
+        </w:tc>
+        <w:tc>
+          <w:tcPr>
+            <w:tcW w:w="4698" w:type="dxa"/>
+            <w:vAlign w:val="center"/>
+          </w:tcPr>
+          <w:p>
+            <w:pPr>
+              <w:jc w:val="center"/>
+              <w:cnfStyle w:val="100000000000" w:firstRow="1" w:lastRow="0" w:firstColumn="0" w:lastColumn="0" w:oddVBand="0" w:evenVBand="0" w:oddHBand="0" w:evenHBand="0" w:firstRowFirstColumn="0" w:firstRowLastColumn="0" w:lastRowFirstColumn="0" w:lastRowLastColumn="0"/>
+              <w:rPr>
+                <w:spacing w:val="80"/>
+                <w:sz w:val="22"/>
+              </w:rPr>
+            </w:pPr>
+            <w:proofErr w:type="spellStart"/>
+            <w:r>
+              <w:rPr>
+                <w:spacing w:val="80"/>
+                <w:sz w:val="22"/>
+              </w:rPr>
+              <w:t>Classname</w:t>
+            </w:r>
+            <w:proofErr w:type="spellEnd"/>
           </w:p>
         </w:tc>
       </w:tr>
@@ -1266,12 +2098,22 @@
                 <w:spacing w:val="10"/>
               </w:rPr>
             </w:pPr>
-            <w:r>
-              <w:rPr>
-                <w:spacing w:val="10"/>
-              </w:rPr>
-              <w:t>.FolderObservation</w:t>
-            </w:r>
+            <w:proofErr w:type="gramStart"/>
+            <w:r>
+              <w:rPr>
+                <w:spacing w:val="10"/>
+              </w:rPr>
+              <w:t>.</w:t>
+            </w:r>
+            <w:proofErr w:type="spellStart"/>
+            <w:r>
+              <w:rPr>
+                <w:spacing w:val="10"/>
+              </w:rPr>
+              <w:t>PasswordProtectedFolder</w:t>
+            </w:r>
+            <w:proofErr w:type="spellEnd"/>
+            <w:proofErr w:type="gramEnd"/>
           </w:p>
         </w:tc>
         <w:tc>
@@ -1283,6 +2125,67 @@
             <w:pPr>
               <w:jc w:val="left"/>
               <w:cnfStyle w:val="000000100000" w:firstRow="0" w:lastRow="0" w:firstColumn="0" w:lastColumn="0" w:oddVBand="0" w:evenVBand="0" w:oddHBand="1" w:evenHBand="0" w:firstRowFirstColumn="0" w:firstRowLastColumn="0" w:lastRowFirstColumn="0" w:lastRowLastColumn="0"/>
+              <w:rPr>
+                <w:b/>
+                <w:spacing w:val="10"/>
+              </w:rPr>
+            </w:pPr>
+            <w:proofErr w:type="spellStart"/>
+            <w:r>
+              <w:rPr>
+                <w:b/>
+                <w:spacing w:val="10"/>
+              </w:rPr>
+              <w:t>FolderReader</w:t>
+            </w:r>
+            <w:proofErr w:type="spellEnd"/>
+          </w:p>
+        </w:tc>
+      </w:tr>
+      <w:tr>
+        <w:trPr>
+          <w:trHeight w:val="340"/>
+        </w:trPr>
+        <w:tc>
+          <w:tcPr>
+            <w:cnfStyle w:val="001000000000" w:firstRow="0" w:lastRow="0" w:firstColumn="1" w:lastColumn="0" w:oddVBand="0" w:evenVBand="0" w:oddHBand="0" w:evenHBand="0" w:firstRowFirstColumn="0" w:firstRowLastColumn="0" w:lastRowFirstColumn="0" w:lastRowLastColumn="0"/>
+            <w:tcW w:w="4698" w:type="dxa"/>
+            <w:vAlign w:val="center"/>
+          </w:tcPr>
+          <w:p>
+            <w:pPr>
+              <w:jc w:val="left"/>
+              <w:rPr>
+                <w:spacing w:val="10"/>
+              </w:rPr>
+            </w:pPr>
+            <w:proofErr w:type="gramStart"/>
+            <w:r>
+              <w:rPr>
+                <w:spacing w:val="10"/>
+              </w:rPr>
+              <w:t>.</w:t>
+            </w:r>
+            <w:proofErr w:type="spellStart"/>
+            <w:r>
+              <w:rPr>
+                <w:spacing w:val="10"/>
+              </w:rPr>
+              <w:t>FolderObservation</w:t>
+            </w:r>
+            <w:proofErr w:type="spellEnd"/>
+            <w:proofErr w:type="gramEnd"/>
+          </w:p>
+        </w:tc>
+        <w:tc>
+          <w:tcPr>
+            <w:tcW w:w="4698" w:type="dxa"/>
+            <w:vAlign w:val="center"/>
+          </w:tcPr>
+          <w:p>
+            <w:pPr>
+              <w:jc w:val="left"/>
+              <w:cnfStyle w:val="000000000000" w:firstRow="0" w:lastRow="0" w:firstColumn="0" w:lastColumn="0" w:oddVBand="0" w:evenVBand="0" w:oddHBand="0" w:evenHBand="0" w:firstRowFirstColumn="0" w:firstRowLastColumn="0" w:lastRowFirstColumn="0" w:lastRowLastColumn="0"/>
               <w:rPr>
                 <w:b/>
                 <w:spacing w:val="10"/>
@@ -1302,17 +2205,35 @@
       <w:pPr>
         <w:pStyle w:val="berschrift2"/>
       </w:pPr>
+      <w:proofErr w:type="spellStart"/>
       <w:r>
         <w:lastRenderedPageBreak/>
-        <w:t>Dateisystem coming features:</w:t>
+        <w:t>Dateisystem</w:t>
+      </w:r>
+      <w:proofErr w:type="spellEnd"/>
+      <w:r>
+        <w:t xml:space="preserve"> coming features:</w:t>
       </w:r>
     </w:p>
     <w:p>
       <w:pPr>
         <w:pStyle w:val="berschrift3"/>
       </w:pPr>
-      <w:r>
-        <w:t>Gruppieren nach:</w:t>
+      <w:proofErr w:type="spellStart"/>
+      <w:r>
+        <w:t>Gruppieren</w:t>
+      </w:r>
+      <w:proofErr w:type="spellEnd"/>
+      <w:r>
+        <w:t xml:space="preserve"> </w:t>
+      </w:r>
+      <w:proofErr w:type="spellStart"/>
+      <w:r>
+        <w:t>nach</w:t>
+      </w:r>
+      <w:proofErr w:type="spellEnd"/>
+      <w:r>
+        <w:t>:</w:t>
       </w:r>
     </w:p>
     <w:p>
@@ -1323,8 +2244,13 @@
           <w:numId w:val="1"/>
         </w:numPr>
       </w:pPr>
-      <w:r>
-        <w:t>Namen Regex</w:t>
+      <w:proofErr w:type="spellStart"/>
+      <w:r>
+        <w:t>Namen</w:t>
+      </w:r>
+      <w:proofErr w:type="spellEnd"/>
+      <w:r>
+        <w:t xml:space="preserve"> Regex</w:t>
       </w:r>
     </w:p>
     <w:p>
@@ -1335,9 +2261,11 @@
           <w:numId w:val="1"/>
         </w:numPr>
       </w:pPr>
+      <w:proofErr w:type="spellStart"/>
       <w:r>
         <w:t>Dateityp</w:t>
       </w:r>
+      <w:proofErr w:type="spellEnd"/>
     </w:p>
     <w:p>
       <w:pPr>
@@ -1347,8 +2275,21 @@
           <w:numId w:val="1"/>
         </w:numPr>
       </w:pPr>
-      <w:r>
-        <w:t>Größe (Bereich)</w:t>
+      <w:proofErr w:type="spellStart"/>
+      <w:r>
+        <w:t>Größe</w:t>
+      </w:r>
+      <w:proofErr w:type="spellEnd"/>
+      <w:r>
+        <w:t xml:space="preserve"> (</w:t>
+      </w:r>
+      <w:proofErr w:type="spellStart"/>
+      <w:r>
+        <w:t>Bereich</w:t>
+      </w:r>
+      <w:proofErr w:type="spellEnd"/>
+      <w:r>
+        <w:t>)</w:t>
       </w:r>
     </w:p>
     <w:p>
@@ -1359,8 +2300,21 @@
           <w:numId w:val="1"/>
         </w:numPr>
       </w:pPr>
-      <w:r>
-        <w:t>Erstelldatum (Bereich)</w:t>
+      <w:proofErr w:type="spellStart"/>
+      <w:r>
+        <w:t>Erstelldatum</w:t>
+      </w:r>
+      <w:proofErr w:type="spellEnd"/>
+      <w:r>
+        <w:t xml:space="preserve"> (</w:t>
+      </w:r>
+      <w:proofErr w:type="spellStart"/>
+      <w:r>
+        <w:t>Bereich</w:t>
+      </w:r>
+      <w:proofErr w:type="spellEnd"/>
+      <w:r>
+        <w:t>)</w:t>
       </w:r>
     </w:p>
     <w:p>
@@ -1371,8 +2325,21 @@
           <w:numId w:val="1"/>
         </w:numPr>
       </w:pPr>
-      <w:r>
-        <w:t>Geändert (Bereich)</w:t>
+      <w:proofErr w:type="spellStart"/>
+      <w:r>
+        <w:t>Geändert</w:t>
+      </w:r>
+      <w:proofErr w:type="spellEnd"/>
+      <w:r>
+        <w:t xml:space="preserve"> (</w:t>
+      </w:r>
+      <w:proofErr w:type="spellStart"/>
+      <w:r>
+        <w:t>Bereich</w:t>
+      </w:r>
+      <w:proofErr w:type="spellEnd"/>
+      <w:r>
+        <w:t>)</w:t>
       </w:r>
     </w:p>
     <w:p>
@@ -1384,15 +2351,36 @@
         </w:numPr>
       </w:pPr>
       <w:r>
-        <w:t>Attribute (Schreibgeschützt, Versteckt)</w:t>
+        <w:t>Attribute (</w:t>
+      </w:r>
+      <w:proofErr w:type="spellStart"/>
+      <w:r>
+        <w:t>Schreibgeschützt</w:t>
+      </w:r>
+      <w:proofErr w:type="spellEnd"/>
+      <w:r>
+        <w:t xml:space="preserve">, </w:t>
+      </w:r>
+      <w:proofErr w:type="spellStart"/>
+      <w:r>
+        <w:t>Versteckt</w:t>
+      </w:r>
+      <w:proofErr w:type="spellEnd"/>
+      <w:r>
+        <w:t>)</w:t>
       </w:r>
     </w:p>
     <w:p>
       <w:pPr>
         <w:pStyle w:val="berschrift3"/>
       </w:pPr>
-      <w:r>
-        <w:t>Aktionen:</w:t>
+      <w:proofErr w:type="spellStart"/>
+      <w:r>
+        <w:t>Aktionen</w:t>
+      </w:r>
+      <w:proofErr w:type="spellEnd"/>
+      <w:r>
+        <w:t>:</w:t>
       </w:r>
     </w:p>
     <w:p>
@@ -1403,9 +2391,11 @@
           <w:numId w:val="2"/>
         </w:numPr>
       </w:pPr>
+      <w:proofErr w:type="spellStart"/>
       <w:r>
         <w:t>Verschieben</w:t>
       </w:r>
+      <w:proofErr w:type="spellEnd"/>
     </w:p>
     <w:p>
       <w:pPr>
@@ -1415,9 +2405,11 @@
           <w:numId w:val="2"/>
         </w:numPr>
       </w:pPr>
+      <w:proofErr w:type="spellStart"/>
       <w:r>
         <w:t>Löschen</w:t>
       </w:r>
+      <w:proofErr w:type="spellEnd"/>
     </w:p>
     <w:p>
       <w:pPr>
@@ -1426,9 +2418,29 @@
           <w:ilvl w:val="0"/>
           <w:numId w:val="2"/>
         </w:numPr>
-      </w:pPr>
-      <w:r>
-        <w:t>Komprimieren (und löschen wenn gewollt)</w:t>
+        <w:rPr>
+          <w:lang w:val="de-AT"/>
+        </w:rPr>
+      </w:pPr>
+      <w:r>
+        <w:rPr>
+          <w:lang w:val="de-AT"/>
+        </w:rPr>
+        <w:t xml:space="preserve">Komprimieren (und </w:t>
+      </w:r>
+      <w:proofErr w:type="gramStart"/>
+      <w:r>
+        <w:rPr>
+          <w:lang w:val="de-AT"/>
+        </w:rPr>
+        <w:t>löschen</w:t>
+      </w:r>
+      <w:proofErr w:type="gramEnd"/>
+      <w:r>
+        <w:rPr>
+          <w:lang w:val="de-AT"/>
+        </w:rPr>
+        <w:t xml:space="preserve"> wenn gewollt)</w:t>
       </w:r>
     </w:p>
     <w:p>
@@ -1440,15 +2452,28 @@
         </w:numPr>
       </w:pPr>
       <w:r>
-        <w:t>(Umbenennen)</w:t>
+        <w:t>(</w:t>
+      </w:r>
+      <w:proofErr w:type="spellStart"/>
+      <w:r>
+        <w:t>Umbenennen</w:t>
+      </w:r>
+      <w:proofErr w:type="spellEnd"/>
+      <w:r>
+        <w:t>)</w:t>
       </w:r>
     </w:p>
     <w:p>
       <w:pPr>
         <w:pStyle w:val="berschrift3"/>
       </w:pPr>
-      <w:r>
-        <w:t>Anzeige:</w:t>
+      <w:proofErr w:type="spellStart"/>
+      <w:r>
+        <w:t>Anzeige</w:t>
+      </w:r>
+      <w:proofErr w:type="spellEnd"/>
+      <w:r>
+        <w:t>:</w:t>
       </w:r>
     </w:p>
     <w:p>
@@ -1458,8 +2483,14 @@
           <w:ilvl w:val="0"/>
           <w:numId w:val="3"/>
         </w:numPr>
-      </w:pPr>
-      <w:r>
+        <w:rPr>
+          <w:lang w:val="de-AT"/>
+        </w:rPr>
+      </w:pPr>
+      <w:r>
+        <w:rPr>
+          <w:lang w:val="de-AT"/>
+        </w:rPr>
         <w:t>Anzahl (Auch auf Dateitypen aufgeteilt)</w:t>
       </w:r>
     </w:p>
@@ -1471,11 +2502,30 @@
           <w:numId w:val="3"/>
         </w:numPr>
       </w:pPr>
-      <w:r>
-        <w:t>Größe (Auch nach Dateityp)</w:t>
-      </w:r>
-      <w:bookmarkStart w:id="0" w:name="_GoBack"/>
-      <w:bookmarkEnd w:id="0"/>
+      <w:proofErr w:type="spellStart"/>
+      <w:r>
+        <w:t>Größe</w:t>
+      </w:r>
+      <w:proofErr w:type="spellEnd"/>
+      <w:r>
+        <w:t xml:space="preserve"> (Auch </w:t>
+      </w:r>
+      <w:proofErr w:type="spellStart"/>
+      <w:r>
+        <w:t>nach</w:t>
+      </w:r>
+      <w:proofErr w:type="spellEnd"/>
+      <w:r>
+        <w:t xml:space="preserve"> </w:t>
+      </w:r>
+      <w:proofErr w:type="spellStart"/>
+      <w:r>
+        <w:t>Dateityp</w:t>
+      </w:r>
+      <w:proofErr w:type="spellEnd"/>
+      <w:r>
+        <w:t>)</w:t>
+      </w:r>
     </w:p>
     <w:sectPr>
       <w:pgSz w:w="12240" w:h="15840"/>
@@ -3219,7 +4269,7 @@
 </file>
 
 <file path=customXml/itemProps1.xml><?xml version="1.0" encoding="utf-8"?>
-<ds:datastoreItem xmlns:ds="http://schemas.openxmlformats.org/officeDocument/2006/customXml" ds:itemID="{B8C9EE0F-A85C-4017-B99D-F460B2901FAD}">
+<ds:datastoreItem xmlns:ds="http://schemas.openxmlformats.org/officeDocument/2006/customXml" ds:itemID="{F6D079BD-B578-402F-B7FB-726FD58E426F}">
   <ds:schemaRefs>
     <ds:schemaRef ds:uri="http://schemas.openxmlformats.org/officeDocument/2006/bibliography"/>
   </ds:schemaRefs>

</xml_diff>

<commit_message>
Revert "Revert "Added ByteSizeConverter""
This reverts commit 096a97373af7bc134b30d7218699a9450792539f.
</commit_message>
<xml_diff>
--- a/01_ProjectPlanning/ClassProgress-Overview.docx
+++ b/01_ProjectPlanning/ClassProgress-Overview.docx
@@ -63,7 +63,6 @@
                 <w:sz w:val="22"/>
               </w:rPr>
             </w:pPr>
-            <w:proofErr w:type="spellStart"/>
             <w:r>
               <w:rPr>
                 <w:spacing w:val="80"/>
@@ -71,7 +70,6 @@
               </w:rPr>
               <w:t>Classname</w:t>
             </w:r>
-            <w:proofErr w:type="spellEnd"/>
           </w:p>
         </w:tc>
       </w:tr>
@@ -93,46 +91,35 @@
                 <w:spacing w:val="10"/>
               </w:rPr>
             </w:pPr>
-            <w:proofErr w:type="gramStart"/>
-            <w:r>
-              <w:rPr>
-                <w:spacing w:val="10"/>
-              </w:rPr>
-              <w:t>.</w:t>
-            </w:r>
-            <w:proofErr w:type="spellStart"/>
-            <w:r>
-              <w:rPr>
+            <w:r>
+              <w:rPr>
+                <w:spacing w:val="10"/>
+              </w:rPr>
+              <w:t>.ChangeFont</w:t>
+            </w:r>
+          </w:p>
+        </w:tc>
+        <w:tc>
+          <w:tcPr>
+            <w:tcW w:w="4698" w:type="dxa"/>
+            <w:vAlign w:val="center"/>
+          </w:tcPr>
+          <w:p>
+            <w:pPr>
+              <w:jc w:val="left"/>
+              <w:cnfStyle w:val="000000100000" w:firstRow="0" w:lastRow="0" w:firstColumn="0" w:lastColumn="0" w:oddVBand="0" w:evenVBand="0" w:oddHBand="1" w:evenHBand="0" w:firstRowFirstColumn="0" w:firstRowLastColumn="0" w:lastRowFirstColumn="0" w:lastRowLastColumn="0"/>
+              <w:rPr>
+                <w:b/>
+                <w:spacing w:val="10"/>
+              </w:rPr>
+            </w:pPr>
+            <w:r>
+              <w:rPr>
+                <w:b/>
                 <w:spacing w:val="10"/>
               </w:rPr>
               <w:t>ChangeFont</w:t>
             </w:r>
-            <w:proofErr w:type="spellEnd"/>
-            <w:proofErr w:type="gramEnd"/>
-          </w:p>
-        </w:tc>
-        <w:tc>
-          <w:tcPr>
-            <w:tcW w:w="4698" w:type="dxa"/>
-            <w:vAlign w:val="center"/>
-          </w:tcPr>
-          <w:p>
-            <w:pPr>
-              <w:jc w:val="left"/>
-              <w:cnfStyle w:val="000000100000" w:firstRow="0" w:lastRow="0" w:firstColumn="0" w:lastColumn="0" w:oddVBand="0" w:evenVBand="0" w:oddHBand="1" w:evenHBand="0" w:firstRowFirstColumn="0" w:firstRowLastColumn="0" w:lastRowFirstColumn="0" w:lastRowLastColumn="0"/>
-              <w:rPr>
-                <w:b/>
-                <w:spacing w:val="10"/>
-              </w:rPr>
-            </w:pPr>
-            <w:proofErr w:type="spellStart"/>
-            <w:r>
-              <w:rPr>
-                <w:b/>
-                <w:spacing w:val="10"/>
-              </w:rPr>
-              <w:t>ChangeFont</w:t>
-            </w:r>
             <w:r>
               <w:rPr>
                 <w:b/>
@@ -140,7 +127,6 @@
               </w:rPr>
               <w:t>.xaml</w:t>
             </w:r>
-            <w:proofErr w:type="spellEnd"/>
           </w:p>
         </w:tc>
       </w:tr>
@@ -161,22 +147,12 @@
                 <w:spacing w:val="10"/>
               </w:rPr>
             </w:pPr>
-            <w:proofErr w:type="gramStart"/>
-            <w:r>
-              <w:rPr>
-                <w:spacing w:val="10"/>
-              </w:rPr>
-              <w:t>.</w:t>
-            </w:r>
-            <w:proofErr w:type="spellStart"/>
-            <w:r>
-              <w:rPr>
-                <w:spacing w:val="10"/>
-              </w:rPr>
-              <w:t>DeCompress</w:t>
-            </w:r>
-            <w:proofErr w:type="spellEnd"/>
-            <w:proofErr w:type="gramEnd"/>
+            <w:r>
+              <w:rPr>
+                <w:spacing w:val="10"/>
+              </w:rPr>
+              <w:t>.DeCompress</w:t>
+            </w:r>
           </w:p>
         </w:tc>
         <w:tc>
@@ -193,7 +169,6 @@
                 <w:spacing w:val="10"/>
               </w:rPr>
             </w:pPr>
-            <w:proofErr w:type="spellStart"/>
             <w:r>
               <w:rPr>
                 <w:b/>
@@ -201,7 +176,6 @@
               </w:rPr>
               <w:t>CompressWindow</w:t>
             </w:r>
-            <w:proofErr w:type="spellEnd"/>
           </w:p>
         </w:tc>
       </w:tr>
@@ -223,22 +197,12 @@
                 <w:spacing w:val="10"/>
               </w:rPr>
             </w:pPr>
-            <w:proofErr w:type="gramStart"/>
-            <w:r>
-              <w:rPr>
-                <w:spacing w:val="10"/>
-              </w:rPr>
-              <w:t>.</w:t>
-            </w:r>
-            <w:proofErr w:type="spellStart"/>
-            <w:r>
-              <w:rPr>
-                <w:spacing w:val="10"/>
-              </w:rPr>
-              <w:t>DeCompress</w:t>
-            </w:r>
-            <w:proofErr w:type="spellEnd"/>
-            <w:proofErr w:type="gramEnd"/>
+            <w:r>
+              <w:rPr>
+                <w:spacing w:val="10"/>
+              </w:rPr>
+              <w:t>.DeCompress</w:t>
+            </w:r>
           </w:p>
         </w:tc>
         <w:tc>
@@ -255,7 +219,6 @@
                 <w:spacing w:val="10"/>
               </w:rPr>
             </w:pPr>
-            <w:proofErr w:type="spellStart"/>
             <w:r>
               <w:rPr>
                 <w:b/>
@@ -263,7 +226,6 @@
               </w:rPr>
               <w:t>ListManagement</w:t>
             </w:r>
-            <w:proofErr w:type="spellEnd"/>
           </w:p>
         </w:tc>
       </w:tr>
@@ -284,47 +246,35 @@
                 <w:spacing w:val="10"/>
               </w:rPr>
             </w:pPr>
-            <w:proofErr w:type="gramStart"/>
-            <w:r>
-              <w:rPr>
-                <w:spacing w:val="10"/>
-              </w:rPr>
-              <w:t>.</w:t>
-            </w:r>
-            <w:proofErr w:type="spellStart"/>
-            <w:r>
-              <w:rPr>
+            <w:r>
+              <w:rPr>
+                <w:spacing w:val="10"/>
+              </w:rPr>
+              <w:t>.IconSpacing</w:t>
+            </w:r>
+          </w:p>
+        </w:tc>
+        <w:tc>
+          <w:tcPr>
+            <w:tcW w:w="4698" w:type="dxa"/>
+            <w:vAlign w:val="center"/>
+          </w:tcPr>
+          <w:p>
+            <w:pPr>
+              <w:jc w:val="left"/>
+              <w:cnfStyle w:val="000000000000" w:firstRow="0" w:lastRow="0" w:firstColumn="0" w:lastColumn="0" w:oddVBand="0" w:evenVBand="0" w:oddHBand="0" w:evenHBand="0" w:firstRowFirstColumn="0" w:firstRowLastColumn="0" w:lastRowFirstColumn="0" w:lastRowLastColumn="0"/>
+              <w:rPr>
+                <w:b/>
+                <w:spacing w:val="10"/>
+              </w:rPr>
+            </w:pPr>
+            <w:r>
+              <w:rPr>
+                <w:b/>
                 <w:spacing w:val="10"/>
               </w:rPr>
               <w:t>IconSpacing</w:t>
             </w:r>
-            <w:proofErr w:type="spellEnd"/>
-            <w:proofErr w:type="gramEnd"/>
-          </w:p>
-        </w:tc>
-        <w:tc>
-          <w:tcPr>
-            <w:tcW w:w="4698" w:type="dxa"/>
-            <w:vAlign w:val="center"/>
-          </w:tcPr>
-          <w:p>
-            <w:pPr>
-              <w:jc w:val="left"/>
-              <w:cnfStyle w:val="000000000000" w:firstRow="0" w:lastRow="0" w:firstColumn="0" w:lastColumn="0" w:oddVBand="0" w:evenVBand="0" w:oddHBand="0" w:evenHBand="0" w:firstRowFirstColumn="0" w:firstRowLastColumn="0" w:lastRowFirstColumn="0" w:lastRowLastColumn="0"/>
-              <w:rPr>
-                <w:b/>
-                <w:spacing w:val="10"/>
-              </w:rPr>
-            </w:pPr>
-            <w:proofErr w:type="spellStart"/>
-            <w:r>
-              <w:rPr>
-                <w:b/>
-                <w:spacing w:val="10"/>
-              </w:rPr>
-              <w:t>IconSpacing</w:t>
-            </w:r>
-            <w:proofErr w:type="spellEnd"/>
           </w:p>
         </w:tc>
       </w:tr>
@@ -346,22 +296,12 @@
                 <w:spacing w:val="10"/>
               </w:rPr>
             </w:pPr>
-            <w:proofErr w:type="gramStart"/>
-            <w:r>
-              <w:rPr>
-                <w:spacing w:val="10"/>
-              </w:rPr>
-              <w:t>.</w:t>
-            </w:r>
-            <w:proofErr w:type="spellStart"/>
-            <w:r>
-              <w:rPr>
-                <w:spacing w:val="10"/>
-              </w:rPr>
-              <w:t>IconSpacing</w:t>
-            </w:r>
-            <w:proofErr w:type="spellEnd"/>
-            <w:proofErr w:type="gramEnd"/>
+            <w:r>
+              <w:rPr>
+                <w:spacing w:val="10"/>
+              </w:rPr>
+              <w:t>.IconSpacing</w:t>
+            </w:r>
           </w:p>
         </w:tc>
         <w:tc>
@@ -378,7 +318,6 @@
                 <w:spacing w:val="10"/>
               </w:rPr>
             </w:pPr>
-            <w:proofErr w:type="spellStart"/>
             <w:r>
               <w:rPr>
                 <w:b/>
@@ -393,7 +332,6 @@
               </w:rPr>
               <w:t>.xaml</w:t>
             </w:r>
-            <w:proofErr w:type="spellEnd"/>
           </w:p>
         </w:tc>
       </w:tr>
@@ -414,22 +352,12 @@
                 <w:spacing w:val="10"/>
               </w:rPr>
             </w:pPr>
-            <w:proofErr w:type="gramStart"/>
-            <w:r>
-              <w:rPr>
-                <w:spacing w:val="10"/>
-              </w:rPr>
-              <w:t>.</w:t>
-            </w:r>
-            <w:proofErr w:type="spellStart"/>
-            <w:r>
-              <w:rPr>
-                <w:spacing w:val="10"/>
-              </w:rPr>
-              <w:t>PasswordProtectedFolder</w:t>
-            </w:r>
-            <w:proofErr w:type="spellEnd"/>
-            <w:proofErr w:type="gramEnd"/>
+            <w:r>
+              <w:rPr>
+                <w:spacing w:val="10"/>
+              </w:rPr>
+              <w:t>.PasswordProtectedFolder</w:t>
+            </w:r>
           </w:p>
         </w:tc>
         <w:tc>
@@ -446,7 +374,6 @@
                 <w:spacing w:val="10"/>
               </w:rPr>
             </w:pPr>
-            <w:proofErr w:type="spellStart"/>
             <w:r>
               <w:rPr>
                 <w:b/>
@@ -454,7 +381,6 @@
               </w:rPr>
               <w:t>ByteFile</w:t>
             </w:r>
-            <w:proofErr w:type="spellEnd"/>
           </w:p>
         </w:tc>
       </w:tr>
@@ -476,22 +402,12 @@
                 <w:spacing w:val="10"/>
               </w:rPr>
             </w:pPr>
-            <w:proofErr w:type="gramStart"/>
-            <w:r>
-              <w:rPr>
-                <w:spacing w:val="10"/>
-              </w:rPr>
-              <w:t>.</w:t>
-            </w:r>
-            <w:proofErr w:type="spellStart"/>
-            <w:r>
-              <w:rPr>
-                <w:spacing w:val="10"/>
-              </w:rPr>
-              <w:t>PasswordProtectedFolder</w:t>
-            </w:r>
-            <w:proofErr w:type="spellEnd"/>
-            <w:proofErr w:type="gramEnd"/>
+            <w:r>
+              <w:rPr>
+                <w:spacing w:val="10"/>
+              </w:rPr>
+              <w:t>.PasswordProtectedFolder</w:t>
+            </w:r>
           </w:p>
         </w:tc>
         <w:tc>
@@ -535,22 +451,12 @@
                 <w:spacing w:val="10"/>
               </w:rPr>
             </w:pPr>
-            <w:proofErr w:type="gramStart"/>
-            <w:r>
-              <w:rPr>
-                <w:spacing w:val="10"/>
-              </w:rPr>
-              <w:t>.</w:t>
-            </w:r>
-            <w:proofErr w:type="spellStart"/>
-            <w:r>
-              <w:rPr>
-                <w:spacing w:val="10"/>
-              </w:rPr>
-              <w:t>PasswordProtectedFolder</w:t>
-            </w:r>
-            <w:proofErr w:type="spellEnd"/>
-            <w:proofErr w:type="gramEnd"/>
+            <w:r>
+              <w:rPr>
+                <w:spacing w:val="10"/>
+              </w:rPr>
+              <w:t>.PasswordProtectedFolder</w:t>
+            </w:r>
           </w:p>
         </w:tc>
         <w:tc>
@@ -567,7 +473,6 @@
                 <w:spacing w:val="10"/>
               </w:rPr>
             </w:pPr>
-            <w:proofErr w:type="spellStart"/>
             <w:r>
               <w:rPr>
                 <w:b/>
@@ -575,7 +480,6 @@
               </w:rPr>
               <w:t>ProtectedFolder</w:t>
             </w:r>
-            <w:proofErr w:type="spellEnd"/>
           </w:p>
         </w:tc>
       </w:tr>
@@ -597,22 +501,12 @@
                 <w:spacing w:val="10"/>
               </w:rPr>
             </w:pPr>
-            <w:proofErr w:type="gramStart"/>
-            <w:r>
-              <w:rPr>
-                <w:spacing w:val="10"/>
-              </w:rPr>
-              <w:t>.</w:t>
-            </w:r>
-            <w:proofErr w:type="spellStart"/>
-            <w:r>
-              <w:rPr>
-                <w:spacing w:val="10"/>
-              </w:rPr>
-              <w:t>RegistryHelper</w:t>
-            </w:r>
-            <w:proofErr w:type="spellEnd"/>
-            <w:proofErr w:type="gramEnd"/>
+            <w:r>
+              <w:rPr>
+                <w:spacing w:val="10"/>
+              </w:rPr>
+              <w:t>.RegistryHelper</w:t>
+            </w:r>
           </w:p>
         </w:tc>
         <w:tc>
@@ -629,7 +523,6 @@
                 <w:spacing w:val="10"/>
               </w:rPr>
             </w:pPr>
-            <w:proofErr w:type="spellStart"/>
             <w:r>
               <w:rPr>
                 <w:b/>
@@ -637,7 +530,6 @@
               </w:rPr>
               <w:t>RegistryAPI</w:t>
             </w:r>
-            <w:proofErr w:type="spellEnd"/>
           </w:p>
         </w:tc>
       </w:tr>
@@ -658,22 +550,12 @@
                 <w:spacing w:val="10"/>
               </w:rPr>
             </w:pPr>
-            <w:proofErr w:type="gramStart"/>
-            <w:r>
-              <w:rPr>
-                <w:spacing w:val="10"/>
-              </w:rPr>
-              <w:t>.</w:t>
-            </w:r>
-            <w:proofErr w:type="spellStart"/>
-            <w:r>
-              <w:rPr>
-                <w:spacing w:val="10"/>
-              </w:rPr>
-              <w:t>RegistryHelper</w:t>
-            </w:r>
-            <w:proofErr w:type="spellEnd"/>
-            <w:proofErr w:type="gramEnd"/>
+            <w:r>
+              <w:rPr>
+                <w:spacing w:val="10"/>
+              </w:rPr>
+              <w:t>.RegistryHelper</w:t>
+            </w:r>
           </w:p>
         </w:tc>
         <w:tc>
@@ -690,7 +572,6 @@
                 <w:spacing w:val="10"/>
               </w:rPr>
             </w:pPr>
-            <w:proofErr w:type="spellStart"/>
             <w:r>
               <w:rPr>
                 <w:b/>
@@ -698,7 +579,6 @@
               </w:rPr>
               <w:t>ShellNotification</w:t>
             </w:r>
-            <w:proofErr w:type="spellEnd"/>
           </w:p>
         </w:tc>
       </w:tr>
@@ -720,14 +600,12 @@
                 <w:spacing w:val="10"/>
               </w:rPr>
             </w:pPr>
-            <w:proofErr w:type="gramStart"/>
             <w:r>
               <w:rPr>
                 <w:spacing w:val="10"/>
               </w:rPr>
               <w:t>.Repository</w:t>
             </w:r>
-            <w:proofErr w:type="gramEnd"/>
           </w:p>
         </w:tc>
         <w:tc>
@@ -744,7 +622,6 @@
                 <w:spacing w:val="10"/>
               </w:rPr>
             </w:pPr>
-            <w:proofErr w:type="spellStart"/>
             <w:r>
               <w:rPr>
                 <w:b/>
@@ -752,7 +629,6 @@
               </w:rPr>
               <w:t>AutoClosingMessageBox</w:t>
             </w:r>
-            <w:proofErr w:type="spellEnd"/>
           </w:p>
         </w:tc>
       </w:tr>
@@ -773,14 +649,12 @@
                 <w:spacing w:val="10"/>
               </w:rPr>
             </w:pPr>
-            <w:proofErr w:type="gramStart"/>
             <w:r>
               <w:rPr>
                 <w:spacing w:val="10"/>
               </w:rPr>
               <w:t>.Repository</w:t>
             </w:r>
-            <w:proofErr w:type="gramEnd"/>
           </w:p>
         </w:tc>
         <w:tc>
@@ -797,7 +671,6 @@
                 <w:spacing w:val="10"/>
               </w:rPr>
             </w:pPr>
-            <w:proofErr w:type="spellStart"/>
             <w:r>
               <w:rPr>
                 <w:b/>
@@ -805,7 +678,6 @@
               </w:rPr>
               <w:t>WindowManager</w:t>
             </w:r>
-            <w:proofErr w:type="spellEnd"/>
           </w:p>
         </w:tc>
       </w:tr>
@@ -827,28 +699,12 @@
                 <w:spacing w:val="10"/>
               </w:rPr>
             </w:pPr>
-            <w:proofErr w:type="gramStart"/>
-            <w:r>
-              <w:rPr>
-                <w:spacing w:val="10"/>
-              </w:rPr>
-              <w:t>.Repository</w:t>
-            </w:r>
-            <w:proofErr w:type="gramEnd"/>
-            <w:r>
-              <w:rPr>
-                <w:spacing w:val="10"/>
-              </w:rPr>
-              <w:t>/</w:t>
-            </w:r>
-            <w:proofErr w:type="spellStart"/>
-            <w:r>
-              <w:rPr>
-                <w:spacing w:val="10"/>
-              </w:rPr>
-              <w:t>TreeViewWithCheckBoxes</w:t>
-            </w:r>
-            <w:proofErr w:type="spellEnd"/>
+            <w:r>
+              <w:rPr>
+                <w:spacing w:val="10"/>
+              </w:rPr>
+              <w:t>.Repository/TreeViewWithCheckBoxes</w:t>
+            </w:r>
           </w:p>
         </w:tc>
         <w:tc>
@@ -865,7 +721,6 @@
                 <w:spacing w:val="10"/>
               </w:rPr>
             </w:pPr>
-            <w:proofErr w:type="spellStart"/>
             <w:r>
               <w:rPr>
                 <w:b/>
@@ -873,7 +728,6 @@
               </w:rPr>
               <w:t>TreeViewModel</w:t>
             </w:r>
-            <w:proofErr w:type="spellEnd"/>
           </w:p>
         </w:tc>
       </w:tr>
@@ -894,28 +748,12 @@
                 <w:spacing w:val="10"/>
               </w:rPr>
             </w:pPr>
-            <w:proofErr w:type="gramStart"/>
-            <w:r>
-              <w:rPr>
-                <w:spacing w:val="10"/>
-              </w:rPr>
-              <w:t>.Repository</w:t>
-            </w:r>
-            <w:proofErr w:type="gramEnd"/>
-            <w:r>
-              <w:rPr>
-                <w:spacing w:val="10"/>
-              </w:rPr>
-              <w:t>/</w:t>
-            </w:r>
-            <w:proofErr w:type="spellStart"/>
-            <w:r>
-              <w:rPr>
-                <w:spacing w:val="10"/>
-              </w:rPr>
-              <w:t>TreeViewWithCheckBoxes</w:t>
-            </w:r>
-            <w:proofErr w:type="spellEnd"/>
+            <w:r>
+              <w:rPr>
+                <w:spacing w:val="10"/>
+              </w:rPr>
+              <w:t>.Repository/TreeViewWithCheckBoxes</w:t>
+            </w:r>
           </w:p>
         </w:tc>
         <w:tc>
@@ -932,7 +770,6 @@
                 <w:spacing w:val="10"/>
               </w:rPr>
             </w:pPr>
-            <w:proofErr w:type="spellStart"/>
             <w:r>
               <w:rPr>
                 <w:b/>
@@ -940,7 +777,6 @@
               </w:rPr>
               <w:t>VirtualToggleButton</w:t>
             </w:r>
-            <w:proofErr w:type="spellEnd"/>
           </w:p>
         </w:tc>
       </w:tr>
@@ -962,22 +798,12 @@
                 <w:spacing w:val="10"/>
               </w:rPr>
             </w:pPr>
-            <w:proofErr w:type="gramStart"/>
-            <w:r>
-              <w:rPr>
-                <w:spacing w:val="10"/>
-              </w:rPr>
-              <w:t>.</w:t>
-            </w:r>
-            <w:proofErr w:type="spellStart"/>
-            <w:r>
-              <w:rPr>
-                <w:spacing w:val="10"/>
-              </w:rPr>
-              <w:t>Repostiory</w:t>
-            </w:r>
-            <w:proofErr w:type="spellEnd"/>
-            <w:proofErr w:type="gramEnd"/>
+            <w:r>
+              <w:rPr>
+                <w:spacing w:val="10"/>
+              </w:rPr>
+              <w:t>.Repostiory</w:t>
+            </w:r>
           </w:p>
         </w:tc>
         <w:tc>
@@ -994,7 +820,6 @@
                 <w:spacing w:val="10"/>
               </w:rPr>
             </w:pPr>
-            <w:proofErr w:type="spellStart"/>
             <w:r>
               <w:rPr>
                 <w:b/>
@@ -1002,11 +827,8 @@
               </w:rPr>
               <w:t>PasswordWindow.xaml</w:t>
             </w:r>
-            <w:proofErr w:type="spellEnd"/>
-          </w:p>
-        </w:tc>
-        <w:bookmarkStart w:id="0" w:name="_GoBack"/>
-        <w:bookmarkEnd w:id="0"/>
+          </w:p>
+        </w:tc>
       </w:tr>
       <w:tr>
         <w:trPr>
@@ -1025,22 +847,18 @@
                 <w:spacing w:val="10"/>
               </w:rPr>
             </w:pPr>
-            <w:proofErr w:type="gramStart"/>
             <w:r>
               <w:rPr>
                 <w:spacing w:val="10"/>
               </w:rPr>
               <w:t>.</w:t>
             </w:r>
-            <w:proofErr w:type="spellStart"/>
             <w:r>
               <w:rPr>
                 <w:spacing w:val="10"/>
               </w:rPr>
               <w:t>WindowsTweaks</w:t>
             </w:r>
-            <w:proofErr w:type="spellEnd"/>
-            <w:proofErr w:type="gramEnd"/>
           </w:p>
         </w:tc>
         <w:tc>
@@ -1057,7 +875,6 @@
                 <w:spacing w:val="10"/>
               </w:rPr>
             </w:pPr>
-            <w:proofErr w:type="spellStart"/>
             <w:r>
               <w:rPr>
                 <w:b/>
@@ -1065,7 +882,6 @@
               </w:rPr>
               <w:t>BlackTheme</w:t>
             </w:r>
-            <w:proofErr w:type="spellEnd"/>
           </w:p>
         </w:tc>
       </w:tr>
@@ -1087,22 +903,18 @@
                 <w:spacing w:val="10"/>
               </w:rPr>
             </w:pPr>
-            <w:proofErr w:type="gramStart"/>
             <w:r>
               <w:rPr>
                 <w:spacing w:val="10"/>
               </w:rPr>
               <w:t>.</w:t>
             </w:r>
-            <w:proofErr w:type="spellStart"/>
             <w:r>
               <w:rPr>
                 <w:spacing w:val="10"/>
               </w:rPr>
               <w:t>WindowsTweaks</w:t>
             </w:r>
-            <w:proofErr w:type="spellEnd"/>
-            <w:proofErr w:type="gramEnd"/>
           </w:p>
         </w:tc>
         <w:tc>
@@ -1119,7 +931,6 @@
                 <w:spacing w:val="10"/>
               </w:rPr>
             </w:pPr>
-            <w:proofErr w:type="spellStart"/>
             <w:r>
               <w:rPr>
                 <w:b/>
@@ -1127,7 +938,6 @@
               </w:rPr>
               <w:t>FolderCheckboxes</w:t>
             </w:r>
-            <w:proofErr w:type="spellEnd"/>
           </w:p>
         </w:tc>
       </w:tr>
@@ -1148,22 +958,18 @@
                 <w:spacing w:val="10"/>
               </w:rPr>
             </w:pPr>
-            <w:proofErr w:type="gramStart"/>
             <w:r>
               <w:rPr>
                 <w:spacing w:val="10"/>
               </w:rPr>
               <w:t>.</w:t>
             </w:r>
-            <w:proofErr w:type="spellStart"/>
             <w:r>
               <w:rPr>
                 <w:spacing w:val="10"/>
               </w:rPr>
               <w:t>WindowsTweaks</w:t>
             </w:r>
-            <w:proofErr w:type="spellEnd"/>
-            <w:proofErr w:type="gramEnd"/>
           </w:p>
         </w:tc>
         <w:tc>
@@ -1180,7 +986,6 @@
                 <w:spacing w:val="10"/>
               </w:rPr>
             </w:pPr>
-            <w:proofErr w:type="spellStart"/>
             <w:r>
               <w:rPr>
                 <w:b/>
@@ -1188,7 +993,6 @@
               </w:rPr>
               <w:t>ShortcutExtension</w:t>
             </w:r>
-            <w:proofErr w:type="spellEnd"/>
           </w:p>
         </w:tc>
       </w:tr>
@@ -1210,22 +1014,18 @@
                 <w:spacing w:val="10"/>
               </w:rPr>
             </w:pPr>
-            <w:proofErr w:type="gramStart"/>
             <w:r>
               <w:rPr>
                 <w:spacing w:val="10"/>
               </w:rPr>
               <w:t>.</w:t>
             </w:r>
-            <w:proofErr w:type="spellStart"/>
             <w:r>
               <w:rPr>
                 <w:spacing w:val="10"/>
               </w:rPr>
               <w:t>WindowsTweaks</w:t>
             </w:r>
-            <w:proofErr w:type="spellEnd"/>
-            <w:proofErr w:type="gramEnd"/>
           </w:p>
         </w:tc>
         <w:tc>
@@ -1242,7 +1042,6 @@
                 <w:spacing w:val="10"/>
               </w:rPr>
             </w:pPr>
-            <w:proofErr w:type="spellStart"/>
             <w:r>
               <w:rPr>
                 <w:b/>
@@ -1250,7 +1049,6 @@
               </w:rPr>
               <w:t>TaskbarPreviewWindow</w:t>
             </w:r>
-            <w:proofErr w:type="spellEnd"/>
           </w:p>
         </w:tc>
       </w:tr>
@@ -1271,22 +1069,18 @@
                 <w:spacing w:val="10"/>
               </w:rPr>
             </w:pPr>
-            <w:proofErr w:type="gramStart"/>
             <w:r>
               <w:rPr>
                 <w:spacing w:val="10"/>
               </w:rPr>
               <w:t>.</w:t>
             </w:r>
-            <w:proofErr w:type="spellStart"/>
             <w:r>
               <w:rPr>
                 <w:spacing w:val="10"/>
               </w:rPr>
               <w:t>WindowsTweaks</w:t>
             </w:r>
-            <w:proofErr w:type="spellEnd"/>
-            <w:proofErr w:type="gramEnd"/>
           </w:p>
         </w:tc>
         <w:tc>
@@ -1303,7 +1097,6 @@
                 <w:spacing w:val="10"/>
               </w:rPr>
             </w:pPr>
-            <w:proofErr w:type="spellStart"/>
             <w:r>
               <w:rPr>
                 <w:b/>
@@ -1311,7 +1104,6 @@
               </w:rPr>
               <w:t>ToggleAeroShake</w:t>
             </w:r>
-            <w:proofErr w:type="spellEnd"/>
           </w:p>
         </w:tc>
       </w:tr>
@@ -1337,16 +1129,8 @@
               <w:rPr>
                 <w:spacing w:val="10"/>
               </w:rPr>
-              <w:t>&gt;</w:t>
-            </w:r>
-            <w:proofErr w:type="spellStart"/>
-            <w:r>
-              <w:rPr>
-                <w:spacing w:val="10"/>
-              </w:rPr>
-              <w:t>WPFPageTransitions</w:t>
-            </w:r>
-            <w:proofErr w:type="spellEnd"/>
+              <w:t>&gt;WPFPageTransitions</w:t>
+            </w:r>
           </w:p>
         </w:tc>
         <w:tc>
@@ -1363,7 +1147,6 @@
                 <w:spacing w:val="10"/>
               </w:rPr>
             </w:pPr>
-            <w:proofErr w:type="spellStart"/>
             <w:r>
               <w:rPr>
                 <w:b/>
@@ -1371,7 +1154,6 @@
               </w:rPr>
               <w:t>CenterConverter</w:t>
             </w:r>
-            <w:proofErr w:type="spellEnd"/>
           </w:p>
         </w:tc>
       </w:tr>
@@ -1396,16 +1178,8 @@
               <w:rPr>
                 <w:spacing w:val="10"/>
               </w:rPr>
-              <w:t>&gt;</w:t>
-            </w:r>
-            <w:proofErr w:type="spellStart"/>
-            <w:r>
-              <w:rPr>
-                <w:spacing w:val="10"/>
-              </w:rPr>
-              <w:t>WPFPageTransitions</w:t>
-            </w:r>
-            <w:proofErr w:type="spellEnd"/>
+              <w:t>&gt;WPFPageTransitions</w:t>
+            </w:r>
           </w:p>
         </w:tc>
         <w:tc>
@@ -1422,7 +1196,6 @@
                 <w:spacing w:val="10"/>
               </w:rPr>
             </w:pPr>
-            <w:proofErr w:type="spellStart"/>
             <w:r>
               <w:rPr>
                 <w:b/>
@@ -1430,7 +1203,6 @@
               </w:rPr>
               <w:t>PageTransition.xaml</w:t>
             </w:r>
-            <w:proofErr w:type="spellEnd"/>
           </w:p>
         </w:tc>
       </w:tr>
@@ -1456,16 +1228,8 @@
               <w:rPr>
                 <w:spacing w:val="10"/>
               </w:rPr>
-              <w:t>&gt;</w:t>
-            </w:r>
-            <w:proofErr w:type="spellStart"/>
-            <w:r>
-              <w:rPr>
-                <w:spacing w:val="10"/>
-              </w:rPr>
-              <w:t>WPFPageTransitions</w:t>
-            </w:r>
-            <w:proofErr w:type="spellEnd"/>
+              <w:t>&gt;WPFPageTransitions</w:t>
+            </w:r>
           </w:p>
         </w:tc>
         <w:tc>
@@ -1482,7 +1246,6 @@
                 <w:spacing w:val="10"/>
               </w:rPr>
             </w:pPr>
-            <w:proofErr w:type="spellStart"/>
             <w:r>
               <w:rPr>
                 <w:b/>
@@ -1490,7 +1253,6 @@
               </w:rPr>
               <w:t>PageTransitionType</w:t>
             </w:r>
-            <w:proofErr w:type="spellEnd"/>
           </w:p>
         </w:tc>
       </w:tr>
@@ -1556,7 +1318,6 @@
                 <w:sz w:val="22"/>
               </w:rPr>
             </w:pPr>
-            <w:proofErr w:type="spellStart"/>
             <w:r>
               <w:rPr>
                 <w:spacing w:val="80"/>
@@ -1564,7 +1325,6 @@
               </w:rPr>
               <w:t>Classname</w:t>
             </w:r>
-            <w:proofErr w:type="spellEnd"/>
           </w:p>
         </w:tc>
       </w:tr>
@@ -1586,22 +1346,18 @@
                 <w:spacing w:val="10"/>
               </w:rPr>
             </w:pPr>
-            <w:proofErr w:type="gramStart"/>
             <w:r>
               <w:rPr>
                 <w:spacing w:val="10"/>
               </w:rPr>
               <w:t>.</w:t>
             </w:r>
-            <w:proofErr w:type="spellStart"/>
             <w:r>
               <w:rPr>
                 <w:spacing w:val="10"/>
               </w:rPr>
               <w:t>DeCompress</w:t>
             </w:r>
-            <w:proofErr w:type="spellEnd"/>
-            <w:proofErr w:type="gramEnd"/>
           </w:p>
         </w:tc>
         <w:tc>
@@ -1645,22 +1401,12 @@
                 <w:spacing w:val="10"/>
               </w:rPr>
             </w:pPr>
-            <w:proofErr w:type="gramStart"/>
-            <w:r>
-              <w:rPr>
-                <w:spacing w:val="10"/>
-              </w:rPr>
-              <w:t>.</w:t>
-            </w:r>
-            <w:proofErr w:type="spellStart"/>
-            <w:r>
-              <w:rPr>
-                <w:spacing w:val="10"/>
-              </w:rPr>
-              <w:t>NetworkSettings</w:t>
-            </w:r>
-            <w:proofErr w:type="spellEnd"/>
-            <w:proofErr w:type="gramEnd"/>
+            <w:r>
+              <w:rPr>
+                <w:spacing w:val="10"/>
+              </w:rPr>
+              <w:t>.NetworkSettings</w:t>
+            </w:r>
           </w:p>
         </w:tc>
         <w:tc>
@@ -1677,7 +1423,6 @@
                 <w:spacing w:val="10"/>
               </w:rPr>
             </w:pPr>
-            <w:proofErr w:type="spellStart"/>
             <w:r>
               <w:rPr>
                 <w:b/>
@@ -1685,7 +1430,6 @@
               </w:rPr>
               <w:t>Network.xaml</w:t>
             </w:r>
-            <w:proofErr w:type="spellEnd"/>
           </w:p>
         </w:tc>
       </w:tr>
@@ -1707,22 +1451,12 @@
                 <w:spacing w:val="10"/>
               </w:rPr>
             </w:pPr>
-            <w:proofErr w:type="gramStart"/>
-            <w:r>
-              <w:rPr>
-                <w:spacing w:val="10"/>
-              </w:rPr>
-              <w:t>.</w:t>
-            </w:r>
-            <w:proofErr w:type="spellStart"/>
-            <w:r>
-              <w:rPr>
-                <w:spacing w:val="10"/>
-              </w:rPr>
-              <w:t>NetworkSettings</w:t>
-            </w:r>
-            <w:proofErr w:type="spellEnd"/>
-            <w:proofErr w:type="gramEnd"/>
+            <w:r>
+              <w:rPr>
+                <w:spacing w:val="10"/>
+              </w:rPr>
+              <w:t>.NetworkSettings</w:t>
+            </w:r>
           </w:p>
         </w:tc>
         <w:tc>
@@ -1739,7 +1473,6 @@
                 <w:spacing w:val="10"/>
               </w:rPr>
             </w:pPr>
-            <w:proofErr w:type="spellStart"/>
             <w:r>
               <w:rPr>
                 <w:b/>
@@ -1747,7 +1480,6 @@
               </w:rPr>
               <w:t>NetworkLogic.cs</w:t>
             </w:r>
-            <w:proofErr w:type="spellEnd"/>
           </w:p>
         </w:tc>
       </w:tr>
@@ -1768,22 +1500,12 @@
                 <w:spacing w:val="10"/>
               </w:rPr>
             </w:pPr>
-            <w:proofErr w:type="gramStart"/>
-            <w:r>
-              <w:rPr>
-                <w:spacing w:val="10"/>
-              </w:rPr>
-              <w:t>.</w:t>
-            </w:r>
-            <w:proofErr w:type="spellStart"/>
-            <w:r>
-              <w:rPr>
-                <w:spacing w:val="10"/>
-              </w:rPr>
-              <w:t>ShortcutDialog</w:t>
-            </w:r>
-            <w:proofErr w:type="spellEnd"/>
-            <w:proofErr w:type="gramEnd"/>
+            <w:r>
+              <w:rPr>
+                <w:spacing w:val="10"/>
+              </w:rPr>
+              <w:t>.ShortcutDialog</w:t>
+            </w:r>
           </w:p>
         </w:tc>
         <w:tc>
@@ -1800,7 +1522,6 @@
                 <w:spacing w:val="10"/>
               </w:rPr>
             </w:pPr>
-            <w:proofErr w:type="spellStart"/>
             <w:r>
               <w:rPr>
                 <w:b/>
@@ -1808,7 +1529,6 @@
               </w:rPr>
               <w:t>GlobalHotkeys</w:t>
             </w:r>
-            <w:proofErr w:type="spellEnd"/>
           </w:p>
         </w:tc>
       </w:tr>
@@ -1830,22 +1550,12 @@
                 <w:spacing w:val="10"/>
               </w:rPr>
             </w:pPr>
-            <w:proofErr w:type="gramStart"/>
-            <w:r>
-              <w:rPr>
-                <w:spacing w:val="10"/>
-              </w:rPr>
-              <w:t>.</w:t>
-            </w:r>
-            <w:proofErr w:type="spellStart"/>
-            <w:r>
-              <w:rPr>
-                <w:spacing w:val="10"/>
-              </w:rPr>
-              <w:t>ShortcutDialog</w:t>
-            </w:r>
-            <w:proofErr w:type="spellEnd"/>
-            <w:proofErr w:type="gramEnd"/>
+            <w:r>
+              <w:rPr>
+                <w:spacing w:val="10"/>
+              </w:rPr>
+              <w:t>.ShortcutDialog</w:t>
+            </w:r>
           </w:p>
         </w:tc>
         <w:tc>
@@ -1862,7 +1572,6 @@
                 <w:spacing w:val="10"/>
               </w:rPr>
             </w:pPr>
-            <w:proofErr w:type="spellStart"/>
             <w:r>
               <w:rPr>
                 <w:b/>
@@ -1870,7 +1579,6 @@
               </w:rPr>
               <w:t>ShortcutDialog.xaml</w:t>
             </w:r>
-            <w:proofErr w:type="spellEnd"/>
           </w:p>
         </w:tc>
       </w:tr>
@@ -1883,10 +1591,7 @@
       </w:pPr>
       <w:r>
         <w:lastRenderedPageBreak/>
-        <w:t>Currently Working On</w:t>
-      </w:r>
-      <w:r>
-        <w:t>:</w:t>
+        <w:t>Currently Working On:</w:t>
       </w:r>
     </w:p>
     <w:tbl>
@@ -1941,7 +1646,6 @@
                 <w:sz w:val="22"/>
               </w:rPr>
             </w:pPr>
-            <w:proofErr w:type="spellStart"/>
             <w:r>
               <w:rPr>
                 <w:spacing w:val="80"/>
@@ -1949,7 +1653,6 @@
               </w:rPr>
               <w:t>Classname</w:t>
             </w:r>
-            <w:proofErr w:type="spellEnd"/>
           </w:p>
         </w:tc>
       </w:tr>
@@ -1971,22 +1674,12 @@
                 <w:spacing w:val="10"/>
               </w:rPr>
             </w:pPr>
-            <w:proofErr w:type="gramStart"/>
-            <w:r>
-              <w:rPr>
-                <w:spacing w:val="10"/>
-              </w:rPr>
-              <w:t>.</w:t>
-            </w:r>
-            <w:proofErr w:type="spellStart"/>
-            <w:r>
-              <w:rPr>
-                <w:spacing w:val="10"/>
-              </w:rPr>
-              <w:t>FileSystem</w:t>
-            </w:r>
-            <w:proofErr w:type="spellEnd"/>
-            <w:proofErr w:type="gramEnd"/>
+            <w:r>
+              <w:rPr>
+                <w:spacing w:val="10"/>
+              </w:rPr>
+              <w:t>.FileSystem</w:t>
+            </w:r>
           </w:p>
         </w:tc>
         <w:tc>
@@ -2068,7 +1761,6 @@
                 <w:sz w:val="22"/>
               </w:rPr>
             </w:pPr>
-            <w:proofErr w:type="spellStart"/>
             <w:r>
               <w:rPr>
                 <w:spacing w:val="80"/>
@@ -2076,7 +1768,6 @@
               </w:rPr>
               <w:t>Classname</w:t>
             </w:r>
-            <w:proofErr w:type="spellEnd"/>
           </w:p>
         </w:tc>
       </w:tr>
@@ -2098,22 +1789,12 @@
                 <w:spacing w:val="10"/>
               </w:rPr>
             </w:pPr>
-            <w:proofErr w:type="gramStart"/>
-            <w:r>
-              <w:rPr>
-                <w:spacing w:val="10"/>
-              </w:rPr>
-              <w:t>.</w:t>
-            </w:r>
-            <w:proofErr w:type="spellStart"/>
-            <w:r>
-              <w:rPr>
-                <w:spacing w:val="10"/>
-              </w:rPr>
-              <w:t>PasswordProtectedFolder</w:t>
-            </w:r>
-            <w:proofErr w:type="spellEnd"/>
-            <w:proofErr w:type="gramEnd"/>
+            <w:r>
+              <w:rPr>
+                <w:spacing w:val="10"/>
+              </w:rPr>
+              <w:t>.PasswordProtectedFolder</w:t>
+            </w:r>
           </w:p>
         </w:tc>
         <w:tc>
@@ -2130,7 +1811,6 @@
                 <w:spacing w:val="10"/>
               </w:rPr>
             </w:pPr>
-            <w:proofErr w:type="spellStart"/>
             <w:r>
               <w:rPr>
                 <w:b/>
@@ -2138,7 +1818,6 @@
               </w:rPr>
               <w:t>FolderReader</w:t>
             </w:r>
-            <w:proofErr w:type="spellEnd"/>
           </w:p>
         </w:tc>
       </w:tr>
@@ -2159,22 +1838,12 @@
                 <w:spacing w:val="10"/>
               </w:rPr>
             </w:pPr>
-            <w:proofErr w:type="gramStart"/>
-            <w:r>
-              <w:rPr>
-                <w:spacing w:val="10"/>
-              </w:rPr>
-              <w:t>.</w:t>
-            </w:r>
-            <w:proofErr w:type="spellStart"/>
-            <w:r>
-              <w:rPr>
-                <w:spacing w:val="10"/>
-              </w:rPr>
-              <w:t>FolderObservation</w:t>
-            </w:r>
-            <w:proofErr w:type="spellEnd"/>
-            <w:proofErr w:type="gramEnd"/>
+            <w:r>
+              <w:rPr>
+                <w:spacing w:val="10"/>
+              </w:rPr>
+              <w:t>.FolderObservation</w:t>
+            </w:r>
           </w:p>
         </w:tc>
         <w:tc>
@@ -2203,37 +1872,19 @@
     </w:p>
     <w:p>
       <w:pPr>
-        <w:pStyle w:val="berschrift2"/>
-      </w:pPr>
-      <w:proofErr w:type="spellStart"/>
+        <w:pStyle w:val="berschrift1"/>
+      </w:pPr>
       <w:r>
         <w:lastRenderedPageBreak/>
-        <w:t>Dateisystem</w:t>
-      </w:r>
-      <w:proofErr w:type="spellEnd"/>
-      <w:r>
-        <w:t xml:space="preserve"> coming features:</w:t>
+        <w:t>Dateisystem coming features:</w:t>
       </w:r>
     </w:p>
     <w:p>
       <w:pPr>
         <w:pStyle w:val="berschrift3"/>
       </w:pPr>
-      <w:proofErr w:type="spellStart"/>
       <w:r>
-        <w:t>Gruppieren</w:t>
-      </w:r>
-      <w:proofErr w:type="spellEnd"/>
-      <w:r>
-        <w:t xml:space="preserve"> </w:t>
-      </w:r>
-      <w:proofErr w:type="spellStart"/>
-      <w:r>
-        <w:t>nach</w:t>
-      </w:r>
-      <w:proofErr w:type="spellEnd"/>
-      <w:r>
-        <w:t>:</w:t>
+        <w:t>Gruppieren nach:</w:t>
       </w:r>
     </w:p>
     <w:p>
@@ -2244,13 +1895,8 @@
           <w:numId w:val="1"/>
         </w:numPr>
       </w:pPr>
-      <w:proofErr w:type="spellStart"/>
       <w:r>
-        <w:t>Namen</w:t>
-      </w:r>
-      <w:proofErr w:type="spellEnd"/>
-      <w:r>
-        <w:t xml:space="preserve"> Regex</w:t>
+        <w:t>Namen Regex</w:t>
       </w:r>
     </w:p>
     <w:p>
@@ -2261,11 +1907,9 @@
           <w:numId w:val="1"/>
         </w:numPr>
       </w:pPr>
-      <w:proofErr w:type="spellStart"/>
       <w:r>
         <w:t>Dateityp</w:t>
       </w:r>
-      <w:proofErr w:type="spellEnd"/>
     </w:p>
     <w:p>
       <w:pPr>
@@ -2275,21 +1919,8 @@
           <w:numId w:val="1"/>
         </w:numPr>
       </w:pPr>
-      <w:proofErr w:type="spellStart"/>
       <w:r>
-        <w:t>Größe</w:t>
-      </w:r>
-      <w:proofErr w:type="spellEnd"/>
-      <w:r>
-        <w:t xml:space="preserve"> (</w:t>
-      </w:r>
-      <w:proofErr w:type="spellStart"/>
-      <w:r>
-        <w:t>Bereich</w:t>
-      </w:r>
-      <w:proofErr w:type="spellEnd"/>
-      <w:r>
-        <w:t>)</w:t>
+        <w:t>Größe (Bereich)</w:t>
       </w:r>
     </w:p>
     <w:p>
@@ -2300,21 +1931,8 @@
           <w:numId w:val="1"/>
         </w:numPr>
       </w:pPr>
-      <w:proofErr w:type="spellStart"/>
       <w:r>
-        <w:t>Erstelldatum</w:t>
-      </w:r>
-      <w:proofErr w:type="spellEnd"/>
-      <w:r>
-        <w:t xml:space="preserve"> (</w:t>
-      </w:r>
-      <w:proofErr w:type="spellStart"/>
-      <w:r>
-        <w:t>Bereich</w:t>
-      </w:r>
-      <w:proofErr w:type="spellEnd"/>
-      <w:r>
-        <w:t>)</w:t>
+        <w:t>Erstelldatum (Bereich)</w:t>
       </w:r>
     </w:p>
     <w:p>
@@ -2325,21 +1943,8 @@
           <w:numId w:val="1"/>
         </w:numPr>
       </w:pPr>
-      <w:proofErr w:type="spellStart"/>
       <w:r>
-        <w:t>Geändert</w:t>
-      </w:r>
-      <w:proofErr w:type="spellEnd"/>
-      <w:r>
-        <w:t xml:space="preserve"> (</w:t>
-      </w:r>
-      <w:proofErr w:type="spellStart"/>
-      <w:r>
-        <w:t>Bereich</w:t>
-      </w:r>
-      <w:proofErr w:type="spellEnd"/>
-      <w:r>
-        <w:t>)</w:t>
+        <w:t>Geändert (Bereich)</w:t>
       </w:r>
     </w:p>
     <w:p>
@@ -2351,36 +1956,15 @@
         </w:numPr>
       </w:pPr>
       <w:r>
-        <w:t>Attribute (</w:t>
-      </w:r>
-      <w:proofErr w:type="spellStart"/>
-      <w:r>
-        <w:t>Schreibgeschützt</w:t>
-      </w:r>
-      <w:proofErr w:type="spellEnd"/>
-      <w:r>
-        <w:t xml:space="preserve">, </w:t>
-      </w:r>
-      <w:proofErr w:type="spellStart"/>
-      <w:r>
-        <w:t>Versteckt</w:t>
-      </w:r>
-      <w:proofErr w:type="spellEnd"/>
-      <w:r>
-        <w:t>)</w:t>
+        <w:t>Attribute (Schreibgeschützt, Versteckt)</w:t>
       </w:r>
     </w:p>
     <w:p>
       <w:pPr>
         <w:pStyle w:val="berschrift3"/>
       </w:pPr>
-      <w:proofErr w:type="spellStart"/>
       <w:r>
-        <w:t>Aktionen</w:t>
-      </w:r>
-      <w:proofErr w:type="spellEnd"/>
-      <w:r>
-        <w:t>:</w:t>
+        <w:t>Aktionen:</w:t>
       </w:r>
     </w:p>
     <w:p>
@@ -2391,11 +1975,9 @@
           <w:numId w:val="2"/>
         </w:numPr>
       </w:pPr>
-      <w:proofErr w:type="spellStart"/>
       <w:r>
         <w:t>Verschieben</w:t>
       </w:r>
-      <w:proofErr w:type="spellEnd"/>
     </w:p>
     <w:p>
       <w:pPr>
@@ -2405,11 +1987,9 @@
           <w:numId w:val="2"/>
         </w:numPr>
       </w:pPr>
-      <w:proofErr w:type="spellStart"/>
       <w:r>
         <w:t>Löschen</w:t>
       </w:r>
-      <w:proofErr w:type="spellEnd"/>
     </w:p>
     <w:p>
       <w:pPr>
@@ -2426,21 +2006,7 @@
         <w:rPr>
           <w:lang w:val="de-AT"/>
         </w:rPr>
-        <w:t xml:space="preserve">Komprimieren (und </w:t>
-      </w:r>
-      <w:proofErr w:type="gramStart"/>
-      <w:r>
-        <w:rPr>
-          <w:lang w:val="de-AT"/>
-        </w:rPr>
-        <w:t>löschen</w:t>
-      </w:r>
-      <w:proofErr w:type="gramEnd"/>
-      <w:r>
-        <w:rPr>
-          <w:lang w:val="de-AT"/>
-        </w:rPr>
-        <w:t xml:space="preserve"> wenn gewollt)</w:t>
+        <w:t>Komprimieren (und löschen wenn gewollt)</w:t>
       </w:r>
     </w:p>
     <w:p>
@@ -2452,28 +2018,15 @@
         </w:numPr>
       </w:pPr>
       <w:r>
-        <w:t>(</w:t>
-      </w:r>
-      <w:proofErr w:type="spellStart"/>
-      <w:r>
-        <w:t>Umbenennen</w:t>
-      </w:r>
-      <w:proofErr w:type="spellEnd"/>
-      <w:r>
-        <w:t>)</w:t>
+        <w:t>(Umbenennen)</w:t>
       </w:r>
     </w:p>
     <w:p>
       <w:pPr>
         <w:pStyle w:val="berschrift3"/>
       </w:pPr>
-      <w:proofErr w:type="spellStart"/>
       <w:r>
-        <w:t>Anzeige</w:t>
-      </w:r>
-      <w:proofErr w:type="spellEnd"/>
-      <w:r>
-        <w:t>:</w:t>
+        <w:t>Anzeige:</w:t>
       </w:r>
     </w:p>
     <w:p>
@@ -2502,31 +2055,132 @@
           <w:numId w:val="3"/>
         </w:numPr>
       </w:pPr>
-      <w:proofErr w:type="spellStart"/>
       <w:r>
-        <w:t>Größe</w:t>
+        <w:t>Größe (Auch nach Dateityp)</w:t>
       </w:r>
-      <w:proofErr w:type="spellEnd"/>
+    </w:p>
+    <w:p>
+      <w:pPr>
+        <w:pStyle w:val="berschrift2"/>
+      </w:pPr>
       <w:r>
-        <w:t xml:space="preserve"> (Auch </w:t>
+        <w:t>Nummerieren:</w:t>
       </w:r>
-      <w:proofErr w:type="spellStart"/>
+    </w:p>
+    <w:p>
+      <w:pPr>
+        <w:pStyle w:val="Listenabsatz"/>
+        <w:numPr>
+          <w:ilvl w:val="0"/>
+          <w:numId w:val="2"/>
+        </w:numPr>
+      </w:pPr>
       <w:r>
-        <w:t>nach</w:t>
+        <w:t>Muster eingeben</w:t>
       </w:r>
-      <w:proofErr w:type="spellEnd"/>
+    </w:p>
+    <w:p>
+      <w:pPr>
+        <w:pStyle w:val="Listenabsatz"/>
+        <w:numPr>
+          <w:ilvl w:val="0"/>
+          <w:numId w:val="2"/>
+        </w:numPr>
+      </w:pPr>
       <w:r>
-        <w:t xml:space="preserve"> </w:t>
+        <w:t>Auswählen wonach nummeriert wird:</w:t>
       </w:r>
-      <w:proofErr w:type="spellStart"/>
+    </w:p>
+    <w:p>
+      <w:pPr>
+        <w:pStyle w:val="Listenabsatz"/>
+        <w:numPr>
+          <w:ilvl w:val="1"/>
+          <w:numId w:val="2"/>
+        </w:numPr>
+      </w:pPr>
+      <w:r>
+        <w:t>Momentaner Name</w:t>
+      </w:r>
+    </w:p>
+    <w:p>
+      <w:pPr>
+        <w:pStyle w:val="Listenabsatz"/>
+        <w:numPr>
+          <w:ilvl w:val="1"/>
+          <w:numId w:val="2"/>
+        </w:numPr>
+      </w:pPr>
+      <w:r>
+        <w:t>Erstellzeitpunkt</w:t>
+      </w:r>
+    </w:p>
+    <w:p>
+      <w:pPr>
+        <w:pStyle w:val="Listenabsatz"/>
+        <w:numPr>
+          <w:ilvl w:val="1"/>
+          <w:numId w:val="2"/>
+        </w:numPr>
+      </w:pPr>
+      <w:r>
+        <w:t>Änderungszeitpunkt</w:t>
+      </w:r>
+    </w:p>
+    <w:p>
+      <w:pPr>
+        <w:pStyle w:val="Listenabsatz"/>
+        <w:numPr>
+          <w:ilvl w:val="0"/>
+          <w:numId w:val="2"/>
+        </w:numPr>
+      </w:pPr>
+      <w:r>
+        <w:t>Unterscheiden je nach:</w:t>
+      </w:r>
+    </w:p>
+    <w:p>
+      <w:pPr>
+        <w:pStyle w:val="Listenabsatz"/>
+        <w:numPr>
+          <w:ilvl w:val="1"/>
+          <w:numId w:val="2"/>
+        </w:numPr>
+      </w:pPr>
+      <w:r>
+        <w:t>Woche, Tag, Stunde…</w:t>
+      </w:r>
+    </w:p>
+    <w:p>
+      <w:pPr>
+        <w:pStyle w:val="Listenabsatz"/>
+        <w:numPr>
+          <w:ilvl w:val="1"/>
+          <w:numId w:val="2"/>
+        </w:numPr>
+      </w:pPr>
       <w:r>
         <w:t>Dateityp</w:t>
       </w:r>
-      <w:proofErr w:type="spellEnd"/>
+    </w:p>
+    <w:p>
+      <w:pPr>
+        <w:pStyle w:val="Listenabsatz"/>
+        <w:numPr>
+          <w:ilvl w:val="0"/>
+          <w:numId w:val="2"/>
+        </w:numPr>
+      </w:pPr>
+      <w:r>
+        <w:t>Nummerierung fixen (vervollständigen, fortsetzen</w:t>
+      </w:r>
+      <w:bookmarkStart w:id="0" w:name="_GoBack"/>
+      <w:bookmarkEnd w:id="0"/>
       <w:r>
         <w:t>)</w:t>
       </w:r>
     </w:p>
+    <w:p/>
     <w:sectPr>
       <w:pgSz w:w="12240" w:h="15840"/>
       <w:pgMar w:top="1417" w:right="1417" w:bottom="1134" w:left="1417" w:header="708" w:footer="708" w:gutter="0"/>
@@ -2542,7 +2196,7 @@
   <w:abstractNum w:abstractNumId="0" w15:restartNumberingAfterBreak="0">
     <w:nsid w:val="1AC52C9F"/>
     <w:multiLevelType w:val="hybridMultilevel"/>
-    <w:tmpl w:val="F530FE46"/>
+    <w:tmpl w:val="D946E2C2"/>
     <w:lvl w:ilvl="0" w:tplc="04090001">
       <w:start w:val="1"/>
       <w:numFmt w:val="bullet"/>
@@ -2555,7 +2209,7 @@
         <w:rFonts w:ascii="Symbol" w:hAnsi="Symbol" w:hint="default"/>
       </w:rPr>
     </w:lvl>
-    <w:lvl w:ilvl="1" w:tplc="04090003" w:tentative="1">
+    <w:lvl w:ilvl="1" w:tplc="04090003">
       <w:start w:val="1"/>
       <w:numFmt w:val="bullet"/>
       <w:lvlText w:val="o"/>
@@ -4269,7 +3923,7 @@
 </file>
 
 <file path=customXml/itemProps1.xml><?xml version="1.0" encoding="utf-8"?>
-<ds:datastoreItem xmlns:ds="http://schemas.openxmlformats.org/officeDocument/2006/customXml" ds:itemID="{F6D079BD-B578-402F-B7FB-726FD58E426F}">
+<ds:datastoreItem xmlns:ds="http://schemas.openxmlformats.org/officeDocument/2006/customXml" ds:itemID="{C8B2022C-361D-47D7-AE0B-8E177349C7B3}">
   <ds:schemaRefs>
     <ds:schemaRef ds:uri="http://schemas.openxmlformats.org/officeDocument/2006/bibliography"/>
   </ds:schemaRefs>

</xml_diff>

<commit_message>
Intermediate Updates of the passwordsafe and MessageBox addition
</commit_message>
<xml_diff>
--- a/01_ProjectPlanning/ClassProgress-Overview.docx
+++ b/01_ProjectPlanning/ClassProgress-Overview.docx
@@ -2195,40 +2195,64 @@
       <w:r>
         <w:br w:type="page"/>
       </w:r>
+      <w:bookmarkStart w:id="0" w:name="_GoBack"/>
+      <w:bookmarkEnd w:id="0"/>
     </w:p>
     <w:p>
       <w:pPr>
         <w:pStyle w:val="berschrift1"/>
-      </w:pPr>
+        <w:rPr>
+          <w:lang w:val="de-AT"/>
+        </w:rPr>
+      </w:pPr>
+      <w:r>
+        <w:rPr>
+          <w:lang w:val="de-AT"/>
+        </w:rPr>
+        <w:lastRenderedPageBreak/>
+        <w:t xml:space="preserve">Dateisystem </w:t>
+      </w:r>
       <w:proofErr w:type="spellStart"/>
       <w:r>
-        <w:lastRenderedPageBreak/>
-        <w:t>Dateisystem</w:t>
+        <w:rPr>
+          <w:lang w:val="de-AT"/>
+        </w:rPr>
+        <w:t>coming</w:t>
       </w:r>
       <w:proofErr w:type="spellEnd"/>
       <w:r>
-        <w:t xml:space="preserve"> coming features:</w:t>
+        <w:rPr>
+          <w:lang w:val="de-AT"/>
+        </w:rPr>
+        <w:t xml:space="preserve"> </w:t>
+      </w:r>
+      <w:proofErr w:type="spellStart"/>
+      <w:r>
+        <w:rPr>
+          <w:lang w:val="de-AT"/>
+        </w:rPr>
+        <w:t>features</w:t>
+      </w:r>
+      <w:proofErr w:type="spellEnd"/>
+      <w:r>
+        <w:rPr>
+          <w:lang w:val="de-AT"/>
+        </w:rPr>
+        <w:t>:</w:t>
       </w:r>
     </w:p>
     <w:p>
       <w:pPr>
         <w:pStyle w:val="berschrift3"/>
-      </w:pPr>
-      <w:proofErr w:type="spellStart"/>
-      <w:r>
-        <w:t>Gruppieren</w:t>
-      </w:r>
-      <w:proofErr w:type="spellEnd"/>
-      <w:r>
-        <w:t xml:space="preserve"> </w:t>
-      </w:r>
-      <w:proofErr w:type="spellStart"/>
-      <w:r>
-        <w:t>nach</w:t>
-      </w:r>
-      <w:proofErr w:type="spellEnd"/>
-      <w:r>
-        <w:t>:</w:t>
+        <w:rPr>
+          <w:lang w:val="de-AT"/>
+        </w:rPr>
+      </w:pPr>
+      <w:r>
+        <w:rPr>
+          <w:lang w:val="de-AT"/>
+        </w:rPr>
+        <w:t>Gruppieren nach:</w:t>
       </w:r>
     </w:p>
     <w:p>
@@ -2777,13 +2801,7 @@
           </w:tcPr>
           <w:p>
             <w:r>
-              <w:t>&lt;</w:t>
-            </w:r>
-            <w:r>
-              <w:t>n</w:t>
-            </w:r>
-            <w:r>
-              <w:t>ame</w:t>
+              <w:t>&lt;name</w:t>
             </w:r>
             <w:proofErr w:type="gramStart"/>
             <w:r>
@@ -2873,10 +2891,7 @@
             </w:r>
             <w:proofErr w:type="gramEnd"/>
             <w:r>
-              <w:t>0</w:t>
-            </w:r>
-            <w:r>
-              <w:t>14}</w:t>
+              <w:t>014}</w:t>
             </w:r>
           </w:p>
         </w:tc>
@@ -3059,10 +3074,7 @@
         </w:tc>
       </w:tr>
     </w:tbl>
-    <w:p>
-      <w:bookmarkStart w:id="0" w:name="_GoBack"/>
-      <w:bookmarkEnd w:id="0"/>
-    </w:p>
+    <w:p/>
     <w:sectPr>
       <w:pgSz w:w="12240" w:h="15840"/>
       <w:pgMar w:top="1417" w:right="1417" w:bottom="1134" w:left="1417" w:header="708" w:footer="708" w:gutter="0"/>
@@ -4805,7 +4817,7 @@
 </file>
 
 <file path=customXml/itemProps1.xml><?xml version="1.0" encoding="utf-8"?>
-<ds:datastoreItem xmlns:ds="http://schemas.openxmlformats.org/officeDocument/2006/customXml" ds:itemID="{FB5900F6-1A85-4DBA-A554-765B6B232B1C}">
+<ds:datastoreItem xmlns:ds="http://schemas.openxmlformats.org/officeDocument/2006/customXml" ds:itemID="{551CB2AC-CEBB-4B92-99F9-855D36908D15}">
   <ds:schemaRefs>
     <ds:schemaRef ds:uri="http://schemas.openxmlformats.org/officeDocument/2006/bibliography"/>
   </ds:schemaRefs>

</xml_diff>

<commit_message>
Started with Design window tab
# small bug fixes
# started renaming
# replaces some funcs and calls
</commit_message>
<xml_diff>
--- a/01_ProjectPlanning/ClassProgress-Overview.docx
+++ b/01_ProjectPlanning/ClassProgress-Overview.docx
@@ -63,7 +63,6 @@
                 <w:sz w:val="22"/>
               </w:rPr>
             </w:pPr>
-            <w:proofErr w:type="spellStart"/>
             <w:r>
               <w:rPr>
                 <w:spacing w:val="80"/>
@@ -71,7 +70,6 @@
               </w:rPr>
               <w:t>Classname</w:t>
             </w:r>
-            <w:proofErr w:type="spellEnd"/>
           </w:p>
         </w:tc>
       </w:tr>
@@ -93,46 +91,35 @@
                 <w:spacing w:val="10"/>
               </w:rPr>
             </w:pPr>
-            <w:proofErr w:type="gramStart"/>
-            <w:r>
-              <w:rPr>
-                <w:spacing w:val="10"/>
-              </w:rPr>
-              <w:t>.</w:t>
-            </w:r>
-            <w:proofErr w:type="spellStart"/>
-            <w:r>
-              <w:rPr>
+            <w:r>
+              <w:rPr>
+                <w:spacing w:val="10"/>
+              </w:rPr>
+              <w:t>.ChangeFont</w:t>
+            </w:r>
+          </w:p>
+        </w:tc>
+        <w:tc>
+          <w:tcPr>
+            <w:tcW w:w="4698" w:type="dxa"/>
+            <w:vAlign w:val="center"/>
+          </w:tcPr>
+          <w:p>
+            <w:pPr>
+              <w:jc w:val="left"/>
+              <w:cnfStyle w:val="000000100000" w:firstRow="0" w:lastRow="0" w:firstColumn="0" w:lastColumn="0" w:oddVBand="0" w:evenVBand="0" w:oddHBand="1" w:evenHBand="0" w:firstRowFirstColumn="0" w:firstRowLastColumn="0" w:lastRowFirstColumn="0" w:lastRowLastColumn="0"/>
+              <w:rPr>
+                <w:b/>
+                <w:spacing w:val="10"/>
+              </w:rPr>
+            </w:pPr>
+            <w:r>
+              <w:rPr>
+                <w:b/>
                 <w:spacing w:val="10"/>
               </w:rPr>
               <w:t>ChangeFont</w:t>
             </w:r>
-            <w:proofErr w:type="spellEnd"/>
-            <w:proofErr w:type="gramEnd"/>
-          </w:p>
-        </w:tc>
-        <w:tc>
-          <w:tcPr>
-            <w:tcW w:w="4698" w:type="dxa"/>
-            <w:vAlign w:val="center"/>
-          </w:tcPr>
-          <w:p>
-            <w:pPr>
-              <w:jc w:val="left"/>
-              <w:cnfStyle w:val="000000100000" w:firstRow="0" w:lastRow="0" w:firstColumn="0" w:lastColumn="0" w:oddVBand="0" w:evenVBand="0" w:oddHBand="1" w:evenHBand="0" w:firstRowFirstColumn="0" w:firstRowLastColumn="0" w:lastRowFirstColumn="0" w:lastRowLastColumn="0"/>
-              <w:rPr>
-                <w:b/>
-                <w:spacing w:val="10"/>
-              </w:rPr>
-            </w:pPr>
-            <w:proofErr w:type="spellStart"/>
-            <w:r>
-              <w:rPr>
-                <w:b/>
-                <w:spacing w:val="10"/>
-              </w:rPr>
-              <w:t>ChangeFont</w:t>
-            </w:r>
             <w:r>
               <w:rPr>
                 <w:b/>
@@ -140,7 +127,6 @@
               </w:rPr>
               <w:t>.xaml</w:t>
             </w:r>
-            <w:proofErr w:type="spellEnd"/>
           </w:p>
         </w:tc>
       </w:tr>
@@ -161,22 +147,12 @@
                 <w:spacing w:val="10"/>
               </w:rPr>
             </w:pPr>
-            <w:proofErr w:type="gramStart"/>
-            <w:r>
-              <w:rPr>
-                <w:spacing w:val="10"/>
-              </w:rPr>
-              <w:t>.</w:t>
-            </w:r>
-            <w:proofErr w:type="spellStart"/>
-            <w:r>
-              <w:rPr>
-                <w:spacing w:val="10"/>
-              </w:rPr>
-              <w:t>DeCompress</w:t>
-            </w:r>
-            <w:proofErr w:type="spellEnd"/>
-            <w:proofErr w:type="gramEnd"/>
+            <w:r>
+              <w:rPr>
+                <w:spacing w:val="10"/>
+              </w:rPr>
+              <w:t>.DeCompress</w:t>
+            </w:r>
           </w:p>
         </w:tc>
         <w:tc>
@@ -193,7 +169,6 @@
                 <w:spacing w:val="10"/>
               </w:rPr>
             </w:pPr>
-            <w:proofErr w:type="spellStart"/>
             <w:r>
               <w:rPr>
                 <w:b/>
@@ -201,7 +176,6 @@
               </w:rPr>
               <w:t>CompressWindow</w:t>
             </w:r>
-            <w:proofErr w:type="spellEnd"/>
           </w:p>
         </w:tc>
       </w:tr>
@@ -223,22 +197,12 @@
                 <w:spacing w:val="10"/>
               </w:rPr>
             </w:pPr>
-            <w:proofErr w:type="gramStart"/>
-            <w:r>
-              <w:rPr>
-                <w:spacing w:val="10"/>
-              </w:rPr>
-              <w:t>.</w:t>
-            </w:r>
-            <w:proofErr w:type="spellStart"/>
-            <w:r>
-              <w:rPr>
-                <w:spacing w:val="10"/>
-              </w:rPr>
-              <w:t>DeCompress</w:t>
-            </w:r>
-            <w:proofErr w:type="spellEnd"/>
-            <w:proofErr w:type="gramEnd"/>
+            <w:r>
+              <w:rPr>
+                <w:spacing w:val="10"/>
+              </w:rPr>
+              <w:t>.DeCompress</w:t>
+            </w:r>
           </w:p>
         </w:tc>
         <w:tc>
@@ -255,7 +219,6 @@
                 <w:spacing w:val="10"/>
               </w:rPr>
             </w:pPr>
-            <w:proofErr w:type="spellStart"/>
             <w:r>
               <w:rPr>
                 <w:b/>
@@ -263,7 +226,6 @@
               </w:rPr>
               <w:t>ListManagement</w:t>
             </w:r>
-            <w:proofErr w:type="spellEnd"/>
           </w:p>
         </w:tc>
       </w:tr>
@@ -284,47 +246,35 @@
                 <w:spacing w:val="10"/>
               </w:rPr>
             </w:pPr>
-            <w:proofErr w:type="gramStart"/>
-            <w:r>
-              <w:rPr>
-                <w:spacing w:val="10"/>
-              </w:rPr>
-              <w:t>.</w:t>
-            </w:r>
-            <w:proofErr w:type="spellStart"/>
-            <w:r>
-              <w:rPr>
+            <w:r>
+              <w:rPr>
+                <w:spacing w:val="10"/>
+              </w:rPr>
+              <w:t>.IconSpacing</w:t>
+            </w:r>
+          </w:p>
+        </w:tc>
+        <w:tc>
+          <w:tcPr>
+            <w:tcW w:w="4698" w:type="dxa"/>
+            <w:vAlign w:val="center"/>
+          </w:tcPr>
+          <w:p>
+            <w:pPr>
+              <w:jc w:val="left"/>
+              <w:cnfStyle w:val="000000000000" w:firstRow="0" w:lastRow="0" w:firstColumn="0" w:lastColumn="0" w:oddVBand="0" w:evenVBand="0" w:oddHBand="0" w:evenHBand="0" w:firstRowFirstColumn="0" w:firstRowLastColumn="0" w:lastRowFirstColumn="0" w:lastRowLastColumn="0"/>
+              <w:rPr>
+                <w:b/>
+                <w:spacing w:val="10"/>
+              </w:rPr>
+            </w:pPr>
+            <w:r>
+              <w:rPr>
+                <w:b/>
                 <w:spacing w:val="10"/>
               </w:rPr>
               <w:t>IconSpacing</w:t>
             </w:r>
-            <w:proofErr w:type="spellEnd"/>
-            <w:proofErr w:type="gramEnd"/>
-          </w:p>
-        </w:tc>
-        <w:tc>
-          <w:tcPr>
-            <w:tcW w:w="4698" w:type="dxa"/>
-            <w:vAlign w:val="center"/>
-          </w:tcPr>
-          <w:p>
-            <w:pPr>
-              <w:jc w:val="left"/>
-              <w:cnfStyle w:val="000000000000" w:firstRow="0" w:lastRow="0" w:firstColumn="0" w:lastColumn="0" w:oddVBand="0" w:evenVBand="0" w:oddHBand="0" w:evenHBand="0" w:firstRowFirstColumn="0" w:firstRowLastColumn="0" w:lastRowFirstColumn="0" w:lastRowLastColumn="0"/>
-              <w:rPr>
-                <w:b/>
-                <w:spacing w:val="10"/>
-              </w:rPr>
-            </w:pPr>
-            <w:proofErr w:type="spellStart"/>
-            <w:r>
-              <w:rPr>
-                <w:b/>
-                <w:spacing w:val="10"/>
-              </w:rPr>
-              <w:t>IconSpacing</w:t>
-            </w:r>
-            <w:proofErr w:type="spellEnd"/>
           </w:p>
         </w:tc>
       </w:tr>
@@ -346,22 +296,12 @@
                 <w:spacing w:val="10"/>
               </w:rPr>
             </w:pPr>
-            <w:proofErr w:type="gramStart"/>
-            <w:r>
-              <w:rPr>
-                <w:spacing w:val="10"/>
-              </w:rPr>
-              <w:t>.</w:t>
-            </w:r>
-            <w:proofErr w:type="spellStart"/>
-            <w:r>
-              <w:rPr>
-                <w:spacing w:val="10"/>
-              </w:rPr>
-              <w:t>IconSpacing</w:t>
-            </w:r>
-            <w:proofErr w:type="spellEnd"/>
-            <w:proofErr w:type="gramEnd"/>
+            <w:r>
+              <w:rPr>
+                <w:spacing w:val="10"/>
+              </w:rPr>
+              <w:t>.IconSpacing</w:t>
+            </w:r>
           </w:p>
         </w:tc>
         <w:tc>
@@ -378,7 +318,6 @@
                 <w:spacing w:val="10"/>
               </w:rPr>
             </w:pPr>
-            <w:proofErr w:type="spellStart"/>
             <w:r>
               <w:rPr>
                 <w:b/>
@@ -393,7 +332,6 @@
               </w:rPr>
               <w:t>.xaml</w:t>
             </w:r>
-            <w:proofErr w:type="spellEnd"/>
           </w:p>
         </w:tc>
       </w:tr>
@@ -414,22 +352,12 @@
                 <w:spacing w:val="10"/>
               </w:rPr>
             </w:pPr>
-            <w:proofErr w:type="gramStart"/>
-            <w:r>
-              <w:rPr>
-                <w:spacing w:val="10"/>
-              </w:rPr>
-              <w:t>.</w:t>
-            </w:r>
-            <w:proofErr w:type="spellStart"/>
-            <w:r>
-              <w:rPr>
-                <w:spacing w:val="10"/>
-              </w:rPr>
-              <w:t>PasswordProtectedFolder</w:t>
-            </w:r>
-            <w:proofErr w:type="spellEnd"/>
-            <w:proofErr w:type="gramEnd"/>
+            <w:r>
+              <w:rPr>
+                <w:spacing w:val="10"/>
+              </w:rPr>
+              <w:t>.PasswordProtectedFolder</w:t>
+            </w:r>
           </w:p>
         </w:tc>
         <w:tc>
@@ -446,7 +374,6 @@
                 <w:spacing w:val="10"/>
               </w:rPr>
             </w:pPr>
-            <w:proofErr w:type="spellStart"/>
             <w:r>
               <w:rPr>
                 <w:b/>
@@ -454,7 +381,6 @@
               </w:rPr>
               <w:t>ByteFile</w:t>
             </w:r>
-            <w:proofErr w:type="spellEnd"/>
           </w:p>
         </w:tc>
       </w:tr>
@@ -476,22 +402,12 @@
                 <w:spacing w:val="10"/>
               </w:rPr>
             </w:pPr>
-            <w:proofErr w:type="gramStart"/>
-            <w:r>
-              <w:rPr>
-                <w:spacing w:val="10"/>
-              </w:rPr>
-              <w:t>.</w:t>
-            </w:r>
-            <w:proofErr w:type="spellStart"/>
-            <w:r>
-              <w:rPr>
-                <w:spacing w:val="10"/>
-              </w:rPr>
-              <w:t>PasswordProtectedFolder</w:t>
-            </w:r>
-            <w:proofErr w:type="spellEnd"/>
-            <w:proofErr w:type="gramEnd"/>
+            <w:r>
+              <w:rPr>
+                <w:spacing w:val="10"/>
+              </w:rPr>
+              <w:t>.PasswordProtectedFolder</w:t>
+            </w:r>
           </w:p>
         </w:tc>
         <w:tc>
@@ -535,22 +451,12 @@
                 <w:spacing w:val="10"/>
               </w:rPr>
             </w:pPr>
-            <w:proofErr w:type="gramStart"/>
-            <w:r>
-              <w:rPr>
-                <w:spacing w:val="10"/>
-              </w:rPr>
-              <w:t>.</w:t>
-            </w:r>
-            <w:proofErr w:type="spellStart"/>
-            <w:r>
-              <w:rPr>
-                <w:spacing w:val="10"/>
-              </w:rPr>
-              <w:t>PasswordProtectedFolder</w:t>
-            </w:r>
-            <w:proofErr w:type="spellEnd"/>
-            <w:proofErr w:type="gramEnd"/>
+            <w:r>
+              <w:rPr>
+                <w:spacing w:val="10"/>
+              </w:rPr>
+              <w:t>.PasswordProtectedFolder</w:t>
+            </w:r>
           </w:p>
         </w:tc>
         <w:tc>
@@ -567,7 +473,6 @@
                 <w:spacing w:val="10"/>
               </w:rPr>
             </w:pPr>
-            <w:proofErr w:type="spellStart"/>
             <w:r>
               <w:rPr>
                 <w:b/>
@@ -575,7 +480,6 @@
               </w:rPr>
               <w:t>ProtectedFolder</w:t>
             </w:r>
-            <w:proofErr w:type="spellEnd"/>
           </w:p>
         </w:tc>
       </w:tr>
@@ -597,22 +501,12 @@
                 <w:spacing w:val="10"/>
               </w:rPr>
             </w:pPr>
-            <w:proofErr w:type="gramStart"/>
-            <w:r>
-              <w:rPr>
-                <w:spacing w:val="10"/>
-              </w:rPr>
-              <w:t>.</w:t>
-            </w:r>
-            <w:proofErr w:type="spellStart"/>
-            <w:r>
-              <w:rPr>
-                <w:spacing w:val="10"/>
-              </w:rPr>
-              <w:t>RegistryHelper</w:t>
-            </w:r>
-            <w:proofErr w:type="spellEnd"/>
-            <w:proofErr w:type="gramEnd"/>
+            <w:r>
+              <w:rPr>
+                <w:spacing w:val="10"/>
+              </w:rPr>
+              <w:t>.RegistryHelper</w:t>
+            </w:r>
           </w:p>
         </w:tc>
         <w:tc>
@@ -629,7 +523,6 @@
                 <w:spacing w:val="10"/>
               </w:rPr>
             </w:pPr>
-            <w:proofErr w:type="spellStart"/>
             <w:r>
               <w:rPr>
                 <w:b/>
@@ -637,7 +530,6 @@
               </w:rPr>
               <w:t>RegistryAPI</w:t>
             </w:r>
-            <w:proofErr w:type="spellEnd"/>
           </w:p>
         </w:tc>
       </w:tr>
@@ -658,22 +550,12 @@
                 <w:spacing w:val="10"/>
               </w:rPr>
             </w:pPr>
-            <w:proofErr w:type="gramStart"/>
-            <w:r>
-              <w:rPr>
-                <w:spacing w:val="10"/>
-              </w:rPr>
-              <w:t>.</w:t>
-            </w:r>
-            <w:proofErr w:type="spellStart"/>
-            <w:r>
-              <w:rPr>
-                <w:spacing w:val="10"/>
-              </w:rPr>
-              <w:t>RegistryHelper</w:t>
-            </w:r>
-            <w:proofErr w:type="spellEnd"/>
-            <w:proofErr w:type="gramEnd"/>
+            <w:r>
+              <w:rPr>
+                <w:spacing w:val="10"/>
+              </w:rPr>
+              <w:t>.RegistryHelper</w:t>
+            </w:r>
           </w:p>
         </w:tc>
         <w:tc>
@@ -690,7 +572,6 @@
                 <w:spacing w:val="10"/>
               </w:rPr>
             </w:pPr>
-            <w:proofErr w:type="spellStart"/>
             <w:r>
               <w:rPr>
                 <w:b/>
@@ -698,7 +579,6 @@
               </w:rPr>
               <w:t>ShellNotification</w:t>
             </w:r>
-            <w:proofErr w:type="spellEnd"/>
           </w:p>
         </w:tc>
       </w:tr>
@@ -720,14 +600,12 @@
                 <w:spacing w:val="10"/>
               </w:rPr>
             </w:pPr>
-            <w:proofErr w:type="gramStart"/>
             <w:r>
               <w:rPr>
                 <w:spacing w:val="10"/>
               </w:rPr>
               <w:t>.Repository</w:t>
             </w:r>
-            <w:proofErr w:type="gramEnd"/>
           </w:p>
         </w:tc>
         <w:tc>
@@ -744,7 +622,6 @@
                 <w:spacing w:val="10"/>
               </w:rPr>
             </w:pPr>
-            <w:proofErr w:type="spellStart"/>
             <w:r>
               <w:rPr>
                 <w:b/>
@@ -752,7 +629,6 @@
               </w:rPr>
               <w:t>AutoClosingMessageBox</w:t>
             </w:r>
-            <w:proofErr w:type="spellEnd"/>
           </w:p>
         </w:tc>
       </w:tr>
@@ -773,14 +649,12 @@
                 <w:spacing w:val="10"/>
               </w:rPr>
             </w:pPr>
-            <w:proofErr w:type="gramStart"/>
             <w:r>
               <w:rPr>
                 <w:spacing w:val="10"/>
               </w:rPr>
               <w:t>.Repository</w:t>
             </w:r>
-            <w:proofErr w:type="gramEnd"/>
           </w:p>
         </w:tc>
         <w:tc>
@@ -797,7 +671,6 @@
                 <w:spacing w:val="10"/>
               </w:rPr>
             </w:pPr>
-            <w:proofErr w:type="spellStart"/>
             <w:r>
               <w:rPr>
                 <w:b/>
@@ -805,7 +678,6 @@
               </w:rPr>
               <w:t>WindowManager</w:t>
             </w:r>
-            <w:proofErr w:type="spellEnd"/>
           </w:p>
         </w:tc>
       </w:tr>
@@ -827,28 +699,12 @@
                 <w:spacing w:val="10"/>
               </w:rPr>
             </w:pPr>
-            <w:proofErr w:type="gramStart"/>
-            <w:r>
-              <w:rPr>
-                <w:spacing w:val="10"/>
-              </w:rPr>
-              <w:t>.Repository</w:t>
-            </w:r>
-            <w:proofErr w:type="gramEnd"/>
-            <w:r>
-              <w:rPr>
-                <w:spacing w:val="10"/>
-              </w:rPr>
-              <w:t>/</w:t>
-            </w:r>
-            <w:proofErr w:type="spellStart"/>
-            <w:r>
-              <w:rPr>
-                <w:spacing w:val="10"/>
-              </w:rPr>
-              <w:t>TreeViewWithCheckBoxes</w:t>
-            </w:r>
-            <w:proofErr w:type="spellEnd"/>
+            <w:r>
+              <w:rPr>
+                <w:spacing w:val="10"/>
+              </w:rPr>
+              <w:t>.Repository/TreeViewWithCheckBoxes</w:t>
+            </w:r>
           </w:p>
         </w:tc>
         <w:tc>
@@ -865,7 +721,6 @@
                 <w:spacing w:val="10"/>
               </w:rPr>
             </w:pPr>
-            <w:proofErr w:type="spellStart"/>
             <w:r>
               <w:rPr>
                 <w:b/>
@@ -873,7 +728,6 @@
               </w:rPr>
               <w:t>TreeViewModel</w:t>
             </w:r>
-            <w:proofErr w:type="spellEnd"/>
           </w:p>
         </w:tc>
       </w:tr>
@@ -894,28 +748,12 @@
                 <w:spacing w:val="10"/>
               </w:rPr>
             </w:pPr>
-            <w:proofErr w:type="gramStart"/>
-            <w:r>
-              <w:rPr>
-                <w:spacing w:val="10"/>
-              </w:rPr>
-              <w:t>.Repository</w:t>
-            </w:r>
-            <w:proofErr w:type="gramEnd"/>
-            <w:r>
-              <w:rPr>
-                <w:spacing w:val="10"/>
-              </w:rPr>
-              <w:t>/</w:t>
-            </w:r>
-            <w:proofErr w:type="spellStart"/>
-            <w:r>
-              <w:rPr>
-                <w:spacing w:val="10"/>
-              </w:rPr>
-              <w:t>TreeViewWithCheckBoxes</w:t>
-            </w:r>
-            <w:proofErr w:type="spellEnd"/>
+            <w:r>
+              <w:rPr>
+                <w:spacing w:val="10"/>
+              </w:rPr>
+              <w:t>.Repository/TreeViewWithCheckBoxes</w:t>
+            </w:r>
           </w:p>
         </w:tc>
         <w:tc>
@@ -932,7 +770,6 @@
                 <w:spacing w:val="10"/>
               </w:rPr>
             </w:pPr>
-            <w:proofErr w:type="spellStart"/>
             <w:r>
               <w:rPr>
                 <w:b/>
@@ -940,7 +777,6 @@
               </w:rPr>
               <w:t>VirtualToggleButton</w:t>
             </w:r>
-            <w:proofErr w:type="spellEnd"/>
           </w:p>
         </w:tc>
       </w:tr>
@@ -962,22 +798,12 @@
                 <w:spacing w:val="10"/>
               </w:rPr>
             </w:pPr>
-            <w:proofErr w:type="gramStart"/>
-            <w:r>
-              <w:rPr>
-                <w:spacing w:val="10"/>
-              </w:rPr>
-              <w:t>.</w:t>
-            </w:r>
-            <w:proofErr w:type="spellStart"/>
-            <w:r>
-              <w:rPr>
-                <w:spacing w:val="10"/>
-              </w:rPr>
-              <w:t>Repostiory</w:t>
-            </w:r>
-            <w:proofErr w:type="spellEnd"/>
-            <w:proofErr w:type="gramEnd"/>
+            <w:r>
+              <w:rPr>
+                <w:spacing w:val="10"/>
+              </w:rPr>
+              <w:t>.Repostiory</w:t>
+            </w:r>
           </w:p>
         </w:tc>
         <w:tc>
@@ -994,7 +820,6 @@
                 <w:spacing w:val="10"/>
               </w:rPr>
             </w:pPr>
-            <w:proofErr w:type="spellStart"/>
             <w:r>
               <w:rPr>
                 <w:b/>
@@ -1002,7 +827,6 @@
               </w:rPr>
               <w:t>PasswordWindow.xaml</w:t>
             </w:r>
-            <w:proofErr w:type="spellEnd"/>
           </w:p>
         </w:tc>
       </w:tr>
@@ -1023,22 +847,18 @@
                 <w:spacing w:val="10"/>
               </w:rPr>
             </w:pPr>
-            <w:proofErr w:type="gramStart"/>
             <w:r>
               <w:rPr>
                 <w:spacing w:val="10"/>
               </w:rPr>
               <w:t>.</w:t>
             </w:r>
-            <w:proofErr w:type="spellStart"/>
             <w:r>
               <w:rPr>
                 <w:spacing w:val="10"/>
               </w:rPr>
               <w:t>WindowsTweaks</w:t>
             </w:r>
-            <w:proofErr w:type="spellEnd"/>
-            <w:proofErr w:type="gramEnd"/>
           </w:p>
         </w:tc>
         <w:tc>
@@ -1055,7 +875,6 @@
                 <w:spacing w:val="10"/>
               </w:rPr>
             </w:pPr>
-            <w:proofErr w:type="spellStart"/>
             <w:r>
               <w:rPr>
                 <w:b/>
@@ -1063,7 +882,6 @@
               </w:rPr>
               <w:t>BlackTheme</w:t>
             </w:r>
-            <w:proofErr w:type="spellEnd"/>
           </w:p>
         </w:tc>
       </w:tr>
@@ -1085,22 +903,18 @@
                 <w:spacing w:val="10"/>
               </w:rPr>
             </w:pPr>
-            <w:proofErr w:type="gramStart"/>
             <w:r>
               <w:rPr>
                 <w:spacing w:val="10"/>
               </w:rPr>
               <w:t>.</w:t>
             </w:r>
-            <w:proofErr w:type="spellStart"/>
             <w:r>
               <w:rPr>
                 <w:spacing w:val="10"/>
               </w:rPr>
               <w:t>WindowsTweaks</w:t>
             </w:r>
-            <w:proofErr w:type="spellEnd"/>
-            <w:proofErr w:type="gramEnd"/>
           </w:p>
         </w:tc>
         <w:tc>
@@ -1117,7 +931,6 @@
                 <w:spacing w:val="10"/>
               </w:rPr>
             </w:pPr>
-            <w:proofErr w:type="spellStart"/>
             <w:r>
               <w:rPr>
                 <w:b/>
@@ -1125,7 +938,6 @@
               </w:rPr>
               <w:t>FolderCheckboxes</w:t>
             </w:r>
-            <w:proofErr w:type="spellEnd"/>
           </w:p>
         </w:tc>
       </w:tr>
@@ -1146,22 +958,18 @@
                 <w:spacing w:val="10"/>
               </w:rPr>
             </w:pPr>
-            <w:proofErr w:type="gramStart"/>
             <w:r>
               <w:rPr>
                 <w:spacing w:val="10"/>
               </w:rPr>
               <w:t>.</w:t>
             </w:r>
-            <w:proofErr w:type="spellStart"/>
             <w:r>
               <w:rPr>
                 <w:spacing w:val="10"/>
               </w:rPr>
               <w:t>WindowsTweaks</w:t>
             </w:r>
-            <w:proofErr w:type="spellEnd"/>
-            <w:proofErr w:type="gramEnd"/>
           </w:p>
         </w:tc>
         <w:tc>
@@ -1178,7 +986,6 @@
                 <w:spacing w:val="10"/>
               </w:rPr>
             </w:pPr>
-            <w:proofErr w:type="spellStart"/>
             <w:r>
               <w:rPr>
                 <w:b/>
@@ -1186,7 +993,6 @@
               </w:rPr>
               <w:t>ShortcutExtension</w:t>
             </w:r>
-            <w:proofErr w:type="spellEnd"/>
           </w:p>
         </w:tc>
       </w:tr>
@@ -1208,22 +1014,18 @@
                 <w:spacing w:val="10"/>
               </w:rPr>
             </w:pPr>
-            <w:proofErr w:type="gramStart"/>
             <w:r>
               <w:rPr>
                 <w:spacing w:val="10"/>
               </w:rPr>
               <w:t>.</w:t>
             </w:r>
-            <w:proofErr w:type="spellStart"/>
             <w:r>
               <w:rPr>
                 <w:spacing w:val="10"/>
               </w:rPr>
               <w:t>WindowsTweaks</w:t>
             </w:r>
-            <w:proofErr w:type="spellEnd"/>
-            <w:proofErr w:type="gramEnd"/>
           </w:p>
         </w:tc>
         <w:tc>
@@ -1240,7 +1042,6 @@
                 <w:spacing w:val="10"/>
               </w:rPr>
             </w:pPr>
-            <w:proofErr w:type="spellStart"/>
             <w:r>
               <w:rPr>
                 <w:b/>
@@ -1248,7 +1049,6 @@
               </w:rPr>
               <w:t>TaskbarPreviewWindow</w:t>
             </w:r>
-            <w:proofErr w:type="spellEnd"/>
           </w:p>
         </w:tc>
       </w:tr>
@@ -1269,22 +1069,18 @@
                 <w:spacing w:val="10"/>
               </w:rPr>
             </w:pPr>
-            <w:proofErr w:type="gramStart"/>
             <w:r>
               <w:rPr>
                 <w:spacing w:val="10"/>
               </w:rPr>
               <w:t>.</w:t>
             </w:r>
-            <w:proofErr w:type="spellStart"/>
             <w:r>
               <w:rPr>
                 <w:spacing w:val="10"/>
               </w:rPr>
               <w:t>WindowsTweaks</w:t>
             </w:r>
-            <w:proofErr w:type="spellEnd"/>
-            <w:proofErr w:type="gramEnd"/>
           </w:p>
         </w:tc>
         <w:tc>
@@ -1301,7 +1097,6 @@
                 <w:spacing w:val="10"/>
               </w:rPr>
             </w:pPr>
-            <w:proofErr w:type="spellStart"/>
             <w:r>
               <w:rPr>
                 <w:b/>
@@ -1309,7 +1104,6 @@
               </w:rPr>
               <w:t>ToggleAeroShake</w:t>
             </w:r>
-            <w:proofErr w:type="spellEnd"/>
           </w:p>
         </w:tc>
       </w:tr>
@@ -1335,16 +1129,8 @@
               <w:rPr>
                 <w:spacing w:val="10"/>
               </w:rPr>
-              <w:t>&gt;</w:t>
-            </w:r>
-            <w:proofErr w:type="spellStart"/>
-            <w:r>
-              <w:rPr>
-                <w:spacing w:val="10"/>
-              </w:rPr>
-              <w:t>WPFPageTransitions</w:t>
-            </w:r>
-            <w:proofErr w:type="spellEnd"/>
+              <w:t>&gt;WPFPageTransitions</w:t>
+            </w:r>
           </w:p>
         </w:tc>
         <w:tc>
@@ -1361,7 +1147,6 @@
                 <w:spacing w:val="10"/>
               </w:rPr>
             </w:pPr>
-            <w:proofErr w:type="spellStart"/>
             <w:r>
               <w:rPr>
                 <w:b/>
@@ -1369,7 +1154,6 @@
               </w:rPr>
               <w:t>CenterConverter</w:t>
             </w:r>
-            <w:proofErr w:type="spellEnd"/>
           </w:p>
         </w:tc>
       </w:tr>
@@ -1394,16 +1178,8 @@
               <w:rPr>
                 <w:spacing w:val="10"/>
               </w:rPr>
-              <w:t>&gt;</w:t>
-            </w:r>
-            <w:proofErr w:type="spellStart"/>
-            <w:r>
-              <w:rPr>
-                <w:spacing w:val="10"/>
-              </w:rPr>
-              <w:t>WPFPageTransitions</w:t>
-            </w:r>
-            <w:proofErr w:type="spellEnd"/>
+              <w:t>&gt;WPFPageTransitions</w:t>
+            </w:r>
           </w:p>
         </w:tc>
         <w:tc>
@@ -1420,7 +1196,6 @@
                 <w:spacing w:val="10"/>
               </w:rPr>
             </w:pPr>
-            <w:proofErr w:type="spellStart"/>
             <w:r>
               <w:rPr>
                 <w:b/>
@@ -1428,7 +1203,6 @@
               </w:rPr>
               <w:t>PageTransition.xaml</w:t>
             </w:r>
-            <w:proofErr w:type="spellEnd"/>
           </w:p>
         </w:tc>
       </w:tr>
@@ -1454,16 +1228,8 @@
               <w:rPr>
                 <w:spacing w:val="10"/>
               </w:rPr>
-              <w:t>&gt;</w:t>
-            </w:r>
-            <w:proofErr w:type="spellStart"/>
-            <w:r>
-              <w:rPr>
-                <w:spacing w:val="10"/>
-              </w:rPr>
-              <w:t>WPFPageTransitions</w:t>
-            </w:r>
-            <w:proofErr w:type="spellEnd"/>
+              <w:t>&gt;WPFPageTransitions</w:t>
+            </w:r>
           </w:p>
         </w:tc>
         <w:tc>
@@ -1480,7 +1246,6 @@
                 <w:spacing w:val="10"/>
               </w:rPr>
             </w:pPr>
-            <w:proofErr w:type="spellStart"/>
             <w:r>
               <w:rPr>
                 <w:b/>
@@ -1488,7 +1253,6 @@
               </w:rPr>
               <w:t>PageTransitionType</w:t>
             </w:r>
-            <w:proofErr w:type="spellEnd"/>
           </w:p>
         </w:tc>
       </w:tr>
@@ -1554,7 +1318,6 @@
                 <w:sz w:val="22"/>
               </w:rPr>
             </w:pPr>
-            <w:proofErr w:type="spellStart"/>
             <w:r>
               <w:rPr>
                 <w:spacing w:val="80"/>
@@ -1562,7 +1325,6 @@
               </w:rPr>
               <w:t>Classname</w:t>
             </w:r>
-            <w:proofErr w:type="spellEnd"/>
           </w:p>
         </w:tc>
       </w:tr>
@@ -1584,22 +1346,18 @@
                 <w:spacing w:val="10"/>
               </w:rPr>
             </w:pPr>
-            <w:proofErr w:type="gramStart"/>
             <w:r>
               <w:rPr>
                 <w:spacing w:val="10"/>
               </w:rPr>
               <w:t>.</w:t>
             </w:r>
-            <w:proofErr w:type="spellStart"/>
             <w:r>
               <w:rPr>
                 <w:spacing w:val="10"/>
               </w:rPr>
               <w:t>DeCompress</w:t>
             </w:r>
-            <w:proofErr w:type="spellEnd"/>
-            <w:proofErr w:type="gramEnd"/>
           </w:p>
         </w:tc>
         <w:tc>
@@ -1643,22 +1401,12 @@
                 <w:spacing w:val="10"/>
               </w:rPr>
             </w:pPr>
-            <w:proofErr w:type="gramStart"/>
-            <w:r>
-              <w:rPr>
-                <w:spacing w:val="10"/>
-              </w:rPr>
-              <w:t>.</w:t>
-            </w:r>
-            <w:proofErr w:type="spellStart"/>
-            <w:r>
-              <w:rPr>
-                <w:spacing w:val="10"/>
-              </w:rPr>
-              <w:t>NetworkSettings</w:t>
-            </w:r>
-            <w:proofErr w:type="spellEnd"/>
-            <w:proofErr w:type="gramEnd"/>
+            <w:r>
+              <w:rPr>
+                <w:spacing w:val="10"/>
+              </w:rPr>
+              <w:t>.NetworkSettings</w:t>
+            </w:r>
           </w:p>
         </w:tc>
         <w:tc>
@@ -1675,7 +1423,6 @@
                 <w:spacing w:val="10"/>
               </w:rPr>
             </w:pPr>
-            <w:proofErr w:type="spellStart"/>
             <w:r>
               <w:rPr>
                 <w:b/>
@@ -1683,7 +1430,6 @@
               </w:rPr>
               <w:t>Network.xaml</w:t>
             </w:r>
-            <w:proofErr w:type="spellEnd"/>
           </w:p>
         </w:tc>
       </w:tr>
@@ -1705,22 +1451,12 @@
                 <w:spacing w:val="10"/>
               </w:rPr>
             </w:pPr>
-            <w:proofErr w:type="gramStart"/>
-            <w:r>
-              <w:rPr>
-                <w:spacing w:val="10"/>
-              </w:rPr>
-              <w:t>.</w:t>
-            </w:r>
-            <w:proofErr w:type="spellStart"/>
-            <w:r>
-              <w:rPr>
-                <w:spacing w:val="10"/>
-              </w:rPr>
-              <w:t>NetworkSettings</w:t>
-            </w:r>
-            <w:proofErr w:type="spellEnd"/>
-            <w:proofErr w:type="gramEnd"/>
+            <w:r>
+              <w:rPr>
+                <w:spacing w:val="10"/>
+              </w:rPr>
+              <w:t>.NetworkSettings</w:t>
+            </w:r>
           </w:p>
         </w:tc>
         <w:tc>
@@ -1737,7 +1473,6 @@
                 <w:spacing w:val="10"/>
               </w:rPr>
             </w:pPr>
-            <w:proofErr w:type="spellStart"/>
             <w:r>
               <w:rPr>
                 <w:b/>
@@ -1745,7 +1480,6 @@
               </w:rPr>
               <w:t>NetworkLogic.cs</w:t>
             </w:r>
-            <w:proofErr w:type="spellEnd"/>
           </w:p>
         </w:tc>
       </w:tr>
@@ -1766,22 +1500,12 @@
                 <w:spacing w:val="10"/>
               </w:rPr>
             </w:pPr>
-            <w:proofErr w:type="gramStart"/>
-            <w:r>
-              <w:rPr>
-                <w:spacing w:val="10"/>
-              </w:rPr>
-              <w:t>.</w:t>
-            </w:r>
-            <w:proofErr w:type="spellStart"/>
-            <w:r>
-              <w:rPr>
-                <w:spacing w:val="10"/>
-              </w:rPr>
-              <w:t>ShortcutDialog</w:t>
-            </w:r>
-            <w:proofErr w:type="spellEnd"/>
-            <w:proofErr w:type="gramEnd"/>
+            <w:r>
+              <w:rPr>
+                <w:spacing w:val="10"/>
+              </w:rPr>
+              <w:t>.ShortcutDialog</w:t>
+            </w:r>
           </w:p>
         </w:tc>
         <w:tc>
@@ -1798,7 +1522,6 @@
                 <w:spacing w:val="10"/>
               </w:rPr>
             </w:pPr>
-            <w:proofErr w:type="spellStart"/>
             <w:r>
               <w:rPr>
                 <w:b/>
@@ -1806,7 +1529,6 @@
               </w:rPr>
               <w:t>GlobalHotkeys</w:t>
             </w:r>
-            <w:proofErr w:type="spellEnd"/>
           </w:p>
         </w:tc>
       </w:tr>
@@ -1828,22 +1550,12 @@
                 <w:spacing w:val="10"/>
               </w:rPr>
             </w:pPr>
-            <w:proofErr w:type="gramStart"/>
-            <w:r>
-              <w:rPr>
-                <w:spacing w:val="10"/>
-              </w:rPr>
-              <w:t>.</w:t>
-            </w:r>
-            <w:proofErr w:type="spellStart"/>
-            <w:r>
-              <w:rPr>
-                <w:spacing w:val="10"/>
-              </w:rPr>
-              <w:t>ShortcutDialog</w:t>
-            </w:r>
-            <w:proofErr w:type="spellEnd"/>
-            <w:proofErr w:type="gramEnd"/>
+            <w:r>
+              <w:rPr>
+                <w:spacing w:val="10"/>
+              </w:rPr>
+              <w:t>.ShortcutDialog</w:t>
+            </w:r>
           </w:p>
         </w:tc>
         <w:tc>
@@ -1860,7 +1572,6 @@
                 <w:spacing w:val="10"/>
               </w:rPr>
             </w:pPr>
-            <w:proofErr w:type="spellStart"/>
             <w:r>
               <w:rPr>
                 <w:b/>
@@ -1868,7 +1579,6 @@
               </w:rPr>
               <w:t>ShortcutDialog.xaml</w:t>
             </w:r>
-            <w:proofErr w:type="spellEnd"/>
           </w:p>
         </w:tc>
       </w:tr>
@@ -1936,7 +1646,6 @@
                 <w:sz w:val="22"/>
               </w:rPr>
             </w:pPr>
-            <w:proofErr w:type="spellStart"/>
             <w:r>
               <w:rPr>
                 <w:spacing w:val="80"/>
@@ -1944,7 +1653,6 @@
               </w:rPr>
               <w:t>Classname</w:t>
             </w:r>
-            <w:proofErr w:type="spellEnd"/>
           </w:p>
         </w:tc>
       </w:tr>
@@ -1966,22 +1674,12 @@
                 <w:spacing w:val="10"/>
               </w:rPr>
             </w:pPr>
-            <w:proofErr w:type="gramStart"/>
-            <w:r>
-              <w:rPr>
-                <w:spacing w:val="10"/>
-              </w:rPr>
-              <w:t>.</w:t>
-            </w:r>
-            <w:proofErr w:type="spellStart"/>
-            <w:r>
-              <w:rPr>
-                <w:spacing w:val="10"/>
-              </w:rPr>
-              <w:t>FileSystem</w:t>
-            </w:r>
-            <w:proofErr w:type="spellEnd"/>
-            <w:proofErr w:type="gramEnd"/>
+            <w:r>
+              <w:rPr>
+                <w:spacing w:val="10"/>
+              </w:rPr>
+              <w:t>.FileSystem</w:t>
+            </w:r>
           </w:p>
         </w:tc>
         <w:tc>
@@ -2063,7 +1761,6 @@
                 <w:sz w:val="22"/>
               </w:rPr>
             </w:pPr>
-            <w:proofErr w:type="spellStart"/>
             <w:r>
               <w:rPr>
                 <w:spacing w:val="80"/>
@@ -2071,7 +1768,6 @@
               </w:rPr>
               <w:t>Classname</w:t>
             </w:r>
-            <w:proofErr w:type="spellEnd"/>
           </w:p>
         </w:tc>
       </w:tr>
@@ -2093,22 +1789,12 @@
                 <w:spacing w:val="10"/>
               </w:rPr>
             </w:pPr>
-            <w:proofErr w:type="gramStart"/>
-            <w:r>
-              <w:rPr>
-                <w:spacing w:val="10"/>
-              </w:rPr>
-              <w:t>.</w:t>
-            </w:r>
-            <w:proofErr w:type="spellStart"/>
-            <w:r>
-              <w:rPr>
-                <w:spacing w:val="10"/>
-              </w:rPr>
-              <w:t>PasswordProtectedFolder</w:t>
-            </w:r>
-            <w:proofErr w:type="spellEnd"/>
-            <w:proofErr w:type="gramEnd"/>
+            <w:r>
+              <w:rPr>
+                <w:spacing w:val="10"/>
+              </w:rPr>
+              <w:t>.PasswordProtectedFolder</w:t>
+            </w:r>
           </w:p>
         </w:tc>
         <w:tc>
@@ -2125,7 +1811,6 @@
                 <w:spacing w:val="10"/>
               </w:rPr>
             </w:pPr>
-            <w:proofErr w:type="spellStart"/>
             <w:r>
               <w:rPr>
                 <w:b/>
@@ -2133,7 +1818,6 @@
               </w:rPr>
               <w:t>FolderReader</w:t>
             </w:r>
-            <w:proofErr w:type="spellEnd"/>
           </w:p>
         </w:tc>
       </w:tr>
@@ -2154,22 +1838,12 @@
                 <w:spacing w:val="10"/>
               </w:rPr>
             </w:pPr>
-            <w:proofErr w:type="gramStart"/>
-            <w:r>
-              <w:rPr>
-                <w:spacing w:val="10"/>
-              </w:rPr>
-              <w:t>.</w:t>
-            </w:r>
-            <w:proofErr w:type="spellStart"/>
-            <w:r>
-              <w:rPr>
-                <w:spacing w:val="10"/>
-              </w:rPr>
-              <w:t>FolderObservation</w:t>
-            </w:r>
-            <w:proofErr w:type="spellEnd"/>
-            <w:proofErr w:type="gramEnd"/>
+            <w:r>
+              <w:rPr>
+                <w:spacing w:val="10"/>
+              </w:rPr>
+              <w:t>.FolderObservation</w:t>
+            </w:r>
           </w:p>
         </w:tc>
         <w:tc>
@@ -2195,8 +1869,6 @@
       <w:r>
         <w:br w:type="page"/>
       </w:r>
-      <w:bookmarkStart w:id="0" w:name="_GoBack"/>
-      <w:bookmarkEnd w:id="0"/>
     </w:p>
     <w:p>
       <w:pPr>
@@ -2210,35 +1882,7 @@
           <w:lang w:val="de-AT"/>
         </w:rPr>
         <w:lastRenderedPageBreak/>
-        <w:t xml:space="preserve">Dateisystem </w:t>
-      </w:r>
-      <w:proofErr w:type="spellStart"/>
-      <w:r>
-        <w:rPr>
-          <w:lang w:val="de-AT"/>
-        </w:rPr>
-        <w:t>coming</w:t>
-      </w:r>
-      <w:proofErr w:type="spellEnd"/>
-      <w:r>
-        <w:rPr>
-          <w:lang w:val="de-AT"/>
-        </w:rPr>
-        <w:t xml:space="preserve"> </w:t>
-      </w:r>
-      <w:proofErr w:type="spellStart"/>
-      <w:r>
-        <w:rPr>
-          <w:lang w:val="de-AT"/>
-        </w:rPr>
-        <w:t>features</w:t>
-      </w:r>
-      <w:proofErr w:type="spellEnd"/>
-      <w:r>
-        <w:rPr>
-          <w:lang w:val="de-AT"/>
-        </w:rPr>
-        <w:t>:</w:t>
+        <w:t>Dateisystem coming features:</w:t>
       </w:r>
     </w:p>
     <w:p>
@@ -2263,13 +1907,8 @@
           <w:numId w:val="1"/>
         </w:numPr>
       </w:pPr>
-      <w:proofErr w:type="spellStart"/>
       <w:r>
-        <w:t>Namen</w:t>
-      </w:r>
-      <w:proofErr w:type="spellEnd"/>
-      <w:r>
-        <w:t xml:space="preserve"> Regex</w:t>
+        <w:t>Namen Regex</w:t>
       </w:r>
     </w:p>
     <w:p>
@@ -2280,11 +1919,9 @@
           <w:numId w:val="1"/>
         </w:numPr>
       </w:pPr>
-      <w:proofErr w:type="spellStart"/>
       <w:r>
         <w:t>Dateityp</w:t>
       </w:r>
-      <w:proofErr w:type="spellEnd"/>
     </w:p>
     <w:p>
       <w:pPr>
@@ -2294,21 +1931,8 @@
           <w:numId w:val="1"/>
         </w:numPr>
       </w:pPr>
-      <w:proofErr w:type="spellStart"/>
       <w:r>
-        <w:t>Größe</w:t>
-      </w:r>
-      <w:proofErr w:type="spellEnd"/>
-      <w:r>
-        <w:t xml:space="preserve"> (</w:t>
-      </w:r>
-      <w:proofErr w:type="spellStart"/>
-      <w:r>
-        <w:t>Bereich</w:t>
-      </w:r>
-      <w:proofErr w:type="spellEnd"/>
-      <w:r>
-        <w:t>)</w:t>
+        <w:t>Größe (Bereich)</w:t>
       </w:r>
     </w:p>
     <w:p>
@@ -2319,21 +1943,8 @@
           <w:numId w:val="1"/>
         </w:numPr>
       </w:pPr>
-      <w:proofErr w:type="spellStart"/>
       <w:r>
-        <w:t>Erstelldatum</w:t>
-      </w:r>
-      <w:proofErr w:type="spellEnd"/>
-      <w:r>
-        <w:t xml:space="preserve"> (</w:t>
-      </w:r>
-      <w:proofErr w:type="spellStart"/>
-      <w:r>
-        <w:t>Bereich</w:t>
-      </w:r>
-      <w:proofErr w:type="spellEnd"/>
-      <w:r>
-        <w:t>)</w:t>
+        <w:t>Erstelldatum (Bereich)</w:t>
       </w:r>
     </w:p>
     <w:p>
@@ -2344,21 +1955,8 @@
           <w:numId w:val="1"/>
         </w:numPr>
       </w:pPr>
-      <w:proofErr w:type="spellStart"/>
       <w:r>
-        <w:t>Geändert</w:t>
-      </w:r>
-      <w:proofErr w:type="spellEnd"/>
-      <w:r>
-        <w:t xml:space="preserve"> (</w:t>
-      </w:r>
-      <w:proofErr w:type="spellStart"/>
-      <w:r>
-        <w:t>Bereich</w:t>
-      </w:r>
-      <w:proofErr w:type="spellEnd"/>
-      <w:r>
-        <w:t>)</w:t>
+        <w:t>Geändert (Bereich)</w:t>
       </w:r>
     </w:p>
     <w:p>
@@ -2370,36 +1968,15 @@
         </w:numPr>
       </w:pPr>
       <w:r>
-        <w:t>Attribute (</w:t>
-      </w:r>
-      <w:proofErr w:type="spellStart"/>
-      <w:r>
-        <w:t>Schreibgeschützt</w:t>
-      </w:r>
-      <w:proofErr w:type="spellEnd"/>
-      <w:r>
-        <w:t xml:space="preserve">, </w:t>
-      </w:r>
-      <w:proofErr w:type="spellStart"/>
-      <w:r>
-        <w:t>Versteckt</w:t>
-      </w:r>
-      <w:proofErr w:type="spellEnd"/>
-      <w:r>
-        <w:t>)</w:t>
+        <w:t>Attribute (Schreibgeschützt, Versteckt)</w:t>
       </w:r>
     </w:p>
     <w:p>
       <w:pPr>
         <w:pStyle w:val="berschrift3"/>
       </w:pPr>
-      <w:proofErr w:type="spellStart"/>
       <w:r>
-        <w:t>Aktionen</w:t>
-      </w:r>
-      <w:proofErr w:type="spellEnd"/>
-      <w:r>
-        <w:t>:</w:t>
+        <w:t>Aktionen:</w:t>
       </w:r>
     </w:p>
     <w:p>
@@ -2410,11 +1987,9 @@
           <w:numId w:val="2"/>
         </w:numPr>
       </w:pPr>
-      <w:proofErr w:type="spellStart"/>
       <w:r>
         <w:t>Verschieben</w:t>
       </w:r>
-      <w:proofErr w:type="spellEnd"/>
     </w:p>
     <w:p>
       <w:pPr>
@@ -2424,11 +1999,9 @@
           <w:numId w:val="2"/>
         </w:numPr>
       </w:pPr>
-      <w:proofErr w:type="spellStart"/>
       <w:r>
         <w:t>Löschen</w:t>
       </w:r>
-      <w:proofErr w:type="spellEnd"/>
     </w:p>
     <w:p>
       <w:pPr>
@@ -2445,21 +2018,7 @@
         <w:rPr>
           <w:lang w:val="de-AT"/>
         </w:rPr>
-        <w:t xml:space="preserve">Komprimieren (und </w:t>
-      </w:r>
-      <w:proofErr w:type="gramStart"/>
-      <w:r>
-        <w:rPr>
-          <w:lang w:val="de-AT"/>
-        </w:rPr>
-        <w:t>löschen</w:t>
-      </w:r>
-      <w:proofErr w:type="gramEnd"/>
-      <w:r>
-        <w:rPr>
-          <w:lang w:val="de-AT"/>
-        </w:rPr>
-        <w:t xml:space="preserve"> wenn gewollt)</w:t>
+        <w:t>Komprimieren (und löschen wenn gewollt)</w:t>
       </w:r>
     </w:p>
     <w:p>
@@ -2471,28 +2030,15 @@
         </w:numPr>
       </w:pPr>
       <w:r>
-        <w:t>(</w:t>
-      </w:r>
-      <w:proofErr w:type="spellStart"/>
-      <w:r>
-        <w:t>Umbenennen</w:t>
-      </w:r>
-      <w:proofErr w:type="spellEnd"/>
-      <w:r>
-        <w:t>)</w:t>
+        <w:t>(Umbenennen)</w:t>
       </w:r>
     </w:p>
     <w:p>
       <w:pPr>
         <w:pStyle w:val="berschrift3"/>
       </w:pPr>
-      <w:proofErr w:type="spellStart"/>
       <w:r>
-        <w:t>Anzeige</w:t>
-      </w:r>
-      <w:proofErr w:type="spellEnd"/>
-      <w:r>
-        <w:t>:</w:t>
+        <w:t>Anzeige:</w:t>
       </w:r>
     </w:p>
     <w:p>
@@ -2521,42 +2067,16 @@
           <w:numId w:val="3"/>
         </w:numPr>
       </w:pPr>
-      <w:proofErr w:type="spellStart"/>
       <w:r>
-        <w:t>Größe</w:t>
-      </w:r>
-      <w:proofErr w:type="spellEnd"/>
-      <w:r>
-        <w:t xml:space="preserve"> (Auch </w:t>
-      </w:r>
-      <w:proofErr w:type="spellStart"/>
-      <w:r>
-        <w:t>nach</w:t>
-      </w:r>
-      <w:proofErr w:type="spellEnd"/>
-      <w:r>
-        <w:t xml:space="preserve"> </w:t>
-      </w:r>
-      <w:proofErr w:type="spellStart"/>
-      <w:r>
-        <w:t>Dateityp</w:t>
-      </w:r>
-      <w:proofErr w:type="spellEnd"/>
-      <w:r>
-        <w:t>)</w:t>
+        <w:t>Größe (Auch nach Dateityp)</w:t>
       </w:r>
     </w:p>
     <w:p>
       <w:pPr>
         <w:pStyle w:val="berschrift2"/>
       </w:pPr>
-      <w:proofErr w:type="spellStart"/>
       <w:r>
-        <w:t>Nummerieren</w:t>
-      </w:r>
-      <w:proofErr w:type="spellEnd"/>
-      <w:r>
-        <w:t>:</w:t>
+        <w:t>Nummerieren:</w:t>
       </w:r>
     </w:p>
     <w:p>
@@ -2568,13 +2088,8 @@
         </w:numPr>
       </w:pPr>
       <w:r>
-        <w:t xml:space="preserve">Muster </w:t>
+        <w:t>Muster eingeben</w:t>
       </w:r>
-      <w:proofErr w:type="spellStart"/>
-      <w:r>
-        <w:t>eingeben</w:t>
-      </w:r>
-      <w:proofErr w:type="spellEnd"/>
     </w:p>
     <w:p>
       <w:pPr>
@@ -2584,37 +2099,8 @@
           <w:numId w:val="2"/>
         </w:numPr>
       </w:pPr>
-      <w:proofErr w:type="spellStart"/>
       <w:r>
-        <w:t>Auswählen</w:t>
-      </w:r>
-      <w:proofErr w:type="spellEnd"/>
-      <w:r>
-        <w:t xml:space="preserve"> </w:t>
-      </w:r>
-      <w:proofErr w:type="spellStart"/>
-      <w:r>
-        <w:t>wonach</w:t>
-      </w:r>
-      <w:proofErr w:type="spellEnd"/>
-      <w:r>
-        <w:t xml:space="preserve"> </w:t>
-      </w:r>
-      <w:proofErr w:type="spellStart"/>
-      <w:r>
-        <w:t>nummeriert</w:t>
-      </w:r>
-      <w:proofErr w:type="spellEnd"/>
-      <w:r>
-        <w:t xml:space="preserve"> </w:t>
-      </w:r>
-      <w:proofErr w:type="spellStart"/>
-      <w:r>
-        <w:t>wird</w:t>
-      </w:r>
-      <w:proofErr w:type="spellEnd"/>
-      <w:r>
-        <w:t>:</w:t>
+        <w:t>Auswählen wonach nummeriert wird:</w:t>
       </w:r>
     </w:p>
     <w:p>
@@ -2625,13 +2111,8 @@
           <w:numId w:val="2"/>
         </w:numPr>
       </w:pPr>
-      <w:proofErr w:type="spellStart"/>
       <w:r>
-        <w:t>Momentaner</w:t>
-      </w:r>
-      <w:proofErr w:type="spellEnd"/>
-      <w:r>
-        <w:t xml:space="preserve"> Name</w:t>
+        <w:t>Momentaner Name</w:t>
       </w:r>
     </w:p>
     <w:p>
@@ -2642,11 +2123,9 @@
           <w:numId w:val="2"/>
         </w:numPr>
       </w:pPr>
-      <w:proofErr w:type="spellStart"/>
       <w:r>
         <w:t>Erstellzeitpunkt</w:t>
       </w:r>
-      <w:proofErr w:type="spellEnd"/>
     </w:p>
     <w:p>
       <w:pPr>
@@ -2656,11 +2135,9 @@
           <w:numId w:val="2"/>
         </w:numPr>
       </w:pPr>
-      <w:proofErr w:type="spellStart"/>
       <w:r>
         <w:t>Änderungszeitpunkt</w:t>
       </w:r>
-      <w:proofErr w:type="spellEnd"/>
     </w:p>
     <w:p>
       <w:pPr>
@@ -2670,29 +2147,8 @@
           <w:numId w:val="2"/>
         </w:numPr>
       </w:pPr>
-      <w:proofErr w:type="spellStart"/>
       <w:r>
-        <w:t>Unterscheiden</w:t>
-      </w:r>
-      <w:proofErr w:type="spellEnd"/>
-      <w:r>
-        <w:t xml:space="preserve"> </w:t>
-      </w:r>
-      <w:proofErr w:type="spellStart"/>
-      <w:r>
-        <w:t>je</w:t>
-      </w:r>
-      <w:proofErr w:type="spellEnd"/>
-      <w:r>
-        <w:t xml:space="preserve"> </w:t>
-      </w:r>
-      <w:proofErr w:type="spellStart"/>
-      <w:r>
-        <w:t>nach</w:t>
-      </w:r>
-      <w:proofErr w:type="spellEnd"/>
-      <w:r>
-        <w:t>:</w:t>
+        <w:t>Unterscheiden je nach:</w:t>
       </w:r>
     </w:p>
     <w:p>
@@ -2703,21 +2159,8 @@
           <w:numId w:val="2"/>
         </w:numPr>
       </w:pPr>
-      <w:proofErr w:type="spellStart"/>
       <w:r>
-        <w:t>Woche</w:t>
-      </w:r>
-      <w:proofErr w:type="spellEnd"/>
-      <w:r>
-        <w:t xml:space="preserve">, Tag, </w:t>
-      </w:r>
-      <w:proofErr w:type="spellStart"/>
-      <w:r>
-        <w:t>Stunde</w:t>
-      </w:r>
-      <w:proofErr w:type="spellEnd"/>
-      <w:r>
-        <w:t>…</w:t>
+        <w:t>Woche, Tag, Stunde…</w:t>
       </w:r>
     </w:p>
     <w:p>
@@ -2728,11 +2171,9 @@
           <w:numId w:val="2"/>
         </w:numPr>
       </w:pPr>
-      <w:proofErr w:type="spellStart"/>
       <w:r>
         <w:t>Dateityp</w:t>
       </w:r>
-      <w:proofErr w:type="spellEnd"/>
     </w:p>
     <w:p>
       <w:pPr>
@@ -2742,37 +2183,8 @@
           <w:numId w:val="2"/>
         </w:numPr>
       </w:pPr>
-      <w:proofErr w:type="spellStart"/>
       <w:r>
-        <w:t>Nummerierung</w:t>
-      </w:r>
-      <w:proofErr w:type="spellEnd"/>
-      <w:r>
-        <w:t xml:space="preserve"> </w:t>
-      </w:r>
-      <w:proofErr w:type="spellStart"/>
-      <w:r>
-        <w:t>fixen</w:t>
-      </w:r>
-      <w:proofErr w:type="spellEnd"/>
-      <w:r>
-        <w:t xml:space="preserve"> (</w:t>
-      </w:r>
-      <w:proofErr w:type="spellStart"/>
-      <w:r>
-        <w:t>vervollständigen</w:t>
-      </w:r>
-      <w:proofErr w:type="spellEnd"/>
-      <w:r>
-        <w:t xml:space="preserve">, </w:t>
-      </w:r>
-      <w:proofErr w:type="spellStart"/>
-      <w:r>
-        <w:t>fortsetzen</w:t>
-      </w:r>
-      <w:proofErr w:type="spellEnd"/>
-      <w:r>
-        <w:t>)</w:t>
+        <w:t>Nummerierung fixen (vervollständigen, fortsetzen)</w:t>
       </w:r>
     </w:p>
     <w:p>
@@ -2801,15 +2213,10 @@
           </w:tcPr>
           <w:p>
             <w:r>
-              <w:t>&lt;name</w:t>
-            </w:r>
-            <w:proofErr w:type="gramStart"/>
-            <w:r>
-              <w:t>&gt;{</w:t>
-            </w:r>
-            <w:proofErr w:type="gramEnd"/>
-            <w:r>
-              <w:t xml:space="preserve">}  </w:t>
+              <w:t xml:space="preserve">&lt;name&gt;{}  </w:t>
+            </w:r>
+            <w:r>
+              <w:t xml:space="preserve">              </w:t>
             </w:r>
             <w:r>
               <w:t>| &lt;name&gt;</w:t>
@@ -2822,248 +2229,169 @@
           </w:tcPr>
           <w:p>
             <w:r>
+              <w:t>&lt;Dateiname&gt;1…</w:t>
+            </w:r>
+          </w:p>
+        </w:tc>
+      </w:tr>
+      <w:tr>
+        <w:tc>
+          <w:tcPr>
+            <w:tcW w:w="4698" w:type="dxa"/>
+          </w:tcPr>
+          <w:p>
+            <w:r>
+              <w:t>{14}</w:t>
+            </w:r>
+            <w:r>
+              <w:t>&lt;name&gt;</w:t>
+            </w:r>
+          </w:p>
+        </w:tc>
+        <w:tc>
+          <w:tcPr>
+            <w:tcW w:w="4698" w:type="dxa"/>
+          </w:tcPr>
+          <w:p>
+            <w:r>
+              <w:t>14…</w:t>
+            </w:r>
+            <w:r>
+              <w:t>&lt;Dateiname&gt;</w:t>
+            </w:r>
+          </w:p>
+        </w:tc>
+      </w:tr>
+      <w:tr>
+        <w:tc>
+          <w:tcPr>
+            <w:tcW w:w="4698" w:type="dxa"/>
+          </w:tcPr>
+          <w:p>
+            <w:r>
+              <w:t>&lt;name&gt;{014}</w:t>
+            </w:r>
+          </w:p>
+        </w:tc>
+        <w:tc>
+          <w:tcPr>
+            <w:tcW w:w="4698" w:type="dxa"/>
+          </w:tcPr>
+          <w:p>
+            <w:r>
+              <w:t>&lt;Dateiname&gt;014, 015, 016,…, 111…</w:t>
+            </w:r>
+          </w:p>
+        </w:tc>
+      </w:tr>
+      <w:tr>
+        <w:tc>
+          <w:tcPr>
+            <w:tcW w:w="4698" w:type="dxa"/>
+          </w:tcPr>
+          <w:p>
+            <w:r>
+              <w:t>&lt;creationdate&gt;{}</w:t>
+            </w:r>
+          </w:p>
+        </w:tc>
+        <w:tc>
+          <w:tcPr>
+            <w:tcW w:w="4698" w:type="dxa"/>
+          </w:tcPr>
+          <w:p/>
+        </w:tc>
+      </w:tr>
+      <w:tr>
+        <w:tc>
+          <w:tcPr>
+            <w:tcW w:w="4698" w:type="dxa"/>
+          </w:tcPr>
+          <w:p>
+            <w:r>
+              <w:t>&lt;editdate&gt;</w:t>
+            </w:r>
+          </w:p>
+        </w:tc>
+        <w:tc>
+          <w:tcPr>
+            <w:tcW w:w="4698" w:type="dxa"/>
+          </w:tcPr>
+          <w:p/>
+        </w:tc>
+      </w:tr>
+      <w:tr>
+        <w:tc>
+          <w:tcPr>
+            <w:tcW w:w="4698" w:type="dxa"/>
+          </w:tcPr>
+          <w:p>
+            <w:r>
+              <w:t>New_Name {}</w:t>
+            </w:r>
+          </w:p>
+        </w:tc>
+        <w:tc>
+          <w:tcPr>
+            <w:tcW w:w="4698" w:type="dxa"/>
+          </w:tcPr>
+          <w:p/>
+        </w:tc>
+      </w:tr>
+      <w:tr>
+        <w:tc>
+          <w:tcPr>
+            <w:tcW w:w="4698" w:type="dxa"/>
+          </w:tcPr>
+          <w:p>
+            <w:r>
+              <w:t>&lt;size&gt;{}</w:t>
+            </w:r>
+          </w:p>
+        </w:tc>
+        <w:tc>
+          <w:tcPr>
+            <w:tcW w:w="4698" w:type="dxa"/>
+          </w:tcPr>
+          <w:p/>
+        </w:tc>
+      </w:tr>
+      <w:tr>
+        <w:tc>
+          <w:tcPr>
+            <w:tcW w:w="4698" w:type="dxa"/>
+          </w:tcPr>
+          <w:p>
+            <w:bookmarkStart w:id="0" w:name="OLE_LINK1"/>
+            <w:bookmarkStart w:id="1" w:name="OLE_LINK2"/>
+            <w:r>
               <w:t>&lt;</w:t>
             </w:r>
-            <w:proofErr w:type="spellStart"/>
-            <w:r>
-              <w:t>Dateiname</w:t>
-            </w:r>
-            <w:proofErr w:type="spellEnd"/>
-            <w:r>
-              <w:t>&gt;1…</w:t>
-            </w:r>
-          </w:p>
-        </w:tc>
-      </w:tr>
-      <w:tr>
-        <w:tc>
-          <w:tcPr>
-            <w:tcW w:w="4698" w:type="dxa"/>
-          </w:tcPr>
-          <w:p>
-            <w:r>
-              <w:t>{</w:t>
-            </w:r>
-            <w:proofErr w:type="gramStart"/>
-            <w:r>
-              <w:t>14}</w:t>
+            <w:r>
+              <w:t>name</w:t>
+            </w:r>
+            <w:r>
+              <w:t xml:space="preserve">&gt; </w:t>
+            </w:r>
+            <w:r>
+              <w:t>usrTexx</w:t>
+            </w:r>
+            <w:bookmarkStart w:id="2" w:name="_GoBack"/>
+            <w:bookmarkEnd w:id="2"/>
+            <w:r>
+              <w:t>t</w:t>
+            </w:r>
+            <w:r>
+              <w:t>{002}</w:t>
             </w:r>
             <w:r>
               <w:t>&lt;</w:t>
             </w:r>
-            <w:proofErr w:type="gramEnd"/>
-            <w:r>
-              <w:t>name&gt;</w:t>
-            </w:r>
-          </w:p>
-        </w:tc>
-        <w:tc>
-          <w:tcPr>
-            <w:tcW w:w="4698" w:type="dxa"/>
-          </w:tcPr>
-          <w:p>
-            <w:r>
-              <w:t>&lt;</w:t>
-            </w:r>
-            <w:proofErr w:type="spellStart"/>
-            <w:r>
-              <w:t>Dateiname</w:t>
-            </w:r>
-            <w:proofErr w:type="spellEnd"/>
-            <w:r>
-              <w:t>&gt;14…</w:t>
-            </w:r>
-          </w:p>
-        </w:tc>
-      </w:tr>
-      <w:tr>
-        <w:tc>
-          <w:tcPr>
-            <w:tcW w:w="4698" w:type="dxa"/>
-          </w:tcPr>
-          <w:p>
-            <w:r>
-              <w:t>&lt;name</w:t>
-            </w:r>
-            <w:proofErr w:type="gramStart"/>
-            <w:r>
-              <w:t>&gt;{</w:t>
-            </w:r>
-            <w:proofErr w:type="gramEnd"/>
-            <w:r>
-              <w:t>014}</w:t>
-            </w:r>
-          </w:p>
-        </w:tc>
-        <w:tc>
-          <w:tcPr>
-            <w:tcW w:w="4698" w:type="dxa"/>
-          </w:tcPr>
-          <w:p>
-            <w:r>
-              <w:t>&lt;</w:t>
-            </w:r>
-            <w:proofErr w:type="spellStart"/>
-            <w:r>
-              <w:t>Dateiname</w:t>
-            </w:r>
-            <w:proofErr w:type="spellEnd"/>
-            <w:r>
-              <w:t xml:space="preserve">&gt;014, 015, </w:t>
-            </w:r>
-            <w:proofErr w:type="gramStart"/>
-            <w:r>
-              <w:t>016,…</w:t>
-            </w:r>
-            <w:proofErr w:type="gramEnd"/>
-            <w:r>
-              <w:t>, 111…</w:t>
-            </w:r>
-          </w:p>
-        </w:tc>
-      </w:tr>
-      <w:tr>
-        <w:tc>
-          <w:tcPr>
-            <w:tcW w:w="4698" w:type="dxa"/>
-          </w:tcPr>
-          <w:p>
-            <w:r>
-              <w:t>&lt;</w:t>
-            </w:r>
-            <w:proofErr w:type="spellStart"/>
-            <w:r>
-              <w:t>creationdate</w:t>
-            </w:r>
-            <w:proofErr w:type="spellEnd"/>
-            <w:proofErr w:type="gramStart"/>
-            <w:r>
-              <w:t>&gt;{</w:t>
-            </w:r>
-            <w:proofErr w:type="gramEnd"/>
-            <w:r>
-              <w:t>}</w:t>
-            </w:r>
-          </w:p>
-        </w:tc>
-        <w:tc>
-          <w:tcPr>
-            <w:tcW w:w="4698" w:type="dxa"/>
-          </w:tcPr>
-          <w:p/>
-        </w:tc>
-      </w:tr>
-      <w:tr>
-        <w:tc>
-          <w:tcPr>
-            <w:tcW w:w="4698" w:type="dxa"/>
-          </w:tcPr>
-          <w:p>
-            <w:r>
-              <w:t>&lt;</w:t>
-            </w:r>
-            <w:proofErr w:type="spellStart"/>
-            <w:r>
-              <w:t>editdate</w:t>
-            </w:r>
-            <w:proofErr w:type="spellEnd"/>
-            <w:r>
-              <w:t>&gt;</w:t>
-            </w:r>
-          </w:p>
-        </w:tc>
-        <w:tc>
-          <w:tcPr>
-            <w:tcW w:w="4698" w:type="dxa"/>
-          </w:tcPr>
-          <w:p/>
-        </w:tc>
-      </w:tr>
-      <w:tr>
-        <w:tc>
-          <w:tcPr>
-            <w:tcW w:w="4698" w:type="dxa"/>
-          </w:tcPr>
-          <w:p>
-            <w:proofErr w:type="spellStart"/>
-            <w:r>
-              <w:t>New_Name</w:t>
-            </w:r>
-            <w:proofErr w:type="spellEnd"/>
-            <w:r>
-              <w:t xml:space="preserve"> {}</w:t>
-            </w:r>
-          </w:p>
-        </w:tc>
-        <w:tc>
-          <w:tcPr>
-            <w:tcW w:w="4698" w:type="dxa"/>
-          </w:tcPr>
-          <w:p/>
-        </w:tc>
-      </w:tr>
-      <w:tr>
-        <w:tc>
-          <w:tcPr>
-            <w:tcW w:w="4698" w:type="dxa"/>
-          </w:tcPr>
-          <w:p>
-            <w:r>
-              <w:t>&lt;size</w:t>
-            </w:r>
-            <w:proofErr w:type="gramStart"/>
-            <w:r>
-              <w:t>&gt;{</w:t>
-            </w:r>
-            <w:proofErr w:type="gramEnd"/>
-            <w:r>
-              <w:t>}</w:t>
-            </w:r>
-          </w:p>
-        </w:tc>
-        <w:tc>
-          <w:tcPr>
-            <w:tcW w:w="4698" w:type="dxa"/>
-          </w:tcPr>
-          <w:p/>
-        </w:tc>
-      </w:tr>
-      <w:tr>
-        <w:tc>
-          <w:tcPr>
-            <w:tcW w:w="4698" w:type="dxa"/>
-          </w:tcPr>
-          <w:p>
-            <w:r>
-              <w:t>&lt;</w:t>
-            </w:r>
-            <w:proofErr w:type="spellStart"/>
-            <w:r>
-              <w:t>NaMe</w:t>
-            </w:r>
-            <w:proofErr w:type="spellEnd"/>
-            <w:r>
-              <w:t>&gt; addition</w:t>
-            </w:r>
-            <w:r>
-              <w:t>{</w:t>
-            </w:r>
-            <w:proofErr w:type="gramStart"/>
-            <w:r>
-              <w:t>002}</w:t>
-            </w:r>
-            <w:r>
-              <w:t>&lt;</w:t>
-            </w:r>
-            <w:proofErr w:type="spellStart"/>
-            <w:proofErr w:type="gramEnd"/>
-            <w:r>
-              <w:t>creationDate</w:t>
-            </w:r>
-            <w:proofErr w:type="spellEnd"/>
-            <w:r>
-              <w:t>&gt;</w:t>
-            </w:r>
+            <w:r>
+              <w:t>creationDate&gt;</w:t>
+            </w:r>
+            <w:bookmarkEnd w:id="0"/>
+            <w:bookmarkEnd w:id="1"/>
           </w:p>
         </w:tc>
         <w:tc>
@@ -4817,7 +4145,7 @@
 </file>
 
 <file path=customXml/itemProps1.xml><?xml version="1.0" encoding="utf-8"?>
-<ds:datastoreItem xmlns:ds="http://schemas.openxmlformats.org/officeDocument/2006/customXml" ds:itemID="{551CB2AC-CEBB-4B92-99F9-855D36908D15}">
+<ds:datastoreItem xmlns:ds="http://schemas.openxmlformats.org/officeDocument/2006/customXml" ds:itemID="{037668E3-6D9F-4624-8102-8407FFF35785}">
   <ds:schemaRefs>
     <ds:schemaRef ds:uri="http://schemas.openxmlformats.org/officeDocument/2006/bibliography"/>
   </ds:schemaRefs>

</xml_diff>